<commit_message>
initial commit before begining project 2b
</commit_message>
<xml_diff>
--- a/Study Material/Discussion Notes.docx
+++ b/Study Material/Discussion Notes.docx
@@ -83,12 +83,857 @@
     <w:p>
       <w:pPr>
         <w:pStyle w:val="ListBullet"/>
-      </w:pPr>
-      <w:r>
-        <w:t xml:space="preserve">For </w:t>
+        <w:numPr>
+          <w:ilvl w:val="0"/>
+          <w:numId w:val="0"/>
+        </w:numPr>
+      </w:pPr>
+    </w:p>
+    <w:p>
+      <w:pPr>
+        <w:pStyle w:val="ListBullet"/>
+        <w:numPr>
+          <w:ilvl w:val="0"/>
+          <w:numId w:val="0"/>
+        </w:numPr>
+        <w:ind w:left="432"/>
+        <w:rPr>
+          <w:b/>
+        </w:rPr>
+      </w:pPr>
+      <w:r>
+        <w:rPr>
+          <w:b/>
+        </w:rPr>
+        <w:t>Project 2B</w:t>
+      </w:r>
+    </w:p>
+    <w:p>
+      <w:pPr>
+        <w:pStyle w:val="ListBullet"/>
+        <w:numPr>
+          <w:ilvl w:val="0"/>
+          <w:numId w:val="5"/>
+        </w:numPr>
+        <w:rPr>
+          <w:b/>
+        </w:rPr>
+      </w:pPr>
+      <w:r>
+        <w:t xml:space="preserve">Use </w:t>
+      </w:r>
+      <w:proofErr w:type="spellStart"/>
+      <w:r>
+        <w:t>gpreftools</w:t>
+      </w:r>
+      <w:proofErr w:type="spellEnd"/>
+    </w:p>
+    <w:p>
+      <w:pPr>
+        <w:pStyle w:val="ListBullet"/>
+        <w:numPr>
+          <w:ilvl w:val="0"/>
+          <w:numId w:val="5"/>
+        </w:numPr>
+        <w:rPr>
+          <w:b/>
+        </w:rPr>
+      </w:pPr>
+      <w:proofErr w:type="spellStart"/>
+      <w:r>
+        <w:t>taskset</w:t>
+      </w:r>
+      <w:proofErr w:type="spellEnd"/>
+      <w:r>
+        <w:t xml:space="preserve"> -&gt; gives number of CPU cores the application could use</w:t>
+      </w:r>
+    </w:p>
+    <w:p>
+      <w:pPr>
+        <w:pStyle w:val="ListBullet"/>
+        <w:numPr>
+          <w:ilvl w:val="0"/>
+          <w:numId w:val="5"/>
+        </w:numPr>
+        <w:rPr>
+          <w:b/>
+        </w:rPr>
+      </w:pPr>
+      <w:r>
+        <w:t>Different devices give a little different outputs</w:t>
+      </w:r>
+      <w:r>
+        <w:br/>
+      </w:r>
+      <w:r>
+        <w:br/>
+      </w:r>
+      <w:r>
+        <w:rPr>
+          <w:b/>
+        </w:rPr>
+        <w:t xml:space="preserve">Where do you believe most of the cycles are spent in the 1 and 2-thread list </w:t>
+      </w:r>
+      <w:proofErr w:type="gramStart"/>
+      <w:r>
+        <w:rPr>
+          <w:b/>
+        </w:rPr>
+        <w:t>tests ?</w:t>
+      </w:r>
+      <w:proofErr w:type="gramEnd"/>
+    </w:p>
+    <w:p>
+      <w:pPr>
+        <w:pStyle w:val="ListBullet"/>
+        <w:numPr>
+          <w:ilvl w:val="0"/>
+          <w:numId w:val="5"/>
+        </w:numPr>
+        <w:rPr>
+          <w:b/>
+        </w:rPr>
+      </w:pPr>
+      <w:r>
+        <w:t>4 different cases: 1-thread with spin lock -&gt; most operations go to list operations</w:t>
+      </w:r>
+    </w:p>
+    <w:p>
+      <w:pPr>
+        <w:pStyle w:val="ListBullet"/>
+        <w:numPr>
+          <w:ilvl w:val="0"/>
+          <w:numId w:val="0"/>
+        </w:numPr>
+        <w:ind w:left="360"/>
+      </w:pPr>
+      <w:r>
+        <w:t xml:space="preserve">1-thread with </w:t>
+      </w:r>
+      <w:proofErr w:type="spellStart"/>
+      <w:r>
+        <w:t>mutex</w:t>
+      </w:r>
+      <w:proofErr w:type="spellEnd"/>
+      <w:r>
+        <w:t xml:space="preserve"> -&gt; </w:t>
+      </w:r>
+      <w:r>
+        <w:t xml:space="preserve">intuition: if list large, most cycles in list operations. If list small, </w:t>
+      </w:r>
+      <w:r>
+        <w:t>then we do not know and we need to write experiments to verify this</w:t>
+      </w:r>
+    </w:p>
+    <w:p>
+      <w:pPr>
+        <w:pStyle w:val="ListBullet"/>
+        <w:numPr>
+          <w:ilvl w:val="0"/>
+          <w:numId w:val="0"/>
+        </w:numPr>
+        <w:ind w:left="360"/>
+      </w:pPr>
+      <w:r>
+        <w:t xml:space="preserve"> 2-thread with spin lock, -&gt; </w:t>
+      </w:r>
+      <w:r>
+        <w:t xml:space="preserve">we have two threads, when one thread is modifying the </w:t>
+      </w:r>
+      <w:proofErr w:type="spellStart"/>
+      <w:r>
+        <w:t>lsit</w:t>
+      </w:r>
+      <w:proofErr w:type="spellEnd"/>
+      <w:r>
+        <w:t>, the other one is spinning. Hence, we can say 50% of CPU cycles go to spinning and 50% to list operations</w:t>
+      </w:r>
+    </w:p>
+    <w:p>
+      <w:pPr>
+        <w:pStyle w:val="ListBullet"/>
+        <w:numPr>
+          <w:ilvl w:val="0"/>
+          <w:numId w:val="0"/>
+        </w:numPr>
+        <w:ind w:left="360"/>
+        <w:rPr>
+          <w:b/>
+        </w:rPr>
+      </w:pPr>
+      <w:r>
+        <w:t xml:space="preserve">2-thread with </w:t>
+      </w:r>
+      <w:proofErr w:type="spellStart"/>
+      <w:r>
+        <w:t>mutex</w:t>
+      </w:r>
+      <w:proofErr w:type="spellEnd"/>
+      <w:r>
+        <w:t xml:space="preserve"> -&gt; if list large -&gt; most cycles go to list operations. If list small -&gt; possible that </w:t>
+      </w:r>
+      <w:proofErr w:type="spellStart"/>
+      <w:r>
+        <w:t>mutex</w:t>
+      </w:r>
+      <w:proofErr w:type="spellEnd"/>
+      <w:r>
+        <w:t xml:space="preserve"> will take most of the CPU cycle</w:t>
+      </w:r>
+    </w:p>
+    <w:p>
+      <w:pPr>
+        <w:pStyle w:val="ListBullet"/>
+        <w:numPr>
+          <w:ilvl w:val="0"/>
+          <w:numId w:val="5"/>
+        </w:numPr>
+        <w:rPr>
+          <w:b/>
+        </w:rPr>
+      </w:pPr>
+      <w:r>
+        <w:rPr>
+          <w:b/>
+        </w:rPr>
+        <w:lastRenderedPageBreak/>
+        <w:t>Why do you believe these to be the most expensive parts of the code?</w:t>
+      </w:r>
+    </w:p>
+    <w:p>
+      <w:pPr>
+        <w:pStyle w:val="ListBullet"/>
+        <w:numPr>
+          <w:ilvl w:val="0"/>
+          <w:numId w:val="5"/>
+        </w:numPr>
+        <w:rPr>
+          <w:b/>
+        </w:rPr>
+      </w:pPr>
+    </w:p>
+    <w:p>
+      <w:pPr>
+        <w:pStyle w:val="ListBullet"/>
+        <w:numPr>
+          <w:ilvl w:val="0"/>
+          <w:numId w:val="5"/>
+        </w:numPr>
+        <w:rPr>
+          <w:b/>
+        </w:rPr>
+      </w:pPr>
+      <w:r>
+        <w:rPr>
+          <w:b/>
+        </w:rPr>
+        <w:t>Where do you believe most of the time/cycles are being spent in the high-thread spin-lock tests?</w:t>
+      </w:r>
+    </w:p>
+    <w:p>
+      <w:pPr>
+        <w:pStyle w:val="ListBullet"/>
+        <w:numPr>
+          <w:ilvl w:val="0"/>
+          <w:numId w:val="5"/>
+        </w:numPr>
+        <w:rPr>
+          <w:b/>
+        </w:rPr>
+      </w:pPr>
+      <w:r>
+        <w:t>In spin lock (while spinning)</w:t>
+      </w:r>
+    </w:p>
+    <w:p>
+      <w:pPr>
+        <w:pStyle w:val="ListBullet"/>
+        <w:numPr>
+          <w:ilvl w:val="0"/>
+          <w:numId w:val="5"/>
+        </w:numPr>
+        <w:rPr>
+          <w:b/>
+        </w:rPr>
+      </w:pPr>
+      <w:r>
+        <w:rPr>
+          <w:b/>
+        </w:rPr>
+        <w:t xml:space="preserve">Where do you believe most of the time/cycles are being spent in the high-thread </w:t>
+      </w:r>
+      <w:proofErr w:type="spellStart"/>
+      <w:r>
+        <w:rPr>
+          <w:b/>
+        </w:rPr>
+        <w:t>mutex</w:t>
+      </w:r>
+      <w:proofErr w:type="spellEnd"/>
+      <w:r>
+        <w:rPr>
+          <w:b/>
+        </w:rPr>
+        <w:t xml:space="preserve"> tests?</w:t>
+      </w:r>
+    </w:p>
+    <w:p>
+      <w:pPr>
+        <w:pStyle w:val="ListBullet"/>
+        <w:numPr>
+          <w:ilvl w:val="0"/>
+          <w:numId w:val="5"/>
+        </w:numPr>
+        <w:rPr>
+          <w:b/>
+        </w:rPr>
+      </w:pPr>
+      <w:r>
+        <w:t>It is possible that this is in the list operations assuming the list is large</w:t>
+      </w:r>
+    </w:p>
+    <w:p>
+      <w:pPr>
+        <w:pStyle w:val="ListBullet"/>
+        <w:numPr>
+          <w:ilvl w:val="0"/>
+          <w:numId w:val="0"/>
+        </w:numPr>
+        <w:ind w:left="432" w:hanging="432"/>
+      </w:pPr>
+    </w:p>
+    <w:p>
+      <w:pPr>
+        <w:pStyle w:val="ListBullet"/>
+        <w:numPr>
+          <w:ilvl w:val="0"/>
+          <w:numId w:val="5"/>
+        </w:numPr>
+      </w:pPr>
+      <w:r>
+        <w:t xml:space="preserve">To find </w:t>
+      </w:r>
+      <w:proofErr w:type="spellStart"/>
+      <w:r>
+        <w:t>gperf</w:t>
+      </w:r>
+      <w:proofErr w:type="spellEnd"/>
+      <w:r>
+        <w:t xml:space="preserve"> -&gt; -v </w:t>
+      </w:r>
+      <w:proofErr w:type="spellStart"/>
+      <w:r>
+        <w:t>pprof</w:t>
+      </w:r>
+      <w:proofErr w:type="spellEnd"/>
+    </w:p>
+    <w:p>
+      <w:pPr>
+        <w:pStyle w:val="ListBullet"/>
+        <w:numPr>
+          <w:ilvl w:val="0"/>
+          <w:numId w:val="0"/>
+        </w:numPr>
+      </w:pPr>
+    </w:p>
+    <w:p>
+      <w:pPr>
+        <w:pStyle w:val="ListBullet"/>
+        <w:numPr>
+          <w:ilvl w:val="0"/>
+          <w:numId w:val="5"/>
+        </w:numPr>
+      </w:pPr>
+      <w:r>
+        <w:t xml:space="preserve">Always use the debug option: make sure you have –g turned on when compiling </w:t>
+      </w:r>
+      <w:proofErr w:type="gramStart"/>
+      <w:r>
+        <w:t>*.o</w:t>
+      </w:r>
+      <w:proofErr w:type="gramEnd"/>
+      <w:r>
+        <w:t xml:space="preserve"> files</w:t>
+      </w:r>
+    </w:p>
+    <w:p>
+      <w:pPr>
+        <w:pStyle w:val="ListBullet"/>
+        <w:numPr>
+          <w:ilvl w:val="0"/>
+          <w:numId w:val="0"/>
+        </w:numPr>
+      </w:pPr>
+    </w:p>
+    <w:p>
+      <w:pPr>
+        <w:pStyle w:val="ListBullet"/>
+        <w:numPr>
+          <w:ilvl w:val="0"/>
+          <w:numId w:val="5"/>
+        </w:numPr>
+      </w:pPr>
+      <w:r>
+        <w:t>Use the command to locate the library then provide the location for the library</w:t>
+      </w:r>
+    </w:p>
+    <w:p>
+      <w:pPr>
+        <w:pStyle w:val="ListBullet"/>
+        <w:numPr>
+          <w:ilvl w:val="0"/>
+          <w:numId w:val="0"/>
+        </w:numPr>
+      </w:pPr>
+    </w:p>
+    <w:p>
+      <w:pPr>
+        <w:pStyle w:val="ListBullet"/>
+        <w:numPr>
+          <w:ilvl w:val="0"/>
+          <w:numId w:val="5"/>
+        </w:numPr>
+      </w:pPr>
+      <w:r>
+        <w:t>In the text output, focus on the first and fourth number</w:t>
+      </w:r>
+    </w:p>
+    <w:p>
+      <w:pPr>
+        <w:pStyle w:val="ListBullet"/>
+        <w:numPr>
+          <w:ilvl w:val="0"/>
+          <w:numId w:val="0"/>
+        </w:numPr>
+      </w:pPr>
+    </w:p>
+    <w:p>
+      <w:pPr>
+        <w:pStyle w:val="ListBullet"/>
+        <w:numPr>
+          <w:ilvl w:val="0"/>
+          <w:numId w:val="5"/>
+        </w:numPr>
+      </w:pPr>
+      <w:r>
+        <w:t xml:space="preserve">If you use the sample code, then you should be done with the </w:t>
+      </w:r>
+      <w:proofErr w:type="spellStart"/>
+      <w:r>
+        <w:t>gperf</w:t>
+      </w:r>
+      <w:proofErr w:type="spellEnd"/>
+      <w:r>
+        <w:t xml:space="preserve"> part of the project</w:t>
+      </w:r>
+    </w:p>
+    <w:p>
+      <w:pPr>
+        <w:pStyle w:val="ListBullet"/>
+        <w:rPr>
+          <w:b/>
+        </w:rPr>
+      </w:pPr>
+      <w:r>
+        <w:rPr>
+          <w:b/>
+        </w:rPr>
+        <w:t xml:space="preserve">Where (what lines of code) are consuming most of the cycles when the spin-lock version of the list exerciser is run with </w:t>
+      </w:r>
+      <w:proofErr w:type="gramStart"/>
+      <w:r>
+        <w:rPr>
+          <w:b/>
+        </w:rPr>
+        <w:t>a large number of</w:t>
+      </w:r>
+      <w:proofErr w:type="gramEnd"/>
+      <w:r>
+        <w:rPr>
+          <w:b/>
+        </w:rPr>
+        <w:t xml:space="preserve"> threads?</w:t>
+      </w:r>
+    </w:p>
+    <w:p>
+      <w:pPr>
+        <w:pStyle w:val="ListBullet"/>
+        <w:rPr>
+          <w:b/>
+        </w:rPr>
+      </w:pPr>
+    </w:p>
+    <w:p>
+      <w:pPr>
+        <w:pStyle w:val="ListBullet"/>
+        <w:numPr>
+          <w:ilvl w:val="0"/>
+          <w:numId w:val="0"/>
+        </w:numPr>
+        <w:ind w:left="432" w:hanging="432"/>
+        <w:rPr>
+          <w:b/>
+        </w:rPr>
+      </w:pPr>
+      <w:r>
+        <w:rPr>
+          <w:b/>
+        </w:rPr>
+        <w:t>Why does this operation become so expensive with large numbers of threads?</w:t>
+      </w:r>
+    </w:p>
+    <w:p>
+      <w:pPr>
+        <w:pStyle w:val="ListBullet"/>
+        <w:rPr>
+          <w:b/>
+        </w:rPr>
+      </w:pPr>
+      <w:r>
+        <w:lastRenderedPageBreak/>
+        <w:t>Why is the wait for lock time higher than the completion time?</w:t>
+      </w:r>
+      <w:r>
+        <w:t xml:space="preserve"> Wait for lock consists of time happening in multiple CPUS. Computing time is just wall time</w:t>
+      </w:r>
+      <w:r>
+        <w:t xml:space="preserve"> and only consider one CPU</w:t>
+      </w:r>
+    </w:p>
+    <w:p>
+      <w:pPr>
+        <w:pStyle w:val="ListBullet"/>
+        <w:rPr>
+          <w:b/>
+        </w:rPr>
+      </w:pPr>
+      <w:r>
+        <w:rPr>
+          <w:b/>
+        </w:rPr>
+        <w:t xml:space="preserve">QUESTION 2.3.3 - </w:t>
+      </w:r>
+      <w:proofErr w:type="spellStart"/>
+      <w:r>
+        <w:rPr>
+          <w:b/>
+        </w:rPr>
+        <w:t>Mutex</w:t>
+      </w:r>
+      <w:proofErr w:type="spellEnd"/>
+      <w:r>
+        <w:rPr>
+          <w:b/>
+        </w:rPr>
+        <w:t xml:space="preserve"> Wait Time:</w:t>
+      </w:r>
+    </w:p>
+    <w:p>
+      <w:pPr>
+        <w:pStyle w:val="ListBullet"/>
+        <w:rPr>
+          <w:b/>
+        </w:rPr>
+      </w:pPr>
+      <w:r>
+        <w:rPr>
+          <w:b/>
+        </w:rPr>
+        <w:t>Look at the average time per operation (vs. # threads) and the average wait-for-</w:t>
+      </w:r>
+      <w:proofErr w:type="spellStart"/>
+      <w:r>
+        <w:rPr>
+          <w:b/>
+        </w:rPr>
+        <w:t>mutex</w:t>
+      </w:r>
+      <w:proofErr w:type="spellEnd"/>
+      <w:r>
+        <w:rPr>
+          <w:b/>
+        </w:rPr>
+        <w:t xml:space="preserve"> time (vs. #threads).</w:t>
+      </w:r>
+    </w:p>
+    <w:p>
+      <w:pPr>
+        <w:pStyle w:val="ListBullet"/>
+        <w:rPr>
+          <w:b/>
+        </w:rPr>
+      </w:pPr>
+      <w:r>
+        <w:rPr>
+          <w:b/>
+        </w:rPr>
+        <w:t>Why does the average lock-wait time rise so dramatically with the number of contending threads?</w:t>
+      </w:r>
+    </w:p>
+    <w:p>
+      <w:pPr>
+        <w:pStyle w:val="ListBullet"/>
+        <w:rPr>
+          <w:b/>
+        </w:rPr>
+      </w:pPr>
+    </w:p>
+    <w:p>
+      <w:pPr>
+        <w:pStyle w:val="ListBullet"/>
+        <w:rPr>
+          <w:b/>
+        </w:rPr>
+      </w:pPr>
+      <w:r>
+        <w:rPr>
+          <w:b/>
+        </w:rPr>
+        <w:t>Why does the completion time per operation rise (less dramatically) with the number of contending threads?</w:t>
+      </w:r>
+    </w:p>
+    <w:p>
+      <w:pPr>
+        <w:pStyle w:val="ListBullet"/>
+        <w:numPr>
+          <w:ilvl w:val="0"/>
+          <w:numId w:val="0"/>
+        </w:numPr>
+        <w:ind w:left="432" w:hanging="432"/>
+        <w:rPr>
+          <w:b/>
+        </w:rPr>
+      </w:pPr>
+      <w:r>
+        <w:rPr>
+          <w:b/>
+        </w:rPr>
+        <w:t>How is it possible for the wait time per operation to go up faster (or higher) than the completion time per operation?</w:t>
+      </w:r>
+    </w:p>
+    <w:p>
+      <w:pPr>
+        <w:pStyle w:val="ListBullet"/>
+        <w:numPr>
+          <w:ilvl w:val="0"/>
+          <w:numId w:val="0"/>
+        </w:numPr>
+        <w:ind w:left="432" w:hanging="432"/>
+        <w:rPr>
+          <w:b/>
+        </w:rPr>
+      </w:pPr>
+    </w:p>
+    <w:p>
+      <w:pPr>
+        <w:pStyle w:val="ListBullet"/>
+        <w:numPr>
+          <w:ilvl w:val="0"/>
+          <w:numId w:val="0"/>
+        </w:numPr>
+        <w:ind w:left="432" w:hanging="432"/>
+      </w:pPr>
+      <w:r>
+        <w:t xml:space="preserve">Addressing the underlying problem: Hash will pick up one key, decide which </w:t>
+      </w:r>
+      <w:proofErr w:type="spellStart"/>
+      <w:r>
+        <w:t>sublist</w:t>
+      </w:r>
+      <w:proofErr w:type="spellEnd"/>
+      <w:r>
+        <w:t xml:space="preserve"> it should go to </w:t>
+      </w:r>
+    </w:p>
+    <w:p>
+      <w:pPr>
+        <w:pStyle w:val="ListBullet"/>
+        <w:numPr>
+          <w:ilvl w:val="0"/>
+          <w:numId w:val="0"/>
+        </w:numPr>
+        <w:ind w:left="432" w:hanging="432"/>
+      </w:pPr>
+      <w:r>
+        <w:t xml:space="preserve">How to get the length of all the </w:t>
+      </w:r>
+      <w:proofErr w:type="spellStart"/>
+      <w:r>
+        <w:t>sublists</w:t>
+      </w:r>
+      <w:proofErr w:type="spellEnd"/>
+      <w:r>
+        <w:t xml:space="preserve">? If there are 20 </w:t>
+      </w:r>
+      <w:proofErr w:type="spellStart"/>
+      <w:r>
+        <w:t>sublists</w:t>
+      </w:r>
+      <w:proofErr w:type="spellEnd"/>
+      <w:r>
+        <w:t xml:space="preserve">, then there are 20 </w:t>
+      </w:r>
+      <w:proofErr w:type="spellStart"/>
+      <w:r>
+        <w:t>sublists</w:t>
+      </w:r>
+      <w:proofErr w:type="spellEnd"/>
+      <w:r>
+        <w:t>: just lock them all, calculate the length and release the locks</w:t>
+      </w:r>
+    </w:p>
+    <w:p>
+      <w:pPr>
+        <w:pStyle w:val="ListBullet"/>
+        <w:numPr>
+          <w:ilvl w:val="0"/>
+          <w:numId w:val="0"/>
+        </w:numPr>
+        <w:ind w:left="432" w:hanging="432"/>
+      </w:pPr>
+      <w:r>
+        <w:t>It is impossible to feel circular dependency here. When you are calculating the list size, make sure all in same order</w:t>
+      </w:r>
+    </w:p>
+    <w:p>
+      <w:pPr>
+        <w:pStyle w:val="ListBullet"/>
+        <w:numPr>
+          <w:ilvl w:val="0"/>
+          <w:numId w:val="0"/>
+        </w:numPr>
+        <w:ind w:left="432" w:hanging="432"/>
+      </w:pPr>
+      <w:r>
+        <w:t xml:space="preserve">When we add more </w:t>
+      </w:r>
+      <w:proofErr w:type="spellStart"/>
+      <w:r>
+        <w:t>sublists</w:t>
+      </w:r>
+      <w:proofErr w:type="spellEnd"/>
+      <w:r>
+        <w:t>, the throughput increases</w:t>
+      </w:r>
+    </w:p>
+    <w:p>
+      <w:pPr>
+        <w:pStyle w:val="ListBullet"/>
+        <w:numPr>
+          <w:ilvl w:val="0"/>
+          <w:numId w:val="0"/>
+        </w:numPr>
+        <w:ind w:left="432" w:hanging="432"/>
+      </w:pPr>
+    </w:p>
+    <w:p>
+      <w:pPr>
+        <w:pStyle w:val="ListBullet"/>
+      </w:pPr>
+      <w:r>
+        <w:t>QUESTION 2.3.4 - Performance of Partitioned Lists</w:t>
+      </w:r>
+    </w:p>
+    <w:p>
+      <w:pPr>
+        <w:pStyle w:val="ListBullet"/>
+      </w:pPr>
+      <w:r>
+        <w:t>Explain the change in performance of the synchronized methods as a function of the number of lists.</w:t>
+      </w:r>
+    </w:p>
+    <w:p>
+      <w:pPr>
+        <w:pStyle w:val="ListBullet"/>
+        <w:numPr>
+          <w:ilvl w:val="1"/>
+          <w:numId w:val="3"/>
+        </w:numPr>
+      </w:pPr>
+      <w:r>
+        <w:t>Throughput increases because there is lest contention</w:t>
+      </w:r>
+    </w:p>
+    <w:p>
+      <w:pPr>
+        <w:pStyle w:val="ListBullet"/>
+      </w:pPr>
+      <w:r>
+        <w:lastRenderedPageBreak/>
+        <w:t>Should the throughput continue increasing as the number of lists is further increased? If not, explain why not.</w:t>
+      </w:r>
+    </w:p>
+    <w:p>
+      <w:pPr>
+        <w:pStyle w:val="ListBullet"/>
+        <w:numPr>
+          <w:ilvl w:val="1"/>
+          <w:numId w:val="3"/>
+        </w:numPr>
+      </w:pPr>
+      <w:r>
+        <w:t xml:space="preserve">If we have one list, then the </w:t>
+      </w:r>
+      <w:r>
+        <w:t xml:space="preserve">Since there’s so many </w:t>
+      </w:r>
+      <w:proofErr w:type="spellStart"/>
+      <w:r>
+        <w:t>sublists</w:t>
+      </w:r>
+      <w:proofErr w:type="spellEnd"/>
+      <w:r>
+        <w:t xml:space="preserve">, then the possibility of two threads modifying the same </w:t>
+      </w:r>
+      <w:proofErr w:type="spellStart"/>
+      <w:r>
+        <w:t>sublists</w:t>
+      </w:r>
+      <w:proofErr w:type="spellEnd"/>
+      <w:r>
+        <w:t xml:space="preserve"> is low. Once we have reached the perfect parallelism</w:t>
+      </w:r>
+      <w:r>
+        <w:t>, we cannot continue increasing the throughput</w:t>
+      </w:r>
+    </w:p>
+    <w:p>
+      <w:pPr>
+        <w:pStyle w:val="ListBullet"/>
+        <w:numPr>
+          <w:ilvl w:val="1"/>
+          <w:numId w:val="3"/>
+        </w:numPr>
+      </w:pPr>
+      <w:r>
+        <w:t xml:space="preserve">If we continue increasing the number of </w:t>
+      </w:r>
+      <w:proofErr w:type="spellStart"/>
+      <w:r>
+        <w:t>sublists</w:t>
+      </w:r>
+      <w:proofErr w:type="spellEnd"/>
+      <w:r>
+        <w:t>, the list size will keep getting smaller. Insert and lookup are both O(n). The time for each operation is going to keep decreasing, which means we will spend fewer time in the list operation</w:t>
+      </w:r>
+      <w:r>
+        <w:t>. Eventually we will reach an upper bound for the throughput</w:t>
       </w:r>
       <w:bookmarkStart w:id="0" w:name="_GoBack"/>
       <w:bookmarkEnd w:id="0"/>
+    </w:p>
+    <w:p>
+      <w:pPr>
+        <w:pStyle w:val="ListBullet"/>
+        <w:numPr>
+          <w:ilvl w:val="0"/>
+          <w:numId w:val="0"/>
+        </w:numPr>
+        <w:ind w:left="432" w:hanging="432"/>
+      </w:pPr>
+      <w:r>
+        <w:t>It seems reasonable to suggest the throughput of an N-way partitioned list should be equivalent to the throughput of a single list with fewer (1/N) threads. Does this appear to be true in the above curves? If not, explain why not.</w:t>
+      </w:r>
     </w:p>
     <w:sectPr>
       <w:footerReference w:type="default" r:id="rId7"/>
@@ -156,7 +1001,7 @@
           <w:rPr>
             <w:noProof/>
           </w:rPr>
-          <w:t>2</w:t>
+          <w:t>4</w:t>
         </w:r>
         <w:r>
           <w:rPr>
@@ -250,7 +1095,7 @@
         <w:rFonts w:ascii="Symbol" w:hAnsi="Symbol" w:hint="default"/>
       </w:rPr>
     </w:lvl>
-    <w:lvl w:ilvl="1" w:tplc="04090003" w:tentative="1">
+    <w:lvl w:ilvl="1" w:tplc="04090003">
       <w:start w:val="1"/>
       <w:numFmt w:val="bullet"/>
       <w:lvlText w:val="o"/>
@@ -348,6 +1193,119 @@
     </w:lvl>
   </w:abstractNum>
   <w:abstractNum w:abstractNumId="3">
+    <w:nsid w:val="483843C3"/>
+    <w:multiLevelType w:val="hybridMultilevel"/>
+    <w:tmpl w:val="9B0A3960"/>
+    <w:lvl w:ilvl="0" w:tplc="04090001">
+      <w:start w:val="1"/>
+      <w:numFmt w:val="bullet"/>
+      <w:lvlText w:val=""/>
+      <w:lvlJc w:val="left"/>
+      <w:pPr>
+        <w:ind w:left="360" w:hanging="360"/>
+      </w:pPr>
+      <w:rPr>
+        <w:rFonts w:ascii="Symbol" w:hAnsi="Symbol" w:hint="default"/>
+      </w:rPr>
+    </w:lvl>
+    <w:lvl w:ilvl="1" w:tplc="04090003" w:tentative="1">
+      <w:start w:val="1"/>
+      <w:numFmt w:val="bullet"/>
+      <w:lvlText w:val="o"/>
+      <w:lvlJc w:val="left"/>
+      <w:pPr>
+        <w:ind w:left="1080" w:hanging="360"/>
+      </w:pPr>
+      <w:rPr>
+        <w:rFonts w:ascii="Courier New" w:hAnsi="Courier New" w:cs="Courier New" w:hint="default"/>
+      </w:rPr>
+    </w:lvl>
+    <w:lvl w:ilvl="2" w:tplc="04090005" w:tentative="1">
+      <w:start w:val="1"/>
+      <w:numFmt w:val="bullet"/>
+      <w:lvlText w:val=""/>
+      <w:lvlJc w:val="left"/>
+      <w:pPr>
+        <w:ind w:left="1800" w:hanging="360"/>
+      </w:pPr>
+      <w:rPr>
+        <w:rFonts w:ascii="Wingdings" w:hAnsi="Wingdings" w:hint="default"/>
+      </w:rPr>
+    </w:lvl>
+    <w:lvl w:ilvl="3" w:tplc="04090001" w:tentative="1">
+      <w:start w:val="1"/>
+      <w:numFmt w:val="bullet"/>
+      <w:lvlText w:val=""/>
+      <w:lvlJc w:val="left"/>
+      <w:pPr>
+        <w:ind w:left="2520" w:hanging="360"/>
+      </w:pPr>
+      <w:rPr>
+        <w:rFonts w:ascii="Symbol" w:hAnsi="Symbol" w:hint="default"/>
+      </w:rPr>
+    </w:lvl>
+    <w:lvl w:ilvl="4" w:tplc="04090003" w:tentative="1">
+      <w:start w:val="1"/>
+      <w:numFmt w:val="bullet"/>
+      <w:lvlText w:val="o"/>
+      <w:lvlJc w:val="left"/>
+      <w:pPr>
+        <w:ind w:left="3240" w:hanging="360"/>
+      </w:pPr>
+      <w:rPr>
+        <w:rFonts w:ascii="Courier New" w:hAnsi="Courier New" w:cs="Courier New" w:hint="default"/>
+      </w:rPr>
+    </w:lvl>
+    <w:lvl w:ilvl="5" w:tplc="04090005" w:tentative="1">
+      <w:start w:val="1"/>
+      <w:numFmt w:val="bullet"/>
+      <w:lvlText w:val=""/>
+      <w:lvlJc w:val="left"/>
+      <w:pPr>
+        <w:ind w:left="3960" w:hanging="360"/>
+      </w:pPr>
+      <w:rPr>
+        <w:rFonts w:ascii="Wingdings" w:hAnsi="Wingdings" w:hint="default"/>
+      </w:rPr>
+    </w:lvl>
+    <w:lvl w:ilvl="6" w:tplc="04090001" w:tentative="1">
+      <w:start w:val="1"/>
+      <w:numFmt w:val="bullet"/>
+      <w:lvlText w:val=""/>
+      <w:lvlJc w:val="left"/>
+      <w:pPr>
+        <w:ind w:left="4680" w:hanging="360"/>
+      </w:pPr>
+      <w:rPr>
+        <w:rFonts w:ascii="Symbol" w:hAnsi="Symbol" w:hint="default"/>
+      </w:rPr>
+    </w:lvl>
+    <w:lvl w:ilvl="7" w:tplc="04090003" w:tentative="1">
+      <w:start w:val="1"/>
+      <w:numFmt w:val="bullet"/>
+      <w:lvlText w:val="o"/>
+      <w:lvlJc w:val="left"/>
+      <w:pPr>
+        <w:ind w:left="5400" w:hanging="360"/>
+      </w:pPr>
+      <w:rPr>
+        <w:rFonts w:ascii="Courier New" w:hAnsi="Courier New" w:cs="Courier New" w:hint="default"/>
+      </w:rPr>
+    </w:lvl>
+    <w:lvl w:ilvl="8" w:tplc="04090005" w:tentative="1">
+      <w:start w:val="1"/>
+      <w:numFmt w:val="bullet"/>
+      <w:lvlText w:val=""/>
+      <w:lvlJc w:val="left"/>
+      <w:pPr>
+        <w:ind w:left="6120" w:hanging="360"/>
+      </w:pPr>
+      <w:rPr>
+        <w:rFonts w:ascii="Wingdings" w:hAnsi="Wingdings" w:hint="default"/>
+      </w:rPr>
+    </w:lvl>
+  </w:abstractNum>
+  <w:abstractNum w:abstractNumId="4">
     <w:nsid w:val="68AB4355"/>
     <w:multiLevelType w:val="hybridMultilevel"/>
     <w:tmpl w:val="0B203272"/>
@@ -450,6 +1408,9 @@
     <w:abstractNumId w:val="2"/>
   </w:num>
   <w:num w:numId="4">
+    <w:abstractNumId w:val="4"/>
+  </w:num>
+  <w:num w:numId="5">
     <w:abstractNumId w:val="3"/>
   </w:num>
 </w:numbering>
@@ -579,6 +1540,7 @@
     <w:lsdException w:name="HTML Sample" w:semiHidden="1" w:unhideWhenUsed="1"/>
     <w:lsdException w:name="HTML Typewriter" w:semiHidden="1" w:unhideWhenUsed="1"/>
     <w:lsdException w:name="HTML Variable" w:semiHidden="1" w:unhideWhenUsed="1"/>
+    <w:lsdException w:name="Normal Table" w:semiHidden="1" w:unhideWhenUsed="1"/>
     <w:lsdException w:name="annotation subject" w:semiHidden="1" w:unhideWhenUsed="1"/>
     <w:lsdException w:name="No List" w:semiHidden="1" w:unhideWhenUsed="1"/>
     <w:lsdException w:name="Outline List 1" w:semiHidden="1" w:unhideWhenUsed="1"/>
@@ -624,9 +1586,11 @@
     <w:lsdException w:name="Table Subtle 1" w:semiHidden="1" w:unhideWhenUsed="1"/>
     <w:lsdException w:name="Table Subtle 2" w:semiHidden="1" w:unhideWhenUsed="1"/>
     <w:lsdException w:name="Table Web 1" w:semiHidden="1" w:unhideWhenUsed="1"/>
+    <w:lsdException w:name="Table Web 2" w:semiHidden="1" w:unhideWhenUsed="1"/>
     <w:lsdException w:name="Table Web 3" w:semiHidden="1" w:unhideWhenUsed="1"/>
     <w:lsdException w:name="Balloon Text" w:semiHidden="1" w:unhideWhenUsed="1"/>
     <w:lsdException w:name="Table Grid" w:uiPriority="39"/>
+    <w:lsdException w:name="Table Theme" w:semiHidden="1" w:unhideWhenUsed="1"/>
     <w:lsdException w:name="Placeholder Text" w:semiHidden="1"/>
     <w:lsdException w:name="No Spacing" w:semiHidden="1" w:uiPriority="1" w:unhideWhenUsed="1" w:qFormat="1"/>
     <w:lsdException w:name="Light Shading" w:uiPriority="60"/>
@@ -1516,692 +2480,6 @@
     </w:rPr>
   </w:style>
 </w:styles>
-</file>
-
-<file path=word/glossary/document.xml><?xml version="1.0" encoding="utf-8"?>
-<w:glossaryDocument xmlns:wpc="http://schemas.microsoft.com/office/word/2010/wordprocessingCanvas" xmlns:mo="http://schemas.microsoft.com/office/mac/office/2008/main" xmlns:mc="http://schemas.openxmlformats.org/markup-compatibility/2006" xmlns:mv="urn:schemas-microsoft-com:mac:vml" xmlns:o="urn:schemas-microsoft-com:office:office" xmlns:r="http://schemas.openxmlformats.org/officeDocument/2006/relationships" xmlns:m="http://schemas.openxmlformats.org/officeDocument/2006/math" xmlns:v="urn:schemas-microsoft-com:vml" xmlns:wp14="http://schemas.microsoft.com/office/word/2010/wordprocessingDrawing" xmlns:wp="http://schemas.openxmlformats.org/drawingml/2006/wordprocessingDrawing" xmlns:w10="urn:schemas-microsoft-com:office:word" xmlns:w="http://schemas.openxmlformats.org/wordprocessingml/2006/main" xmlns:w14="http://schemas.microsoft.com/office/word/2010/wordml" xmlns:w15="http://schemas.microsoft.com/office/word/2012/wordml" xmlns:wpg="http://schemas.microsoft.com/office/word/2010/wordprocessingGroup" xmlns:wpi="http://schemas.microsoft.com/office/word/2010/wordprocessingInk" xmlns:wne="http://schemas.microsoft.com/office/word/2006/wordml" xmlns:wps="http://schemas.microsoft.com/office/word/2010/wordprocessingShape" mc:Ignorable="w14 w15 wp14"/>
-</file>
-
-<file path=word/glossary/fontTable.xml><?xml version="1.0" encoding="utf-8"?>
-<w:fonts xmlns:mc="http://schemas.openxmlformats.org/markup-compatibility/2006" xmlns:r="http://schemas.openxmlformats.org/officeDocument/2006/relationships" xmlns:w="http://schemas.openxmlformats.org/wordprocessingml/2006/main" xmlns:w14="http://schemas.microsoft.com/office/word/2010/wordml" xmlns:w15="http://schemas.microsoft.com/office/word/2012/wordml" mc:Ignorable="w14 w15">
-  <w:font w:name="Symbol">
-    <w:panose1 w:val="05050102010706020507"/>
-    <w:charset w:val="02"/>
-    <w:family w:val="auto"/>
-    <w:pitch w:val="variable"/>
-    <w:sig w:usb0="00000000" w:usb1="10000000" w:usb2="00000000" w:usb3="00000000" w:csb0="80000000" w:csb1="00000000"/>
-  </w:font>
-  <w:font w:name="Times New Roman">
-    <w:panose1 w:val="02020603050405020304"/>
-    <w:charset w:val="00"/>
-    <w:family w:val="auto"/>
-    <w:pitch w:val="variable"/>
-    <w:sig w:usb0="E0002AEF" w:usb1="C0007841" w:usb2="00000009" w:usb3="00000000" w:csb0="000001FF" w:csb1="00000000"/>
-  </w:font>
-  <w:font w:name="Courier New">
-    <w:panose1 w:val="02070309020205020404"/>
-    <w:charset w:val="00"/>
-    <w:family w:val="auto"/>
-    <w:pitch w:val="variable"/>
-    <w:sig w:usb0="E0002AFF" w:usb1="C0007843" w:usb2="00000009" w:usb3="00000000" w:csb0="000001FF" w:csb1="00000000"/>
-  </w:font>
-  <w:font w:name="Wingdings">
-    <w:panose1 w:val="05000000000000000000"/>
-    <w:charset w:val="02"/>
-    <w:family w:val="auto"/>
-    <w:pitch w:val="variable"/>
-    <w:sig w:usb0="00000000" w:usb1="10000000" w:usb2="00000000" w:usb3="00000000" w:csb0="80000000" w:csb1="00000000"/>
-  </w:font>
-  <w:font w:name="Calibri">
-    <w:panose1 w:val="020F0502020204030204"/>
-    <w:charset w:val="00"/>
-    <w:family w:val="auto"/>
-    <w:pitch w:val="variable"/>
-    <w:sig w:usb0="E00002FF" w:usb1="4000ACFF" w:usb2="00000001" w:usb3="00000000" w:csb0="0000019F" w:csb1="00000000"/>
-  </w:font>
-  <w:font w:name="Arial">
-    <w:panose1 w:val="020B0604020202020204"/>
-    <w:charset w:val="00"/>
-    <w:family w:val="auto"/>
-    <w:pitch w:val="variable"/>
-    <w:sig w:usb0="E0002AFF" w:usb1="C0007843" w:usb2="00000009" w:usb3="00000000" w:csb0="000001FF" w:csb1="00000000"/>
-  </w:font>
-  <w:font w:name="Calibri Light">
-    <w:panose1 w:val="020F0302020204030204"/>
-    <w:charset w:val="00"/>
-    <w:family w:val="auto"/>
-    <w:pitch w:val="variable"/>
-    <w:sig w:usb0="A00002EF" w:usb1="4000207B" w:usb2="00000000" w:usb3="00000000" w:csb0="0000019F" w:csb1="00000000"/>
-  </w:font>
-</w:fonts>
-</file>
-
-<file path=word/glossary/numbering.xml><?xml version="1.0" encoding="utf-8"?>
-<w:numbering xmlns:wpc="http://schemas.microsoft.com/office/word/2010/wordprocessingCanvas" xmlns:mo="http://schemas.microsoft.com/office/mac/office/2008/main" xmlns:mc="http://schemas.openxmlformats.org/markup-compatibility/2006" xmlns:mv="urn:schemas-microsoft-com:mac:vml" xmlns:o="urn:schemas-microsoft-com:office:office" xmlns:r="http://schemas.openxmlformats.org/officeDocument/2006/relationships" xmlns:m="http://schemas.openxmlformats.org/officeDocument/2006/math" xmlns:v="urn:schemas-microsoft-com:vml" xmlns:wp14="http://schemas.microsoft.com/office/word/2010/wordprocessingDrawing" xmlns:wp="http://schemas.openxmlformats.org/drawingml/2006/wordprocessingDrawing" xmlns:w10="urn:schemas-microsoft-com:office:word" xmlns:w="http://schemas.openxmlformats.org/wordprocessingml/2006/main" xmlns:w14="http://schemas.microsoft.com/office/word/2010/wordml" xmlns:w15="http://schemas.microsoft.com/office/word/2012/wordml" xmlns:wpg="http://schemas.microsoft.com/office/word/2010/wordprocessingGroup" xmlns:wpi="http://schemas.microsoft.com/office/word/2010/wordprocessingInk" xmlns:wne="http://schemas.microsoft.com/office/word/2006/wordml" xmlns:wps="http://schemas.microsoft.com/office/word/2010/wordprocessingShape" mc:Ignorable="w14 w15 wp14">
-  <w:abstractNum w:abstractNumId="0">
-    <w:nsid w:val="20906CDF"/>
-    <w:multiLevelType w:val="hybridMultilevel"/>
-    <w:tmpl w:val="9E244A1C"/>
-    <w:lvl w:ilvl="0" w:tplc="A78AD9E8">
-      <w:start w:val="1"/>
-      <w:numFmt w:val="bullet"/>
-      <w:pStyle w:val="ListBullet"/>
-      <w:lvlText w:val=""/>
-      <w:lvlJc w:val="left"/>
-      <w:pPr>
-        <w:tabs>
-          <w:tab w:val="num" w:pos="432"/>
-        </w:tabs>
-        <w:ind w:left="432" w:hanging="432"/>
-      </w:pPr>
-      <w:rPr>
-        <w:rFonts w:ascii="Symbol" w:hAnsi="Symbol" w:hint="default"/>
-      </w:rPr>
-    </w:lvl>
-    <w:lvl w:ilvl="1" w:tplc="04090003" w:tentative="1">
-      <w:start w:val="1"/>
-      <w:numFmt w:val="bullet"/>
-      <w:lvlText w:val="o"/>
-      <w:lvlJc w:val="left"/>
-      <w:pPr>
-        <w:ind w:left="1440" w:hanging="360"/>
-      </w:pPr>
-      <w:rPr>
-        <w:rFonts w:ascii="Courier New" w:hAnsi="Courier New" w:cs="Courier New" w:hint="default"/>
-      </w:rPr>
-    </w:lvl>
-    <w:lvl w:ilvl="2" w:tplc="04090005" w:tentative="1">
-      <w:start w:val="1"/>
-      <w:numFmt w:val="bullet"/>
-      <w:lvlText w:val=""/>
-      <w:lvlJc w:val="left"/>
-      <w:pPr>
-        <w:ind w:left="2160" w:hanging="360"/>
-      </w:pPr>
-      <w:rPr>
-        <w:rFonts w:ascii="Wingdings" w:hAnsi="Wingdings" w:hint="default"/>
-      </w:rPr>
-    </w:lvl>
-    <w:lvl w:ilvl="3" w:tplc="04090001" w:tentative="1">
-      <w:start w:val="1"/>
-      <w:numFmt w:val="bullet"/>
-      <w:lvlText w:val=""/>
-      <w:lvlJc w:val="left"/>
-      <w:pPr>
-        <w:ind w:left="2880" w:hanging="360"/>
-      </w:pPr>
-      <w:rPr>
-        <w:rFonts w:ascii="Symbol" w:hAnsi="Symbol" w:hint="default"/>
-      </w:rPr>
-    </w:lvl>
-    <w:lvl w:ilvl="4" w:tplc="04090003" w:tentative="1">
-      <w:start w:val="1"/>
-      <w:numFmt w:val="bullet"/>
-      <w:lvlText w:val="o"/>
-      <w:lvlJc w:val="left"/>
-      <w:pPr>
-        <w:ind w:left="3600" w:hanging="360"/>
-      </w:pPr>
-      <w:rPr>
-        <w:rFonts w:ascii="Courier New" w:hAnsi="Courier New" w:cs="Courier New" w:hint="default"/>
-      </w:rPr>
-    </w:lvl>
-    <w:lvl w:ilvl="5" w:tplc="04090005" w:tentative="1">
-      <w:start w:val="1"/>
-      <w:numFmt w:val="bullet"/>
-      <w:lvlText w:val=""/>
-      <w:lvlJc w:val="left"/>
-      <w:pPr>
-        <w:ind w:left="4320" w:hanging="360"/>
-      </w:pPr>
-      <w:rPr>
-        <w:rFonts w:ascii="Wingdings" w:hAnsi="Wingdings" w:hint="default"/>
-      </w:rPr>
-    </w:lvl>
-    <w:lvl w:ilvl="6" w:tplc="04090001" w:tentative="1">
-      <w:start w:val="1"/>
-      <w:numFmt w:val="bullet"/>
-      <w:lvlText w:val=""/>
-      <w:lvlJc w:val="left"/>
-      <w:pPr>
-        <w:ind w:left="5040" w:hanging="360"/>
-      </w:pPr>
-      <w:rPr>
-        <w:rFonts w:ascii="Symbol" w:hAnsi="Symbol" w:hint="default"/>
-      </w:rPr>
-    </w:lvl>
-    <w:lvl w:ilvl="7" w:tplc="04090003" w:tentative="1">
-      <w:start w:val="1"/>
-      <w:numFmt w:val="bullet"/>
-      <w:lvlText w:val="o"/>
-      <w:lvlJc w:val="left"/>
-      <w:pPr>
-        <w:ind w:left="5760" w:hanging="360"/>
-      </w:pPr>
-      <w:rPr>
-        <w:rFonts w:ascii="Courier New" w:hAnsi="Courier New" w:cs="Courier New" w:hint="default"/>
-      </w:rPr>
-    </w:lvl>
-    <w:lvl w:ilvl="8" w:tplc="04090005" w:tentative="1">
-      <w:start w:val="1"/>
-      <w:numFmt w:val="bullet"/>
-      <w:lvlText w:val=""/>
-      <w:lvlJc w:val="left"/>
-      <w:pPr>
-        <w:ind w:left="6480" w:hanging="360"/>
-      </w:pPr>
-      <w:rPr>
-        <w:rFonts w:ascii="Wingdings" w:hAnsi="Wingdings" w:hint="default"/>
-      </w:rPr>
-    </w:lvl>
-  </w:abstractNum>
-  <w:num w:numId="1">
-    <w:abstractNumId w:val="0"/>
-  </w:num>
-</w:numbering>
-</file>
-
-<file path=word/glossary/settings.xml><?xml version="1.0" encoding="utf-8"?>
-<w:settings xmlns:mc="http://schemas.openxmlformats.org/markup-compatibility/2006" xmlns:o="urn:schemas-microsoft-com:office:office" xmlns:r="http://schemas.openxmlformats.org/officeDocument/2006/relationships" xmlns:m="http://schemas.openxmlformats.org/officeDocument/2006/math" xmlns:v="urn:schemas-microsoft-com:vml" xmlns:w10="urn:schemas-microsoft-com:office:word" xmlns:w="http://schemas.openxmlformats.org/wordprocessingml/2006/main" xmlns:w14="http://schemas.microsoft.com/office/word/2010/wordml" xmlns:w15="http://schemas.microsoft.com/office/word/2012/wordml" xmlns:sl="http://schemas.openxmlformats.org/schemaLibrary/2006/main" mc:Ignorable="w14 w15">
-  <w:view w:val="normal"/>
-  <w:defaultTabStop w:val="720"/>
-  <w:characterSpacingControl w:val="doNotCompress"/>
-  <w:compat>
-    <w:useFELayout/>
-    <w:compatSetting w:name="compatibilityMode" w:uri="http://schemas.microsoft.com/office/word" w:val="15"/>
-    <w:compatSetting w:name="overrideTableStyleFontSizeAndJustification" w:uri="http://schemas.microsoft.com/office/word" w:val="1"/>
-    <w:compatSetting w:name="enableOpenTypeFeatures" w:uri="http://schemas.microsoft.com/office/word" w:val="1"/>
-    <w:compatSetting w:name="doNotFlipMirrorIndents" w:uri="http://schemas.microsoft.com/office/word" w:val="1"/>
-    <w:compatSetting w:name="differentiateMultirowTableHeaders" w:uri="http://schemas.microsoft.com/office/word" w:val="1"/>
-  </w:compat>
-  <w:rsids>
-    <w:rsidRoot w:val="00823E48"/>
-    <w:rsid w:val="00823E48"/>
-  </w:rsids>
-  <m:mathPr>
-    <m:mathFont m:val="Cambria Math"/>
-    <m:brkBin m:val="before"/>
-    <m:brkBinSub m:val="--"/>
-    <m:smallFrac m:val="0"/>
-    <m:dispDef/>
-    <m:lMargin m:val="0"/>
-    <m:rMargin m:val="0"/>
-    <m:defJc m:val="centerGroup"/>
-    <m:wrapIndent m:val="1440"/>
-    <m:intLim m:val="subSup"/>
-    <m:naryLim m:val="undOvr"/>
-  </m:mathPr>
-  <w:themeFontLang w:val="en-US" w:eastAsia="x-none" w:bidi="x-none"/>
-  <w:clrSchemeMapping w:bg1="light1" w:t1="dark1" w:bg2="light2" w:t2="dark2" w:accent1="accent1" w:accent2="accent2" w:accent3="accent3" w:accent4="accent4" w:accent5="accent5" w:accent6="accent6" w:hyperlink="hyperlink" w:followedHyperlink="followedHyperlink"/>
-  <w:decimalSymbol w:val="."/>
-  <w:listSeparator w:val=","/>
-  <w14:defaultImageDpi w14:val="32767"/>
-  <w15:chartTrackingRefBased/>
-</w:settings>
-</file>
-
-<file path=word/glossary/styles.xml><?xml version="1.0" encoding="utf-8"?>
-<w:styles xmlns:mc="http://schemas.openxmlformats.org/markup-compatibility/2006" xmlns:r="http://schemas.openxmlformats.org/officeDocument/2006/relationships" xmlns:w="http://schemas.openxmlformats.org/wordprocessingml/2006/main" xmlns:w14="http://schemas.microsoft.com/office/word/2010/wordml" xmlns:w15="http://schemas.microsoft.com/office/word/2012/wordml" mc:Ignorable="w14 w15">
-  <w:docDefaults>
-    <w:rPrDefault>
-      <w:rPr>
-        <w:rFonts w:asciiTheme="minorHAnsi" w:eastAsiaTheme="minorEastAsia" w:hAnsiTheme="minorHAnsi" w:cstheme="minorBidi"/>
-        <w:sz w:val="24"/>
-        <w:szCs w:val="24"/>
-        <w:lang w:val="en-US" w:eastAsia="en-US" w:bidi="ar-SA"/>
-      </w:rPr>
-    </w:rPrDefault>
-    <w:pPrDefault/>
-  </w:docDefaults>
-  <w:latentStyles w:defLockedState="0" w:defUIPriority="99" w:defSemiHidden="0" w:defUnhideWhenUsed="0" w:defQFormat="0" w:count="382">
-    <w:lsdException w:name="Normal" w:uiPriority="0" w:qFormat="1"/>
-    <w:lsdException w:name="heading 1" w:uiPriority="9" w:qFormat="1"/>
-    <w:lsdException w:name="heading 2" w:semiHidden="1" w:uiPriority="9" w:unhideWhenUsed="1" w:qFormat="1"/>
-    <w:lsdException w:name="heading 3" w:semiHidden="1" w:uiPriority="9" w:unhideWhenUsed="1" w:qFormat="1"/>
-    <w:lsdException w:name="heading 4" w:semiHidden="1" w:uiPriority="9" w:unhideWhenUsed="1" w:qFormat="1"/>
-    <w:lsdException w:name="heading 5" w:semiHidden="1" w:uiPriority="9" w:unhideWhenUsed="1" w:qFormat="1"/>
-    <w:lsdException w:name="heading 6" w:semiHidden="1" w:uiPriority="9" w:unhideWhenUsed="1" w:qFormat="1"/>
-    <w:lsdException w:name="heading 7" w:semiHidden="1" w:uiPriority="9" w:unhideWhenUsed="1" w:qFormat="1"/>
-    <w:lsdException w:name="heading 8" w:semiHidden="1" w:uiPriority="9" w:unhideWhenUsed="1" w:qFormat="1"/>
-    <w:lsdException w:name="heading 9" w:semiHidden="1" w:uiPriority="9" w:unhideWhenUsed="1" w:qFormat="1"/>
-    <w:lsdException w:name="index 1" w:semiHidden="1" w:unhideWhenUsed="1"/>
-    <w:lsdException w:name="index 2" w:semiHidden="1" w:unhideWhenUsed="1"/>
-    <w:lsdException w:name="index 3" w:semiHidden="1" w:unhideWhenUsed="1"/>
-    <w:lsdException w:name="index 4" w:semiHidden="1" w:unhideWhenUsed="1"/>
-    <w:lsdException w:name="index 5" w:semiHidden="1" w:unhideWhenUsed="1"/>
-    <w:lsdException w:name="index 6" w:semiHidden="1" w:unhideWhenUsed="1"/>
-    <w:lsdException w:name="index 7" w:semiHidden="1" w:unhideWhenUsed="1"/>
-    <w:lsdException w:name="index 8" w:semiHidden="1" w:unhideWhenUsed="1"/>
-    <w:lsdException w:name="index 9" w:semiHidden="1" w:unhideWhenUsed="1"/>
-    <w:lsdException w:name="toc 1" w:semiHidden="1" w:uiPriority="39" w:unhideWhenUsed="1"/>
-    <w:lsdException w:name="toc 2" w:semiHidden="1" w:uiPriority="39" w:unhideWhenUsed="1"/>
-    <w:lsdException w:name="toc 3" w:semiHidden="1" w:uiPriority="39" w:unhideWhenUsed="1"/>
-    <w:lsdException w:name="toc 4" w:semiHidden="1" w:uiPriority="39" w:unhideWhenUsed="1"/>
-    <w:lsdException w:name="toc 5" w:semiHidden="1" w:uiPriority="39" w:unhideWhenUsed="1"/>
-    <w:lsdException w:name="toc 6" w:semiHidden="1" w:uiPriority="39" w:unhideWhenUsed="1"/>
-    <w:lsdException w:name="toc 7" w:semiHidden="1" w:uiPriority="39" w:unhideWhenUsed="1"/>
-    <w:lsdException w:name="toc 8" w:semiHidden="1" w:uiPriority="39" w:unhideWhenUsed="1"/>
-    <w:lsdException w:name="toc 9" w:semiHidden="1" w:uiPriority="39" w:unhideWhenUsed="1"/>
-    <w:lsdException w:name="Normal Indent" w:semiHidden="1" w:unhideWhenUsed="1"/>
-    <w:lsdException w:name="footnote text" w:semiHidden="1" w:unhideWhenUsed="1"/>
-    <w:lsdException w:name="annotation text" w:semiHidden="1" w:unhideWhenUsed="1"/>
-    <w:lsdException w:name="header" w:semiHidden="1" w:unhideWhenUsed="1"/>
-    <w:lsdException w:name="footer" w:semiHidden="1" w:unhideWhenUsed="1"/>
-    <w:lsdException w:name="index heading" w:semiHidden="1" w:unhideWhenUsed="1"/>
-    <w:lsdException w:name="caption" w:semiHidden="1" w:uiPriority="35" w:unhideWhenUsed="1" w:qFormat="1"/>
-    <w:lsdException w:name="table of figures" w:semiHidden="1" w:unhideWhenUsed="1"/>
-    <w:lsdException w:name="envelope address" w:semiHidden="1" w:unhideWhenUsed="1"/>
-    <w:lsdException w:name="envelope return" w:semiHidden="1" w:unhideWhenUsed="1"/>
-    <w:lsdException w:name="footnote reference" w:semiHidden="1" w:unhideWhenUsed="1"/>
-    <w:lsdException w:name="annotation reference" w:semiHidden="1" w:unhideWhenUsed="1"/>
-    <w:lsdException w:name="line number" w:semiHidden="1" w:unhideWhenUsed="1"/>
-    <w:lsdException w:name="page number" w:semiHidden="1" w:unhideWhenUsed="1"/>
-    <w:lsdException w:name="endnote reference" w:semiHidden="1" w:unhideWhenUsed="1"/>
-    <w:lsdException w:name="endnote text" w:semiHidden="1" w:unhideWhenUsed="1"/>
-    <w:lsdException w:name="table of authorities" w:semiHidden="1" w:unhideWhenUsed="1"/>
-    <w:lsdException w:name="macro" w:semiHidden="1" w:unhideWhenUsed="1"/>
-    <w:lsdException w:name="toa heading" w:semiHidden="1" w:unhideWhenUsed="1"/>
-    <w:lsdException w:name="List" w:semiHidden="1" w:unhideWhenUsed="1"/>
-    <w:lsdException w:name="List Bullet" w:semiHidden="1" w:uiPriority="9" w:unhideWhenUsed="1" w:qFormat="1"/>
-    <w:lsdException w:name="List Number" w:semiHidden="1" w:unhideWhenUsed="1"/>
-    <w:lsdException w:name="List 2" w:semiHidden="1" w:unhideWhenUsed="1"/>
-    <w:lsdException w:name="List 3" w:semiHidden="1" w:unhideWhenUsed="1"/>
-    <w:lsdException w:name="List 4" w:semiHidden="1" w:unhideWhenUsed="1"/>
-    <w:lsdException w:name="List 5" w:semiHidden="1" w:unhideWhenUsed="1"/>
-    <w:lsdException w:name="List Bullet 2" w:semiHidden="1" w:unhideWhenUsed="1"/>
-    <w:lsdException w:name="List Bullet 3" w:semiHidden="1" w:unhideWhenUsed="1"/>
-    <w:lsdException w:name="List Bullet 4" w:semiHidden="1" w:unhideWhenUsed="1"/>
-    <w:lsdException w:name="List Bullet 5" w:semiHidden="1" w:unhideWhenUsed="1"/>
-    <w:lsdException w:name="List Number 2" w:semiHidden="1" w:unhideWhenUsed="1"/>
-    <w:lsdException w:name="List Number 3" w:semiHidden="1" w:unhideWhenUsed="1"/>
-    <w:lsdException w:name="List Number 4" w:semiHidden="1" w:unhideWhenUsed="1"/>
-    <w:lsdException w:name="List Number 5" w:semiHidden="1" w:unhideWhenUsed="1"/>
-    <w:lsdException w:name="Title" w:uiPriority="10" w:qFormat="1"/>
-    <w:lsdException w:name="Closing" w:semiHidden="1" w:unhideWhenUsed="1"/>
-    <w:lsdException w:name="Signature" w:semiHidden="1" w:unhideWhenUsed="1"/>
-    <w:lsdException w:name="Default Paragraph Font" w:semiHidden="1" w:uiPriority="1" w:unhideWhenUsed="1"/>
-    <w:lsdException w:name="Body Text" w:semiHidden="1" w:unhideWhenUsed="1"/>
-    <w:lsdException w:name="Body Text Indent" w:semiHidden="1" w:unhideWhenUsed="1"/>
-    <w:lsdException w:name="List Continue" w:semiHidden="1" w:unhideWhenUsed="1"/>
-    <w:lsdException w:name="List Continue 2" w:semiHidden="1" w:unhideWhenUsed="1"/>
-    <w:lsdException w:name="List Continue 3" w:semiHidden="1" w:unhideWhenUsed="1"/>
-    <w:lsdException w:name="List Continue 4" w:semiHidden="1" w:unhideWhenUsed="1"/>
-    <w:lsdException w:name="List Continue 5" w:semiHidden="1" w:unhideWhenUsed="1"/>
-    <w:lsdException w:name="Message Header" w:semiHidden="1" w:unhideWhenUsed="1"/>
-    <w:lsdException w:name="Subtitle" w:uiPriority="11" w:qFormat="1"/>
-    <w:lsdException w:name="Salutation" w:semiHidden="1" w:unhideWhenUsed="1"/>
-    <w:lsdException w:name="Date" w:semiHidden="1" w:unhideWhenUsed="1"/>
-    <w:lsdException w:name="Body Text First Indent" w:semiHidden="1" w:unhideWhenUsed="1"/>
-    <w:lsdException w:name="Body Text First Indent 2" w:semiHidden="1" w:unhideWhenUsed="1"/>
-    <w:lsdException w:name="Note Heading" w:semiHidden="1" w:unhideWhenUsed="1"/>
-    <w:lsdException w:name="Body Text 2" w:semiHidden="1" w:unhideWhenUsed="1"/>
-    <w:lsdException w:name="Body Text 3" w:semiHidden="1" w:unhideWhenUsed="1"/>
-    <w:lsdException w:name="Body Text Indent 2" w:semiHidden="1" w:unhideWhenUsed="1"/>
-    <w:lsdException w:name="Body Text Indent 3" w:semiHidden="1" w:unhideWhenUsed="1"/>
-    <w:lsdException w:name="Block Text" w:semiHidden="1" w:unhideWhenUsed="1"/>
-    <w:lsdException w:name="Hyperlink" w:semiHidden="1" w:unhideWhenUsed="1"/>
-    <w:lsdException w:name="FollowedHyperlink" w:semiHidden="1" w:unhideWhenUsed="1"/>
-    <w:lsdException w:name="Strong" w:uiPriority="22" w:qFormat="1"/>
-    <w:lsdException w:name="Emphasis" w:uiPriority="20" w:qFormat="1"/>
-    <w:lsdException w:name="Document Map" w:semiHidden="1" w:unhideWhenUsed="1"/>
-    <w:lsdException w:name="Plain Text" w:semiHidden="1" w:unhideWhenUsed="1"/>
-    <w:lsdException w:name="E-mail Signature" w:semiHidden="1" w:unhideWhenUsed="1"/>
-    <w:lsdException w:name="HTML Top of Form" w:semiHidden="1" w:unhideWhenUsed="1"/>
-    <w:lsdException w:name="HTML Bottom of Form" w:semiHidden="1" w:unhideWhenUsed="1"/>
-    <w:lsdException w:name="Normal (Web)" w:semiHidden="1" w:unhideWhenUsed="1"/>
-    <w:lsdException w:name="HTML Acronym" w:semiHidden="1" w:unhideWhenUsed="1"/>
-    <w:lsdException w:name="HTML Address" w:semiHidden="1" w:unhideWhenUsed="1"/>
-    <w:lsdException w:name="HTML Cite" w:semiHidden="1" w:unhideWhenUsed="1"/>
-    <w:lsdException w:name="HTML Code" w:semiHidden="1" w:unhideWhenUsed="1"/>
-    <w:lsdException w:name="HTML Definition" w:semiHidden="1" w:unhideWhenUsed="1"/>
-    <w:lsdException w:name="HTML Keyboard" w:semiHidden="1" w:unhideWhenUsed="1"/>
-    <w:lsdException w:name="HTML Preformatted" w:semiHidden="1" w:unhideWhenUsed="1"/>
-    <w:lsdException w:name="HTML Sample" w:semiHidden="1" w:unhideWhenUsed="1"/>
-    <w:lsdException w:name="HTML Typewriter" w:semiHidden="1" w:unhideWhenUsed="1"/>
-    <w:lsdException w:name="HTML Variable" w:semiHidden="1" w:unhideWhenUsed="1"/>
-    <w:lsdException w:name="Normal Table" w:semiHidden="1" w:unhideWhenUsed="1"/>
-    <w:lsdException w:name="annotation subject" w:semiHidden="1" w:unhideWhenUsed="1"/>
-    <w:lsdException w:name="No List" w:semiHidden="1" w:unhideWhenUsed="1"/>
-    <w:lsdException w:name="Outline List 1" w:semiHidden="1" w:unhideWhenUsed="1"/>
-    <w:lsdException w:name="Outline List 2" w:semiHidden="1" w:unhideWhenUsed="1"/>
-    <w:lsdException w:name="Outline List 3" w:semiHidden="1" w:unhideWhenUsed="1"/>
-    <w:lsdException w:name="Table Simple 1" w:semiHidden="1" w:unhideWhenUsed="1"/>
-    <w:lsdException w:name="Table Simple 2" w:semiHidden="1" w:unhideWhenUsed="1"/>
-    <w:lsdException w:name="Table Simple 3" w:semiHidden="1" w:unhideWhenUsed="1"/>
-    <w:lsdException w:name="Table Classic 1" w:semiHidden="1" w:unhideWhenUsed="1"/>
-    <w:lsdException w:name="Table Classic 2" w:semiHidden="1" w:unhideWhenUsed="1"/>
-    <w:lsdException w:name="Table Classic 3" w:semiHidden="1" w:unhideWhenUsed="1"/>
-    <w:lsdException w:name="Table Classic 4" w:semiHidden="1" w:unhideWhenUsed="1"/>
-    <w:lsdException w:name="Table Colorful 1" w:semiHidden="1" w:unhideWhenUsed="1"/>
-    <w:lsdException w:name="Table Colorful 2" w:semiHidden="1" w:unhideWhenUsed="1"/>
-    <w:lsdException w:name="Table Colorful 3" w:semiHidden="1" w:unhideWhenUsed="1"/>
-    <w:lsdException w:name="Table Columns 1" w:semiHidden="1" w:unhideWhenUsed="1"/>
-    <w:lsdException w:name="Table Columns 2" w:semiHidden="1" w:unhideWhenUsed="1"/>
-    <w:lsdException w:name="Table Columns 3" w:semiHidden="1" w:unhideWhenUsed="1"/>
-    <w:lsdException w:name="Table Columns 4" w:semiHidden="1" w:unhideWhenUsed="1"/>
-    <w:lsdException w:name="Table Columns 5" w:semiHidden="1" w:unhideWhenUsed="1"/>
-    <w:lsdException w:name="Table Grid 1" w:semiHidden="1" w:unhideWhenUsed="1"/>
-    <w:lsdException w:name="Table Grid 2" w:semiHidden="1" w:unhideWhenUsed="1"/>
-    <w:lsdException w:name="Table Grid 3" w:semiHidden="1" w:unhideWhenUsed="1"/>
-    <w:lsdException w:name="Table Grid 4" w:semiHidden="1" w:unhideWhenUsed="1"/>
-    <w:lsdException w:name="Table Grid 5" w:semiHidden="1" w:unhideWhenUsed="1"/>
-    <w:lsdException w:name="Table Grid 6" w:semiHidden="1" w:unhideWhenUsed="1"/>
-    <w:lsdException w:name="Table Grid 7" w:semiHidden="1" w:unhideWhenUsed="1"/>
-    <w:lsdException w:name="Table Grid 8" w:semiHidden="1" w:unhideWhenUsed="1"/>
-    <w:lsdException w:name="Table List 1" w:semiHidden="1" w:unhideWhenUsed="1"/>
-    <w:lsdException w:name="Table List 2" w:semiHidden="1" w:unhideWhenUsed="1"/>
-    <w:lsdException w:name="Table List 3" w:semiHidden="1" w:unhideWhenUsed="1"/>
-    <w:lsdException w:name="Table List 4" w:semiHidden="1" w:unhideWhenUsed="1"/>
-    <w:lsdException w:name="Table List 5" w:semiHidden="1" w:unhideWhenUsed="1"/>
-    <w:lsdException w:name="Table List 6" w:semiHidden="1" w:unhideWhenUsed="1"/>
-    <w:lsdException w:name="Table List 7" w:semiHidden="1" w:unhideWhenUsed="1"/>
-    <w:lsdException w:name="Table List 8" w:semiHidden="1" w:unhideWhenUsed="1"/>
-    <w:lsdException w:name="Table 3D effects 1" w:semiHidden="1" w:unhideWhenUsed="1"/>
-    <w:lsdException w:name="Table 3D effects 2" w:semiHidden="1" w:unhideWhenUsed="1"/>
-    <w:lsdException w:name="Table 3D effects 3" w:semiHidden="1" w:unhideWhenUsed="1"/>
-    <w:lsdException w:name="Table Contemporary" w:semiHidden="1" w:unhideWhenUsed="1"/>
-    <w:lsdException w:name="Table Elegant" w:semiHidden="1" w:unhideWhenUsed="1"/>
-    <w:lsdException w:name="Table Professional" w:semiHidden="1" w:unhideWhenUsed="1"/>
-    <w:lsdException w:name="Table Subtle 1" w:semiHidden="1" w:unhideWhenUsed="1"/>
-    <w:lsdException w:name="Table Subtle 2" w:semiHidden="1" w:unhideWhenUsed="1"/>
-    <w:lsdException w:name="Table Web 1" w:semiHidden="1" w:unhideWhenUsed="1"/>
-    <w:lsdException w:name="Table Web 2" w:semiHidden="1" w:unhideWhenUsed="1"/>
-    <w:lsdException w:name="Table Web 3" w:semiHidden="1" w:unhideWhenUsed="1"/>
-    <w:lsdException w:name="Balloon Text" w:semiHidden="1" w:unhideWhenUsed="1"/>
-    <w:lsdException w:name="Table Grid" w:uiPriority="39"/>
-    <w:lsdException w:name="Table Theme" w:semiHidden="1" w:unhideWhenUsed="1"/>
-    <w:lsdException w:name="Note Level 1" w:semiHidden="1" w:unhideWhenUsed="1"/>
-    <w:lsdException w:name="Note Level 2" w:semiHidden="1" w:unhideWhenUsed="1"/>
-    <w:lsdException w:name="Note Level 3" w:semiHidden="1" w:unhideWhenUsed="1"/>
-    <w:lsdException w:name="Note Level 4" w:semiHidden="1" w:unhideWhenUsed="1"/>
-    <w:lsdException w:name="Note Level 5" w:semiHidden="1" w:unhideWhenUsed="1"/>
-    <w:lsdException w:name="Note Level 6" w:semiHidden="1" w:unhideWhenUsed="1"/>
-    <w:lsdException w:name="Note Level 7" w:semiHidden="1" w:unhideWhenUsed="1"/>
-    <w:lsdException w:name="Note Level 8" w:semiHidden="1" w:unhideWhenUsed="1"/>
-    <w:lsdException w:name="Note Level 9" w:semiHidden="1" w:unhideWhenUsed="1"/>
-    <w:lsdException w:name="Placeholder Text" w:semiHidden="1"/>
-    <w:lsdException w:name="No Spacing" w:uiPriority="1" w:qFormat="1"/>
-    <w:lsdException w:name="Light Shading" w:uiPriority="60"/>
-    <w:lsdException w:name="Light List" w:uiPriority="61"/>
-    <w:lsdException w:name="Light Grid" w:uiPriority="62"/>
-    <w:lsdException w:name="Medium Shading 1" w:uiPriority="63"/>
-    <w:lsdException w:name="Medium Shading 2" w:uiPriority="64"/>
-    <w:lsdException w:name="Medium List 1" w:uiPriority="65"/>
-    <w:lsdException w:name="Medium List 2" w:uiPriority="66"/>
-    <w:lsdException w:name="Medium Grid 1" w:uiPriority="67"/>
-    <w:lsdException w:name="Medium Grid 2" w:uiPriority="68"/>
-    <w:lsdException w:name="Medium Grid 3" w:uiPriority="69"/>
-    <w:lsdException w:name="Dark List" w:uiPriority="70"/>
-    <w:lsdException w:name="Colorful Shading" w:uiPriority="71"/>
-    <w:lsdException w:name="Colorful List" w:uiPriority="72"/>
-    <w:lsdException w:name="Colorful Grid" w:uiPriority="73"/>
-    <w:lsdException w:name="Light Shading Accent 1" w:uiPriority="60"/>
-    <w:lsdException w:name="Light List Accent 1" w:uiPriority="61"/>
-    <w:lsdException w:name="Light Grid Accent 1" w:uiPriority="62"/>
-    <w:lsdException w:name="Medium Shading 1 Accent 1" w:uiPriority="63"/>
-    <w:lsdException w:name="Medium Shading 2 Accent 1" w:uiPriority="64"/>
-    <w:lsdException w:name="Medium List 1 Accent 1" w:uiPriority="65"/>
-    <w:lsdException w:name="Revision" w:semiHidden="1"/>
-    <w:lsdException w:name="List Paragraph" w:uiPriority="34" w:qFormat="1"/>
-    <w:lsdException w:name="Quote" w:uiPriority="29" w:qFormat="1"/>
-    <w:lsdException w:name="Intense Quote" w:uiPriority="30" w:qFormat="1"/>
-    <w:lsdException w:name="Medium List 2 Accent 1" w:uiPriority="66"/>
-    <w:lsdException w:name="Medium Grid 1 Accent 1" w:uiPriority="67"/>
-    <w:lsdException w:name="Medium Grid 2 Accent 1" w:uiPriority="68"/>
-    <w:lsdException w:name="Medium Grid 3 Accent 1" w:uiPriority="69"/>
-    <w:lsdException w:name="Dark List Accent 1" w:uiPriority="70"/>
-    <w:lsdException w:name="Colorful Shading Accent 1" w:uiPriority="71"/>
-    <w:lsdException w:name="Colorful List Accent 1" w:uiPriority="72"/>
-    <w:lsdException w:name="Colorful Grid Accent 1" w:uiPriority="73"/>
-    <w:lsdException w:name="Light Shading Accent 2" w:uiPriority="60"/>
-    <w:lsdException w:name="Light List Accent 2" w:uiPriority="61"/>
-    <w:lsdException w:name="Light Grid Accent 2" w:uiPriority="62"/>
-    <w:lsdException w:name="Medium Shading 1 Accent 2" w:uiPriority="63"/>
-    <w:lsdException w:name="Medium Shading 2 Accent 2" w:uiPriority="64"/>
-    <w:lsdException w:name="Medium List 1 Accent 2" w:uiPriority="65"/>
-    <w:lsdException w:name="Medium List 2 Accent 2" w:uiPriority="66"/>
-    <w:lsdException w:name="Medium Grid 1 Accent 2" w:uiPriority="67"/>
-    <w:lsdException w:name="Medium Grid 2 Accent 2" w:uiPriority="68"/>
-    <w:lsdException w:name="Medium Grid 3 Accent 2" w:uiPriority="69"/>
-    <w:lsdException w:name="Dark List Accent 2" w:uiPriority="70"/>
-    <w:lsdException w:name="Colorful Shading Accent 2" w:uiPriority="71"/>
-    <w:lsdException w:name="Colorful List Accent 2" w:uiPriority="72"/>
-    <w:lsdException w:name="Colorful Grid Accent 2" w:uiPriority="73"/>
-    <w:lsdException w:name="Light Shading Accent 3" w:uiPriority="60"/>
-    <w:lsdException w:name="Light List Accent 3" w:uiPriority="61"/>
-    <w:lsdException w:name="Light Grid Accent 3" w:uiPriority="62"/>
-    <w:lsdException w:name="Medium Shading 1 Accent 3" w:uiPriority="63"/>
-    <w:lsdException w:name="Medium Shading 2 Accent 3" w:uiPriority="64"/>
-    <w:lsdException w:name="Medium List 1 Accent 3" w:uiPriority="65"/>
-    <w:lsdException w:name="Medium List 2 Accent 3" w:uiPriority="66"/>
-    <w:lsdException w:name="Medium Grid 1 Accent 3" w:uiPriority="67"/>
-    <w:lsdException w:name="Medium Grid 2 Accent 3" w:uiPriority="68"/>
-    <w:lsdException w:name="Medium Grid 3 Accent 3" w:uiPriority="69"/>
-    <w:lsdException w:name="Dark List Accent 3" w:uiPriority="70"/>
-    <w:lsdException w:name="Colorful Shading Accent 3" w:uiPriority="71"/>
-    <w:lsdException w:name="Colorful List Accent 3" w:uiPriority="72"/>
-    <w:lsdException w:name="Colorful Grid Accent 3" w:uiPriority="73"/>
-    <w:lsdException w:name="Light Shading Accent 4" w:uiPriority="60"/>
-    <w:lsdException w:name="Light List Accent 4" w:uiPriority="61"/>
-    <w:lsdException w:name="Light Grid Accent 4" w:uiPriority="62"/>
-    <w:lsdException w:name="Medium Shading 1 Accent 4" w:uiPriority="63"/>
-    <w:lsdException w:name="Medium Shading 2 Accent 4" w:uiPriority="64"/>
-    <w:lsdException w:name="Medium List 1 Accent 4" w:uiPriority="65"/>
-    <w:lsdException w:name="Medium List 2 Accent 4" w:uiPriority="66"/>
-    <w:lsdException w:name="Medium Grid 1 Accent 4" w:uiPriority="67"/>
-    <w:lsdException w:name="Medium Grid 2 Accent 4" w:uiPriority="68"/>
-    <w:lsdException w:name="Medium Grid 3 Accent 4" w:uiPriority="69"/>
-    <w:lsdException w:name="Dark List Accent 4" w:uiPriority="70"/>
-    <w:lsdException w:name="Colorful Shading Accent 4" w:uiPriority="71"/>
-    <w:lsdException w:name="Colorful List Accent 4" w:uiPriority="72"/>
-    <w:lsdException w:name="Colorful Grid Accent 4" w:uiPriority="73"/>
-    <w:lsdException w:name="Light Shading Accent 5" w:uiPriority="60"/>
-    <w:lsdException w:name="Light List Accent 5" w:uiPriority="61"/>
-    <w:lsdException w:name="Light Grid Accent 5" w:uiPriority="62"/>
-    <w:lsdException w:name="Medium Shading 1 Accent 5" w:uiPriority="63"/>
-    <w:lsdException w:name="Medium Shading 2 Accent 5" w:uiPriority="64"/>
-    <w:lsdException w:name="Medium List 1 Accent 5" w:uiPriority="65"/>
-    <w:lsdException w:name="Medium List 2 Accent 5" w:uiPriority="66"/>
-    <w:lsdException w:name="Medium Grid 1 Accent 5" w:uiPriority="67"/>
-    <w:lsdException w:name="Medium Grid 2 Accent 5" w:uiPriority="68"/>
-    <w:lsdException w:name="Medium Grid 3 Accent 5" w:uiPriority="69"/>
-    <w:lsdException w:name="Dark List Accent 5" w:uiPriority="70"/>
-    <w:lsdException w:name="Colorful Shading Accent 5" w:uiPriority="71"/>
-    <w:lsdException w:name="Colorful List Accent 5" w:uiPriority="72"/>
-    <w:lsdException w:name="Colorful Grid Accent 5" w:uiPriority="73"/>
-    <w:lsdException w:name="Light Shading Accent 6" w:uiPriority="60"/>
-    <w:lsdException w:name="Light List Accent 6" w:uiPriority="61"/>
-    <w:lsdException w:name="Light Grid Accent 6" w:uiPriority="62"/>
-    <w:lsdException w:name="Medium Shading 1 Accent 6" w:uiPriority="63"/>
-    <w:lsdException w:name="Medium Shading 2 Accent 6" w:uiPriority="64"/>
-    <w:lsdException w:name="Medium List 1 Accent 6" w:uiPriority="65"/>
-    <w:lsdException w:name="Medium List 2 Accent 6" w:uiPriority="66"/>
-    <w:lsdException w:name="Medium Grid 1 Accent 6" w:uiPriority="67"/>
-    <w:lsdException w:name="Medium Grid 2 Accent 6" w:uiPriority="68"/>
-    <w:lsdException w:name="Medium Grid 3 Accent 6" w:uiPriority="69"/>
-    <w:lsdException w:name="Dark List Accent 6" w:uiPriority="70"/>
-    <w:lsdException w:name="Colorful Shading Accent 6" w:uiPriority="71"/>
-    <w:lsdException w:name="Colorful List Accent 6" w:uiPriority="72"/>
-    <w:lsdException w:name="Colorful Grid Accent 6" w:uiPriority="73"/>
-    <w:lsdException w:name="Subtle Emphasis" w:uiPriority="19" w:qFormat="1"/>
-    <w:lsdException w:name="Intense Emphasis" w:uiPriority="21" w:qFormat="1"/>
-    <w:lsdException w:name="Subtle Reference" w:uiPriority="31" w:qFormat="1"/>
-    <w:lsdException w:name="Intense Reference" w:uiPriority="32" w:qFormat="1"/>
-    <w:lsdException w:name="Book Title" w:uiPriority="33" w:qFormat="1"/>
-    <w:lsdException w:name="Bibliography" w:semiHidden="1" w:uiPriority="37" w:unhideWhenUsed="1"/>
-    <w:lsdException w:name="TOC Heading" w:semiHidden="1" w:uiPriority="39" w:unhideWhenUsed="1" w:qFormat="1"/>
-    <w:lsdException w:name="Plain Table 1" w:uiPriority="41"/>
-    <w:lsdException w:name="Plain Table 2" w:uiPriority="42"/>
-    <w:lsdException w:name="Plain Table 3" w:uiPriority="43"/>
-    <w:lsdException w:name="Plain Table 4" w:uiPriority="44"/>
-    <w:lsdException w:name="Plain Table 5" w:uiPriority="45"/>
-    <w:lsdException w:name="Grid Table Light" w:uiPriority="40"/>
-    <w:lsdException w:name="Grid Table 1 Light" w:uiPriority="46"/>
-    <w:lsdException w:name="Grid Table 2" w:uiPriority="47"/>
-    <w:lsdException w:name="Grid Table 3" w:uiPriority="48"/>
-    <w:lsdException w:name="Grid Table 4" w:uiPriority="49"/>
-    <w:lsdException w:name="Grid Table 5 Dark" w:uiPriority="50"/>
-    <w:lsdException w:name="Grid Table 6 Colorful" w:uiPriority="51"/>
-    <w:lsdException w:name="Grid Table 7 Colorful" w:uiPriority="52"/>
-    <w:lsdException w:name="Grid Table 1 Light Accent 1" w:uiPriority="46"/>
-    <w:lsdException w:name="Grid Table 2 Accent 1" w:uiPriority="47"/>
-    <w:lsdException w:name="Grid Table 3 Accent 1" w:uiPriority="48"/>
-    <w:lsdException w:name="Grid Table 4 Accent 1" w:uiPriority="49"/>
-    <w:lsdException w:name="Grid Table 5 Dark Accent 1" w:uiPriority="50"/>
-    <w:lsdException w:name="Grid Table 6 Colorful Accent 1" w:uiPriority="51"/>
-    <w:lsdException w:name="Grid Table 7 Colorful Accent 1" w:uiPriority="52"/>
-    <w:lsdException w:name="Grid Table 1 Light Accent 2" w:uiPriority="46"/>
-    <w:lsdException w:name="Grid Table 2 Accent 2" w:uiPriority="47"/>
-    <w:lsdException w:name="Grid Table 3 Accent 2" w:uiPriority="48"/>
-    <w:lsdException w:name="Grid Table 4 Accent 2" w:uiPriority="49"/>
-    <w:lsdException w:name="Grid Table 5 Dark Accent 2" w:uiPriority="50"/>
-    <w:lsdException w:name="Grid Table 6 Colorful Accent 2" w:uiPriority="51"/>
-    <w:lsdException w:name="Grid Table 7 Colorful Accent 2" w:uiPriority="52"/>
-    <w:lsdException w:name="Grid Table 1 Light Accent 3" w:uiPriority="46"/>
-    <w:lsdException w:name="Grid Table 2 Accent 3" w:uiPriority="47"/>
-    <w:lsdException w:name="Grid Table 3 Accent 3" w:uiPriority="48"/>
-    <w:lsdException w:name="Grid Table 4 Accent 3" w:uiPriority="49"/>
-    <w:lsdException w:name="Grid Table 5 Dark Accent 3" w:uiPriority="50"/>
-    <w:lsdException w:name="Grid Table 6 Colorful Accent 3" w:uiPriority="51"/>
-    <w:lsdException w:name="Grid Table 7 Colorful Accent 3" w:uiPriority="52"/>
-    <w:lsdException w:name="Grid Table 1 Light Accent 4" w:uiPriority="46"/>
-    <w:lsdException w:name="Grid Table 2 Accent 4" w:uiPriority="47"/>
-    <w:lsdException w:name="Grid Table 3 Accent 4" w:uiPriority="48"/>
-    <w:lsdException w:name="Grid Table 4 Accent 4" w:uiPriority="49"/>
-    <w:lsdException w:name="Grid Table 5 Dark Accent 4" w:uiPriority="50"/>
-    <w:lsdException w:name="Grid Table 6 Colorful Accent 4" w:uiPriority="51"/>
-    <w:lsdException w:name="Grid Table 7 Colorful Accent 4" w:uiPriority="52"/>
-    <w:lsdException w:name="Grid Table 1 Light Accent 5" w:uiPriority="46"/>
-    <w:lsdException w:name="Grid Table 2 Accent 5" w:uiPriority="47"/>
-    <w:lsdException w:name="Grid Table 3 Accent 5" w:uiPriority="48"/>
-    <w:lsdException w:name="Grid Table 4 Accent 5" w:uiPriority="49"/>
-    <w:lsdException w:name="Grid Table 5 Dark Accent 5" w:uiPriority="50"/>
-    <w:lsdException w:name="Grid Table 6 Colorful Accent 5" w:uiPriority="51"/>
-    <w:lsdException w:name="Grid Table 7 Colorful Accent 5" w:uiPriority="52"/>
-    <w:lsdException w:name="Grid Table 1 Light Accent 6" w:uiPriority="46"/>
-    <w:lsdException w:name="Grid Table 2 Accent 6" w:uiPriority="47"/>
-    <w:lsdException w:name="Grid Table 3 Accent 6" w:uiPriority="48"/>
-    <w:lsdException w:name="Grid Table 4 Accent 6" w:uiPriority="49"/>
-    <w:lsdException w:name="Grid Table 5 Dark Accent 6" w:uiPriority="50"/>
-    <w:lsdException w:name="Grid Table 6 Colorful Accent 6" w:uiPriority="51"/>
-    <w:lsdException w:name="Grid Table 7 Colorful Accent 6" w:uiPriority="52"/>
-    <w:lsdException w:name="List Table 1 Light" w:uiPriority="46"/>
-    <w:lsdException w:name="List Table 2" w:uiPriority="47"/>
-    <w:lsdException w:name="List Table 3" w:uiPriority="48"/>
-    <w:lsdException w:name="List Table 4" w:uiPriority="49"/>
-    <w:lsdException w:name="List Table 5 Dark" w:uiPriority="50"/>
-    <w:lsdException w:name="List Table 6 Colorful" w:uiPriority="51"/>
-    <w:lsdException w:name="List Table 7 Colorful" w:uiPriority="52"/>
-    <w:lsdException w:name="List Table 1 Light Accent 1" w:uiPriority="46"/>
-    <w:lsdException w:name="List Table 2 Accent 1" w:uiPriority="47"/>
-    <w:lsdException w:name="List Table 3 Accent 1" w:uiPriority="48"/>
-    <w:lsdException w:name="List Table 4 Accent 1" w:uiPriority="49"/>
-    <w:lsdException w:name="List Table 5 Dark Accent 1" w:uiPriority="50"/>
-    <w:lsdException w:name="List Table 6 Colorful Accent 1" w:uiPriority="51"/>
-    <w:lsdException w:name="List Table 7 Colorful Accent 1" w:uiPriority="52"/>
-    <w:lsdException w:name="List Table 1 Light Accent 2" w:uiPriority="46"/>
-    <w:lsdException w:name="List Table 2 Accent 2" w:uiPriority="47"/>
-    <w:lsdException w:name="List Table 3 Accent 2" w:uiPriority="48"/>
-    <w:lsdException w:name="List Table 4 Accent 2" w:uiPriority="49"/>
-    <w:lsdException w:name="List Table 5 Dark Accent 2" w:uiPriority="50"/>
-    <w:lsdException w:name="List Table 6 Colorful Accent 2" w:uiPriority="51"/>
-    <w:lsdException w:name="List Table 7 Colorful Accent 2" w:uiPriority="52"/>
-    <w:lsdException w:name="List Table 1 Light Accent 3" w:uiPriority="46"/>
-    <w:lsdException w:name="List Table 2 Accent 3" w:uiPriority="47"/>
-    <w:lsdException w:name="List Table 3 Accent 3" w:uiPriority="48"/>
-    <w:lsdException w:name="List Table 4 Accent 3" w:uiPriority="49"/>
-    <w:lsdException w:name="List Table 5 Dark Accent 3" w:uiPriority="50"/>
-    <w:lsdException w:name="List Table 6 Colorful Accent 3" w:uiPriority="51"/>
-    <w:lsdException w:name="List Table 7 Colorful Accent 3" w:uiPriority="52"/>
-    <w:lsdException w:name="List Table 1 Light Accent 4" w:uiPriority="46"/>
-    <w:lsdException w:name="List Table 2 Accent 4" w:uiPriority="47"/>
-    <w:lsdException w:name="List Table 3 Accent 4" w:uiPriority="48"/>
-    <w:lsdException w:name="List Table 4 Accent 4" w:uiPriority="49"/>
-    <w:lsdException w:name="List Table 5 Dark Accent 4" w:uiPriority="50"/>
-    <w:lsdException w:name="List Table 6 Colorful Accent 4" w:uiPriority="51"/>
-    <w:lsdException w:name="List Table 7 Colorful Accent 4" w:uiPriority="52"/>
-    <w:lsdException w:name="List Table 1 Light Accent 5" w:uiPriority="46"/>
-    <w:lsdException w:name="List Table 2 Accent 5" w:uiPriority="47"/>
-    <w:lsdException w:name="List Table 3 Accent 5" w:uiPriority="48"/>
-    <w:lsdException w:name="List Table 4 Accent 5" w:uiPriority="49"/>
-    <w:lsdException w:name="List Table 5 Dark Accent 5" w:uiPriority="50"/>
-    <w:lsdException w:name="List Table 6 Colorful Accent 5" w:uiPriority="51"/>
-    <w:lsdException w:name="List Table 7 Colorful Accent 5" w:uiPriority="52"/>
-    <w:lsdException w:name="List Table 1 Light Accent 6" w:uiPriority="46"/>
-    <w:lsdException w:name="List Table 2 Accent 6" w:uiPriority="47"/>
-    <w:lsdException w:name="List Table 3 Accent 6" w:uiPriority="48"/>
-    <w:lsdException w:name="List Table 4 Accent 6" w:uiPriority="49"/>
-    <w:lsdException w:name="List Table 5 Dark Accent 6" w:uiPriority="50"/>
-    <w:lsdException w:name="List Table 6 Colorful Accent 6" w:uiPriority="51"/>
-    <w:lsdException w:name="List Table 7 Colorful Accent 6" w:uiPriority="52"/>
-    <w:lsdException w:name="Mention" w:semiHidden="1" w:unhideWhenUsed="1"/>
-    <w:lsdException w:name="Smart Hyperlink" w:semiHidden="1" w:unhideWhenUsed="1"/>
-  </w:latentStyles>
-  <w:style w:type="paragraph" w:default="1" w:styleId="Normal">
-    <w:name w:val="Normal"/>
-    <w:qFormat/>
-  </w:style>
-  <w:style w:type="character" w:default="1" w:styleId="DefaultParagraphFont">
-    <w:name w:val="Default Paragraph Font"/>
-    <w:uiPriority w:val="1"/>
-    <w:semiHidden/>
-    <w:unhideWhenUsed/>
-  </w:style>
-  <w:style w:type="table" w:default="1" w:styleId="TableNormal">
-    <w:name w:val="Normal Table"/>
-    <w:uiPriority w:val="99"/>
-    <w:semiHidden/>
-    <w:unhideWhenUsed/>
-    <w:tblPr>
-      <w:tblInd w:w="0" w:type="dxa"/>
-      <w:tblCellMar>
-        <w:top w:w="0" w:type="dxa"/>
-        <w:left w:w="108" w:type="dxa"/>
-        <w:bottom w:w="0" w:type="dxa"/>
-        <w:right w:w="108" w:type="dxa"/>
-      </w:tblCellMar>
-    </w:tblPr>
-  </w:style>
-  <w:style w:type="numbering" w:default="1" w:styleId="NoList">
-    <w:name w:val="No List"/>
-    <w:uiPriority w:val="99"/>
-    <w:semiHidden/>
-    <w:unhideWhenUsed/>
-  </w:style>
-  <w:style w:type="paragraph" w:customStyle="1" w:styleId="C5F2A7B6391E7447A7D92E3D4C39A1C2">
-    <w:name w:val="C5F2A7B6391E7447A7D92E3D4C39A1C2"/>
-  </w:style>
-  <w:style w:type="paragraph" w:styleId="ListBullet">
-    <w:name w:val="List Bullet"/>
-    <w:basedOn w:val="Normal"/>
-    <w:uiPriority w:val="9"/>
-    <w:qFormat/>
-    <w:pPr>
-      <w:numPr>
-        <w:numId w:val="1"/>
-      </w:numPr>
-      <w:spacing w:after="120" w:line="259" w:lineRule="auto"/>
-    </w:pPr>
-    <w:rPr>
-      <w:rFonts w:eastAsiaTheme="minorHAnsi"/>
-      <w:color w:val="595959" w:themeColor="text1" w:themeTint="A6"/>
-      <w:sz w:val="30"/>
-      <w:szCs w:val="30"/>
-      <w:lang w:eastAsia="ja-JP"/>
-    </w:rPr>
-  </w:style>
-  <w:style w:type="paragraph" w:customStyle="1" w:styleId="2B1250345DD3874CA27E18035AF7F135">
-    <w:name w:val="2B1250345DD3874CA27E18035AF7F135"/>
-  </w:style>
-</w:styles>
-</file>
-
-<file path=word/glossary/webSettings.xml><?xml version="1.0" encoding="utf-8"?>
-<w:webSettings xmlns:mc="http://schemas.openxmlformats.org/markup-compatibility/2006" xmlns:r="http://schemas.openxmlformats.org/officeDocument/2006/relationships" xmlns:w="http://schemas.openxmlformats.org/wordprocessingml/2006/main" xmlns:w14="http://schemas.microsoft.com/office/word/2010/wordml" xmlns:w15="http://schemas.microsoft.com/office/word/2012/wordml" mc:Ignorable="w14 w15">
-  <w:allowPNG/>
-  <w:doNotSaveAsSingleFile/>
-  <w:pixelsPerInch w:val="96"/>
-</w:webSettings>
 </file>
 
 <file path=word/theme/theme1.xml><?xml version="1.0" encoding="utf-8"?>

</xml_diff>

<commit_message>
added new material and project 3 part a
</commit_message>
<xml_diff>
--- a/Study Material/Discussion Notes.docx
+++ b/Study Material/Discussion Notes.docx
@@ -919,8 +919,285 @@
       <w:r>
         <w:t>. Eventually we will reach an upper bound for the throughput</w:t>
       </w:r>
+    </w:p>
+    <w:p>
+      <w:pPr>
+        <w:pStyle w:val="ListBullet"/>
+        <w:numPr>
+          <w:ilvl w:val="0"/>
+          <w:numId w:val="0"/>
+        </w:numPr>
+        <w:ind w:left="432" w:hanging="432"/>
+      </w:pPr>
+      <w:r>
+        <w:t>It seems reasonable to suggest the throughput of an N-way partitioned list should be equivalent to the throughput of a single list with fewer (1/N) threads. Does this appear to be true in the above curves? If not, explain why not.</w:t>
+      </w:r>
+    </w:p>
+    <w:p>
+      <w:pPr>
+        <w:pStyle w:val="ListBullet"/>
+        <w:numPr>
+          <w:ilvl w:val="0"/>
+          <w:numId w:val="0"/>
+        </w:numPr>
+        <w:ind w:left="432" w:hanging="432"/>
+      </w:pPr>
+    </w:p>
+    <w:p>
+      <w:pPr>
+        <w:pStyle w:val="ListBullet"/>
+        <w:numPr>
+          <w:ilvl w:val="0"/>
+          <w:numId w:val="0"/>
+        </w:numPr>
+        <w:ind w:left="432" w:hanging="432"/>
+        <w:rPr>
+          <w:b/>
+        </w:rPr>
+      </w:pPr>
+      <w:r>
+        <w:rPr>
+          <w:b/>
+        </w:rPr>
+        <w:t>Friday 18</w:t>
+      </w:r>
+      <w:r>
+        <w:rPr>
+          <w:b/>
+          <w:vertAlign w:val="superscript"/>
+        </w:rPr>
+        <w:t>th</w:t>
+      </w:r>
+      <w:r>
+        <w:rPr>
+          <w:b/>
+        </w:rPr>
+        <w:t xml:space="preserve"> May Notes</w:t>
+      </w:r>
+    </w:p>
+    <w:p>
+      <w:pPr>
+        <w:pStyle w:val="ListBullet"/>
+        <w:numPr>
+          <w:ilvl w:val="0"/>
+          <w:numId w:val="0"/>
+        </w:numPr>
+        <w:ind w:left="432" w:hanging="432"/>
+        <w:rPr>
+          <w:b/>
+        </w:rPr>
+      </w:pPr>
+    </w:p>
+    <w:p>
+      <w:pPr>
+        <w:pStyle w:val="ListBullet"/>
+        <w:numPr>
+          <w:ilvl w:val="0"/>
+          <w:numId w:val="6"/>
+        </w:numPr>
+        <w:rPr>
+          <w:b/>
+        </w:rPr>
+      </w:pPr>
+      <w:r>
+        <w:t xml:space="preserve">Copy the temperature code from the following link: </w:t>
+      </w:r>
+      <w:hyperlink r:id="rId7" w:history="1">
+        <w:r>
+          <w:rPr>
+            <w:rStyle w:val="Hyperlink"/>
+          </w:rPr>
+          <w:t>http://wiki.seeedstudio.com/Grove-Temperature_Sensor_V1.2/</w:t>
+        </w:r>
+      </w:hyperlink>
+    </w:p>
+    <w:p>
+      <w:pPr>
+        <w:pStyle w:val="ListBullet"/>
+        <w:numPr>
+          <w:ilvl w:val="0"/>
+          <w:numId w:val="6"/>
+        </w:numPr>
+        <w:rPr>
+          <w:b/>
+        </w:rPr>
+      </w:pPr>
+      <w:proofErr w:type="spellStart"/>
+      <w:r>
+        <w:t>Sudo</w:t>
+      </w:r>
+      <w:proofErr w:type="spellEnd"/>
+      <w:r>
+        <w:t xml:space="preserve"> </w:t>
+      </w:r>
+      <w:proofErr w:type="spellStart"/>
+      <w:r>
+        <w:t>aptget</w:t>
+      </w:r>
+      <w:proofErr w:type="spellEnd"/>
+      <w:r>
+        <w:t xml:space="preserve"> to install the library</w:t>
+      </w:r>
+    </w:p>
+    <w:p>
+      <w:pPr>
+        <w:pStyle w:val="ListBullet"/>
+        <w:numPr>
+          <w:ilvl w:val="0"/>
+          <w:numId w:val="6"/>
+        </w:numPr>
+        <w:rPr>
+          <w:b/>
+        </w:rPr>
+      </w:pPr>
+      <w:r>
+        <w:t xml:space="preserve">Login with root </w:t>
+      </w:r>
+      <w:proofErr w:type="gramStart"/>
+      <w:r>
+        <w:t>in order to</w:t>
+      </w:r>
+      <w:proofErr w:type="gramEnd"/>
+      <w:r>
+        <w:t xml:space="preserve"> access the temperature</w:t>
+      </w:r>
+    </w:p>
+    <w:p>
+      <w:pPr>
+        <w:pStyle w:val="ListBullet"/>
+        <w:numPr>
+          <w:ilvl w:val="0"/>
+          <w:numId w:val="6"/>
+        </w:numPr>
+        <w:rPr>
+          <w:b/>
+        </w:rPr>
+      </w:pPr>
+      <w:r>
+        <w:t xml:space="preserve">The reading is </w:t>
+      </w:r>
+      <w:proofErr w:type="spellStart"/>
+      <w:proofErr w:type="gramStart"/>
+      <w:r>
+        <w:t>non blocking</w:t>
+      </w:r>
+      <w:proofErr w:type="spellEnd"/>
+      <w:proofErr w:type="gramEnd"/>
+    </w:p>
+    <w:p>
+      <w:pPr>
+        <w:pStyle w:val="ListBullet"/>
+        <w:numPr>
+          <w:ilvl w:val="0"/>
+          <w:numId w:val="6"/>
+        </w:numPr>
+        <w:rPr>
+          <w:b/>
+        </w:rPr>
+      </w:pPr>
+      <w:r>
+        <w:t>-DDUMMY #</w:t>
+      </w:r>
+      <w:proofErr w:type="spellStart"/>
+      <w:r>
+        <w:t>ifdef</w:t>
+      </w:r>
+      <w:proofErr w:type="spellEnd"/>
+      <w:r>
+        <w:t xml:space="preserve"> DUMMY, then do something</w:t>
+      </w:r>
+    </w:p>
+    <w:p>
+      <w:pPr>
+        <w:pStyle w:val="ListBullet"/>
+        <w:numPr>
+          <w:ilvl w:val="0"/>
+          <w:numId w:val="6"/>
+        </w:numPr>
+        <w:rPr>
+          <w:b/>
+        </w:rPr>
+      </w:pPr>
+      <w:proofErr w:type="spellStart"/>
+      <w:r>
+        <w:t>gettimeofday</w:t>
+      </w:r>
+      <w:proofErr w:type="spellEnd"/>
+      <w:r>
+        <w:t xml:space="preserve">, set the second one to </w:t>
+      </w:r>
+    </w:p>
+    <w:p>
+      <w:pPr>
+        <w:pStyle w:val="ListBullet"/>
+        <w:numPr>
+          <w:ilvl w:val="0"/>
+          <w:numId w:val="6"/>
+        </w:numPr>
+        <w:rPr>
+          <w:b/>
+        </w:rPr>
+      </w:pPr>
+      <w:r>
+        <w:t>Turn the switch to 5v and not 3v</w:t>
+      </w:r>
+    </w:p>
+    <w:p>
+      <w:pPr>
+        <w:pStyle w:val="ListBullet"/>
+        <w:numPr>
+          <w:ilvl w:val="0"/>
+          <w:numId w:val="0"/>
+        </w:numPr>
+        <w:ind w:left="432" w:hanging="432"/>
+      </w:pPr>
+    </w:p>
+    <w:p>
+      <w:pPr>
+        <w:pStyle w:val="ListBullet"/>
+        <w:numPr>
+          <w:ilvl w:val="0"/>
+          <w:numId w:val="0"/>
+        </w:numPr>
+        <w:ind w:left="432" w:hanging="432"/>
+        <w:rPr>
+          <w:b/>
+        </w:rPr>
+      </w:pPr>
+    </w:p>
+    <w:p>
+      <w:pPr>
+        <w:pStyle w:val="ListBullet"/>
+        <w:numPr>
+          <w:ilvl w:val="0"/>
+          <w:numId w:val="0"/>
+        </w:numPr>
+        <w:ind w:left="432" w:hanging="432"/>
+        <w:rPr>
+          <w:b/>
+        </w:rPr>
+      </w:pPr>
       <w:bookmarkStart w:id="0" w:name="_GoBack"/>
-      <w:bookmarkEnd w:id="0"/>
+      <w:r>
+        <w:rPr>
+          <w:b/>
+        </w:rPr>
+        <w:lastRenderedPageBreak/>
+        <w:t>Friday 25</w:t>
+      </w:r>
+      <w:r>
+        <w:rPr>
+          <w:b/>
+          <w:vertAlign w:val="superscript"/>
+        </w:rPr>
+        <w:t>th</w:t>
+      </w:r>
+      <w:r>
+        <w:rPr>
+          <w:b/>
+        </w:rPr>
+        <w:t xml:space="preserve"> May Notes</w:t>
+      </w:r>
     </w:p>
     <w:p>
       <w:pPr>
@@ -930,13 +1207,1314 @@
           <w:numId w:val="0"/>
         </w:numPr>
         <w:ind w:left="432" w:hanging="432"/>
-      </w:pPr>
-      <w:r>
-        <w:t>It seems reasonable to suggest the throughput of an N-way partitioned list should be equivalent to the throughput of a single list with fewer (1/N) threads. Does this appear to be true in the above curves? If not, explain why not.</w:t>
-      </w:r>
-    </w:p>
+        <w:rPr>
+          <w:b/>
+        </w:rPr>
+      </w:pPr>
+    </w:p>
+    <w:p>
+      <w:pPr>
+        <w:pStyle w:val="ListBullet"/>
+        <w:numPr>
+          <w:ilvl w:val="0"/>
+          <w:numId w:val="7"/>
+        </w:numPr>
+        <w:rPr>
+          <w:b/>
+        </w:rPr>
+      </w:pPr>
+      <w:r>
+        <w:t>There is a timeout in the test script, if your code takes a long time</w:t>
+      </w:r>
+      <w:r>
+        <w:t xml:space="preserve">, change the timeout and see if your code passes the </w:t>
+      </w:r>
+      <w:r>
+        <w:t>cases with that</w:t>
+      </w:r>
+    </w:p>
+    <w:p>
+      <w:pPr>
+        <w:pStyle w:val="ListBullet"/>
+        <w:numPr>
+          <w:ilvl w:val="0"/>
+          <w:numId w:val="7"/>
+        </w:numPr>
+        <w:rPr>
+          <w:b/>
+        </w:rPr>
+      </w:pPr>
+      <w:hyperlink r:id="rId8" w:history="1">
+        <w:r>
+          <w:rPr>
+            <w:rStyle w:val="Hyperlink"/>
+            <w:b/>
+          </w:rPr>
+          <w:t>http://web.cs.ucla.edu/classes/cs111/Samples/</w:t>
+        </w:r>
+      </w:hyperlink>
+      <w:r>
+        <w:rPr>
+          <w:b/>
+        </w:rPr>
+        <w:t xml:space="preserve"> </w:t>
+      </w:r>
+      <w:r>
+        <w:t>-&gt; to download files one by one</w:t>
+      </w:r>
+    </w:p>
+    <w:p>
+      <w:pPr>
+        <w:pStyle w:val="ListBullet"/>
+        <w:numPr>
+          <w:ilvl w:val="0"/>
+          <w:numId w:val="7"/>
+        </w:numPr>
+        <w:rPr>
+          <w:b/>
+        </w:rPr>
+      </w:pPr>
+      <w:r>
+        <w:t xml:space="preserve">If there is no newline, don’t have a new line. Need the </w:t>
+      </w:r>
+      <w:r>
+        <w:rPr>
+          <w:b/>
+        </w:rPr>
+        <w:t>EXACT SAME OUTPUT</w:t>
+      </w:r>
+    </w:p>
+    <w:p>
+      <w:pPr>
+        <w:pStyle w:val="ListBullet"/>
+        <w:numPr>
+          <w:ilvl w:val="0"/>
+          <w:numId w:val="7"/>
+        </w:numPr>
+        <w:rPr>
+          <w:b/>
+        </w:rPr>
+      </w:pPr>
+      <w:hyperlink r:id="rId9" w:history="1">
+        <w:r>
+          <w:rPr>
+            <w:rStyle w:val="Hyperlink"/>
+            <w:b/>
+          </w:rPr>
+          <w:t>http://www.nongnu.org/ext2-doc/ext2.html#DISK-LAYOUT-SAMPLE-20MB</w:t>
+        </w:r>
+      </w:hyperlink>
+      <w:r>
+        <w:rPr>
+          <w:b/>
+        </w:rPr>
+        <w:t xml:space="preserve"> </w:t>
+      </w:r>
+      <w:r>
+        <w:t xml:space="preserve">Table 3-1. Is our case for the basic </w:t>
+      </w:r>
+      <w:proofErr w:type="gramStart"/>
+      <w:r>
+        <w:t>output</w:t>
+      </w:r>
+      <w:proofErr w:type="gramEnd"/>
+    </w:p>
+    <w:p>
+      <w:pPr>
+        <w:pStyle w:val="ListBullet"/>
+        <w:numPr>
+          <w:ilvl w:val="0"/>
+          <w:numId w:val="7"/>
+        </w:numPr>
+        <w:rPr>
+          <w:b/>
+        </w:rPr>
+      </w:pPr>
+      <w:proofErr w:type="spellStart"/>
+      <w:r>
+        <w:t>Pread</w:t>
+      </w:r>
+      <w:proofErr w:type="spellEnd"/>
+      <w:r>
+        <w:t xml:space="preserve"> explanation: </w:t>
+      </w:r>
+      <w:r>
+        <w:t>offset specifies from which point you start to read</w:t>
+      </w:r>
+    </w:p>
+    <w:p>
+      <w:pPr>
+        <w:pStyle w:val="ListBullet"/>
+        <w:numPr>
+          <w:ilvl w:val="0"/>
+          <w:numId w:val="7"/>
+        </w:numPr>
+        <w:rPr>
+          <w:b/>
+        </w:rPr>
+      </w:pPr>
+      <w:r>
+        <w:t>(</w:t>
+      </w:r>
+      <w:proofErr w:type="spellStart"/>
+      <w:r>
+        <w:t>struct</w:t>
+      </w:r>
+      <w:proofErr w:type="spellEnd"/>
+      <w:r>
+        <w:t xml:space="preserve"> *) super = (</w:t>
+      </w:r>
+      <w:proofErr w:type="spellStart"/>
+      <w:r>
+        <w:t>struct</w:t>
+      </w:r>
+      <w:proofErr w:type="spellEnd"/>
+      <w:r>
+        <w:t xml:space="preserve"> *) </w:t>
+      </w:r>
+      <w:proofErr w:type="spellStart"/>
+      <w:r>
+        <w:t>buf</w:t>
+      </w:r>
+      <w:proofErr w:type="spellEnd"/>
+    </w:p>
+    <w:p>
+      <w:pPr>
+        <w:pStyle w:val="ListBullet"/>
+        <w:numPr>
+          <w:ilvl w:val="0"/>
+          <w:numId w:val="7"/>
+        </w:numPr>
+        <w:rPr>
+          <w:b/>
+        </w:rPr>
+      </w:pPr>
+      <w:r>
+        <w:t>If the value is 1, then it is used, if not, then it is not used</w:t>
+      </w:r>
+    </w:p>
+    <w:p>
+      <w:pPr>
+        <w:pStyle w:val="ListBullet"/>
+        <w:numPr>
+          <w:ilvl w:val="0"/>
+          <w:numId w:val="0"/>
+        </w:numPr>
+        <w:ind w:left="432" w:hanging="432"/>
+      </w:pPr>
+      <w:r>
+        <w:t>DUMMY CODE FOR READING</w:t>
+      </w:r>
+    </w:p>
+    <w:p>
+      <w:pPr>
+        <w:pStyle w:val="ListBullet"/>
+        <w:numPr>
+          <w:ilvl w:val="0"/>
+          <w:numId w:val="0"/>
+        </w:numPr>
+        <w:ind w:left="432" w:hanging="432"/>
+      </w:pPr>
+      <w:r>
+        <w:t>char *</w:t>
+      </w:r>
+      <w:proofErr w:type="spellStart"/>
+      <w:r>
+        <w:t>buf</w:t>
+      </w:r>
+      <w:proofErr w:type="spellEnd"/>
+      <w:r>
+        <w:t xml:space="preserve"> = </w:t>
+      </w:r>
+      <w:proofErr w:type="spellStart"/>
+      <w:proofErr w:type="gramStart"/>
+      <w:r>
+        <w:t>malloc</w:t>
+      </w:r>
+      <w:proofErr w:type="spellEnd"/>
+      <w:r>
+        <w:t>(</w:t>
+      </w:r>
+      <w:proofErr w:type="gramEnd"/>
+      <w:r>
+        <w:t>1024);</w:t>
+      </w:r>
+    </w:p>
+    <w:p>
+      <w:pPr>
+        <w:pStyle w:val="ListBullet"/>
+        <w:numPr>
+          <w:ilvl w:val="0"/>
+          <w:numId w:val="0"/>
+        </w:numPr>
+        <w:ind w:left="432" w:hanging="432"/>
+      </w:pPr>
+      <w:proofErr w:type="spellStart"/>
+      <w:proofErr w:type="gramStart"/>
+      <w:r>
+        <w:t>pread</w:t>
+      </w:r>
+      <w:proofErr w:type="spellEnd"/>
+      <w:r>
+        <w:t>(</w:t>
+      </w:r>
+      <w:proofErr w:type="spellStart"/>
+      <w:proofErr w:type="gramEnd"/>
+      <w:r>
+        <w:t>fd</w:t>
+      </w:r>
+      <w:proofErr w:type="spellEnd"/>
+      <w:r>
+        <w:t xml:space="preserve">, </w:t>
+      </w:r>
+      <w:proofErr w:type="spellStart"/>
+      <w:r>
+        <w:t>buf</w:t>
+      </w:r>
+      <w:proofErr w:type="spellEnd"/>
+      <w:r>
+        <w:t>, 1024, 1024);</w:t>
+      </w:r>
+    </w:p>
+    <w:p>
+      <w:pPr>
+        <w:pStyle w:val="ListBullet"/>
+        <w:numPr>
+          <w:ilvl w:val="0"/>
+          <w:numId w:val="0"/>
+        </w:numPr>
+        <w:ind w:left="432" w:hanging="432"/>
+      </w:pPr>
+      <w:r>
+        <w:t>(</w:t>
+      </w:r>
+      <w:proofErr w:type="spellStart"/>
+      <w:r>
+        <w:t>struct</w:t>
+      </w:r>
+      <w:proofErr w:type="spellEnd"/>
+      <w:r>
+        <w:t xml:space="preserve"> superblock *) </w:t>
+      </w:r>
+      <w:proofErr w:type="spellStart"/>
+      <w:r>
+        <w:t>sp</w:t>
+      </w:r>
+      <w:proofErr w:type="spellEnd"/>
+      <w:r>
+        <w:t xml:space="preserve"> = (superblock *) </w:t>
+      </w:r>
+      <w:proofErr w:type="spellStart"/>
+      <w:r>
+        <w:t>buf</w:t>
+      </w:r>
+      <w:proofErr w:type="spellEnd"/>
+      <w:r>
+        <w:t>;</w:t>
+      </w:r>
+    </w:p>
+    <w:p>
+      <w:pPr>
+        <w:pStyle w:val="ListBullet"/>
+        <w:numPr>
+          <w:ilvl w:val="0"/>
+          <w:numId w:val="0"/>
+        </w:numPr>
+        <w:ind w:left="432" w:hanging="432"/>
+      </w:pPr>
+      <w:r>
+        <w:t>Getting bitmaps -&gt; use a bit operation to read a specific bit from the byte. Be careful!</w:t>
+      </w:r>
+    </w:p>
+    <w:p>
+      <w:pPr>
+        <w:pStyle w:val="ListBullet"/>
+        <w:numPr>
+          <w:ilvl w:val="0"/>
+          <w:numId w:val="0"/>
+        </w:numPr>
+        <w:ind w:left="432" w:hanging="432"/>
+      </w:pPr>
+    </w:p>
+    <w:p>
+      <w:pPr>
+        <w:pStyle w:val="ListBullet"/>
+        <w:numPr>
+          <w:ilvl w:val="0"/>
+          <w:numId w:val="0"/>
+        </w:numPr>
+        <w:ind w:left="432" w:hanging="432"/>
+      </w:pPr>
+      <w:r>
+        <w:t>INODE SUMMARY</w:t>
+      </w:r>
+    </w:p>
+    <w:p>
+      <w:pPr>
+        <w:pStyle w:val="ListBullet"/>
+        <w:numPr>
+          <w:ilvl w:val="0"/>
+          <w:numId w:val="0"/>
+        </w:numPr>
+        <w:ind w:left="432" w:hanging="432"/>
+      </w:pPr>
+    </w:p>
+    <w:p>
+      <w:pPr>
+        <w:pStyle w:val="ListBullet"/>
+        <w:numPr>
+          <w:ilvl w:val="0"/>
+          <w:numId w:val="8"/>
+        </w:numPr>
+      </w:pPr>
+      <w:r>
+        <w:t>Store all the information about files</w:t>
+      </w:r>
+      <w:r>
+        <w:t>, you need to do the typecasting again</w:t>
+      </w:r>
+    </w:p>
+    <w:p>
+      <w:pPr>
+        <w:pStyle w:val="ListBullet"/>
+        <w:numPr>
+          <w:ilvl w:val="0"/>
+          <w:numId w:val="8"/>
+        </w:numPr>
+      </w:pPr>
+      <w:r>
+        <w:t xml:space="preserve">Size of each </w:t>
+      </w:r>
+      <w:proofErr w:type="spellStart"/>
+      <w:r>
+        <w:t>inode</w:t>
+      </w:r>
+      <w:proofErr w:type="spellEnd"/>
+      <w:r>
+        <w:t xml:space="preserve"> entry is a static number</w:t>
+      </w:r>
+    </w:p>
+    <w:p>
+      <w:pPr>
+        <w:pStyle w:val="ListBullet"/>
+        <w:numPr>
+          <w:ilvl w:val="0"/>
+          <w:numId w:val="8"/>
+        </w:numPr>
+      </w:pPr>
+      <w:r>
+        <w:t xml:space="preserve">13. Print out the pointer information.  </w:t>
+      </w:r>
+      <w:r>
+        <w:rPr>
+          <w:b/>
+        </w:rPr>
+        <w:t>(Missing in the spec??)</w:t>
+      </w:r>
+      <w:r>
+        <w:t xml:space="preserve"> For each </w:t>
+      </w:r>
+      <w:proofErr w:type="spellStart"/>
+      <w:r>
+        <w:t>inode</w:t>
+      </w:r>
+      <w:proofErr w:type="spellEnd"/>
+      <w:r>
+        <w:t xml:space="preserve">, there are 15 pointers. The first twelve are direct pointers, they </w:t>
+      </w:r>
+      <w:r>
+        <w:lastRenderedPageBreak/>
+        <w:t>point to some data block.  13: Points to other block numbers, which point to data. 14: One indirect pointer</w:t>
+      </w:r>
+      <w:r>
+        <w:t xml:space="preserve"> 15: Indirect pointer to an indirect pointer (triple I believe)</w:t>
+      </w:r>
+    </w:p>
+    <w:p>
+      <w:pPr>
+        <w:pStyle w:val="ListBullet"/>
+        <w:numPr>
+          <w:ilvl w:val="0"/>
+          <w:numId w:val="8"/>
+        </w:numPr>
+      </w:pPr>
+      <w:r>
+        <w:t>Important to pay attention to:</w:t>
+      </w:r>
+    </w:p>
+    <w:p>
+      <w:pPr>
+        <w:pStyle w:val="ListParagraph"/>
+        <w:numPr>
+          <w:ilvl w:val="0"/>
+          <w:numId w:val="8"/>
+        </w:numPr>
+        <w:spacing w:before="100" w:beforeAutospacing="1" w:after="100" w:afterAutospacing="1" w:line="240" w:lineRule="auto"/>
+        <w:rPr>
+          <w:rFonts w:cs="Arial"/>
+          <w:color w:val="333333"/>
+          <w:sz w:val="28"/>
+          <w:szCs w:val="28"/>
+          <w:lang w:eastAsia="en-US"/>
+        </w:rPr>
+      </w:pPr>
+      <w:r>
+        <w:rPr>
+          <w:rFonts w:cs="Arial"/>
+          <w:color w:val="333333"/>
+          <w:sz w:val="28"/>
+          <w:szCs w:val="28"/>
+          <w:lang w:eastAsia="en-US"/>
+        </w:rPr>
+        <w:t>For ordi</w:t>
+      </w:r>
+      <w:r>
+        <w:rPr>
+          <w:rFonts w:cs="Arial"/>
+          <w:color w:val="333333"/>
+          <w:sz w:val="28"/>
+          <w:szCs w:val="28"/>
+          <w:lang w:eastAsia="en-US"/>
+        </w:rPr>
+        <w:t>n</w:t>
+      </w:r>
+      <w:r>
+        <w:rPr>
+          <w:rFonts w:cs="Arial"/>
+          <w:color w:val="333333"/>
+          <w:sz w:val="28"/>
+          <w:szCs w:val="28"/>
+          <w:lang w:eastAsia="en-US"/>
+        </w:rPr>
+        <w:t>ary files (type 'f') and directories (type 'd') the next fifteen fields are block addresses (decimal, 12 direct, one indirect, one double indirect, one triple indirect). Symbolic links are a little more complicated. If the file length is less than the size of the block pointers (60 bytes) the file will contain zero data blocks, and the name is stored in the space normally occupied by the block pointers. If this is the case, the fifteen block pointers need not be printed.</w:t>
+      </w:r>
+    </w:p>
+    <w:p>
+      <w:pPr>
+        <w:pStyle w:val="ListParagraph"/>
+        <w:numPr>
+          <w:ilvl w:val="0"/>
+          <w:numId w:val="8"/>
+        </w:numPr>
+        <w:spacing w:before="100" w:beforeAutospacing="1" w:after="100" w:afterAutospacing="1" w:line="240" w:lineRule="auto"/>
+        <w:rPr>
+          <w:rFonts w:cs="Arial"/>
+          <w:color w:val="333333"/>
+          <w:sz w:val="28"/>
+          <w:szCs w:val="28"/>
+          <w:lang w:eastAsia="en-US"/>
+        </w:rPr>
+      </w:pPr>
+      <w:r>
+        <w:rPr>
+          <w:rFonts w:cs="Arial"/>
+          <w:color w:val="333333"/>
+          <w:lang w:eastAsia="en-US"/>
+        </w:rPr>
+        <w:t xml:space="preserve">Follow the allocated definition for checking </w:t>
+      </w:r>
+      <w:proofErr w:type="spellStart"/>
+      <w:r>
+        <w:rPr>
+          <w:rFonts w:cs="Arial"/>
+          <w:color w:val="333333"/>
+          <w:lang w:eastAsia="en-US"/>
+        </w:rPr>
+        <w:t>inodes</w:t>
+      </w:r>
+      <w:proofErr w:type="spellEnd"/>
+      <w:r>
+        <w:rPr>
+          <w:rFonts w:cs="Arial"/>
+          <w:color w:val="333333"/>
+          <w:lang w:eastAsia="en-US"/>
+        </w:rPr>
+        <w:t xml:space="preserve">: </w:t>
+      </w:r>
+      <w:r>
+        <w:rPr>
+          <w:rFonts w:cs="Arial"/>
+          <w:color w:val="333333"/>
+          <w:lang w:eastAsia="en-US"/>
+        </w:rPr>
+        <w:t>non-zero mode and non-zero link count</w:t>
+      </w:r>
+    </w:p>
+    <w:p>
+      <w:pPr>
+        <w:spacing w:before="100" w:beforeAutospacing="1" w:after="100" w:afterAutospacing="1" w:line="240" w:lineRule="auto"/>
+        <w:ind w:left="360"/>
+        <w:rPr>
+          <w:rFonts w:cs="Arial"/>
+          <w:color w:val="333333"/>
+          <w:sz w:val="28"/>
+          <w:szCs w:val="28"/>
+          <w:lang w:eastAsia="en-US"/>
+        </w:rPr>
+      </w:pPr>
+      <w:r>
+        <w:rPr>
+          <w:rFonts w:cs="Arial"/>
+          <w:color w:val="333333"/>
+          <w:sz w:val="28"/>
+          <w:szCs w:val="28"/>
+          <w:lang w:eastAsia="en-US"/>
+        </w:rPr>
+        <w:t>DIRECTORY ENTRIES</w:t>
+      </w:r>
+    </w:p>
+    <w:p>
+      <w:pPr>
+        <w:pStyle w:val="ListParagraph"/>
+        <w:numPr>
+          <w:ilvl w:val="0"/>
+          <w:numId w:val="9"/>
+        </w:numPr>
+        <w:spacing w:before="100" w:beforeAutospacing="1" w:after="100" w:afterAutospacing="1" w:line="240" w:lineRule="auto"/>
+        <w:rPr>
+          <w:rFonts w:cs="Arial"/>
+          <w:color w:val="333333"/>
+          <w:sz w:val="28"/>
+          <w:szCs w:val="28"/>
+          <w:lang w:eastAsia="en-US"/>
+        </w:rPr>
+      </w:pPr>
+      <w:r>
+        <w:rPr>
+          <w:rFonts w:cs="Arial"/>
+          <w:color w:val="333333"/>
+          <w:sz w:val="28"/>
+          <w:szCs w:val="28"/>
+          <w:lang w:eastAsia="en-US"/>
+        </w:rPr>
+        <w:t xml:space="preserve">Valid still means </w:t>
+      </w:r>
+      <w:proofErr w:type="gramStart"/>
+      <w:r>
+        <w:rPr>
+          <w:rFonts w:cs="Arial"/>
+          <w:color w:val="333333"/>
+          <w:sz w:val="28"/>
+          <w:szCs w:val="28"/>
+          <w:lang w:eastAsia="en-US"/>
+        </w:rPr>
+        <w:t>non zero</w:t>
+      </w:r>
+      <w:proofErr w:type="gramEnd"/>
+      <w:r>
+        <w:rPr>
+          <w:rFonts w:cs="Arial"/>
+          <w:color w:val="333333"/>
+          <w:sz w:val="28"/>
+          <w:szCs w:val="28"/>
+          <w:lang w:eastAsia="en-US"/>
+        </w:rPr>
+        <w:t xml:space="preserve"> </w:t>
+      </w:r>
+      <w:proofErr w:type="spellStart"/>
+      <w:r>
+        <w:rPr>
+          <w:rFonts w:cs="Arial"/>
+          <w:color w:val="333333"/>
+          <w:sz w:val="28"/>
+          <w:szCs w:val="28"/>
+          <w:lang w:eastAsia="en-US"/>
+        </w:rPr>
+        <w:t>inode</w:t>
+      </w:r>
+      <w:proofErr w:type="spellEnd"/>
+      <w:r>
+        <w:rPr>
+          <w:rFonts w:cs="Arial"/>
+          <w:color w:val="333333"/>
+          <w:sz w:val="28"/>
+          <w:szCs w:val="28"/>
+          <w:lang w:eastAsia="en-US"/>
+        </w:rPr>
+        <w:t xml:space="preserve"> number, follow the definition. </w:t>
+      </w:r>
+    </w:p>
+    <w:p>
+      <w:pPr>
+        <w:pStyle w:val="ListParagraph"/>
+        <w:numPr>
+          <w:ilvl w:val="1"/>
+          <w:numId w:val="9"/>
+        </w:numPr>
+        <w:spacing w:before="100" w:beforeAutospacing="1" w:after="100" w:afterAutospacing="1" w:line="240" w:lineRule="auto"/>
+        <w:rPr>
+          <w:rFonts w:cs="Arial"/>
+          <w:b/>
+          <w:color w:val="333333"/>
+          <w:sz w:val="28"/>
+          <w:szCs w:val="28"/>
+          <w:lang w:eastAsia="en-US"/>
+        </w:rPr>
+      </w:pPr>
+      <w:r>
+        <w:rPr>
+          <w:rFonts w:cs="Arial"/>
+          <w:b/>
+          <w:color w:val="333333"/>
+          <w:sz w:val="28"/>
+          <w:szCs w:val="28"/>
+          <w:lang w:eastAsia="en-US"/>
+        </w:rPr>
+        <w:t xml:space="preserve">How do we find the parent </w:t>
+      </w:r>
+      <w:proofErr w:type="spellStart"/>
+      <w:r>
+        <w:rPr>
+          <w:rFonts w:cs="Arial"/>
+          <w:b/>
+          <w:color w:val="333333"/>
+          <w:sz w:val="28"/>
+          <w:szCs w:val="28"/>
+          <w:lang w:eastAsia="en-US"/>
+        </w:rPr>
+        <w:t>inode</w:t>
+      </w:r>
+      <w:proofErr w:type="spellEnd"/>
+      <w:r>
+        <w:rPr>
+          <w:rFonts w:cs="Arial"/>
+          <w:b/>
+          <w:color w:val="333333"/>
+          <w:sz w:val="28"/>
+          <w:szCs w:val="28"/>
+          <w:lang w:eastAsia="en-US"/>
+        </w:rPr>
+        <w:t>:</w:t>
+      </w:r>
+      <w:r>
+        <w:rPr>
+          <w:rFonts w:cs="Arial"/>
+          <w:b/>
+          <w:color w:val="333333"/>
+          <w:sz w:val="28"/>
+          <w:szCs w:val="28"/>
+          <w:lang w:eastAsia="en-US"/>
+        </w:rPr>
+        <w:t xml:space="preserve"> </w:t>
+      </w:r>
+      <w:r>
+        <w:rPr>
+          <w:rFonts w:cs="Arial"/>
+          <w:color w:val="333333"/>
+          <w:sz w:val="28"/>
+          <w:szCs w:val="28"/>
+          <w:lang w:eastAsia="en-US"/>
+        </w:rPr>
+        <w:t xml:space="preserve">when you scan through the </w:t>
+      </w:r>
+      <w:proofErr w:type="spellStart"/>
+      <w:r>
+        <w:rPr>
+          <w:rFonts w:cs="Arial"/>
+          <w:color w:val="333333"/>
+          <w:sz w:val="28"/>
+          <w:szCs w:val="28"/>
+          <w:lang w:eastAsia="en-US"/>
+        </w:rPr>
+        <w:t>inode</w:t>
+      </w:r>
+      <w:proofErr w:type="spellEnd"/>
+      <w:r>
+        <w:rPr>
+          <w:rFonts w:cs="Arial"/>
+          <w:color w:val="333333"/>
+          <w:sz w:val="28"/>
+          <w:szCs w:val="28"/>
+          <w:lang w:eastAsia="en-US"/>
+        </w:rPr>
+        <w:t xml:space="preserve">, go to data </w:t>
+      </w:r>
+      <w:proofErr w:type="gramStart"/>
+      <w:r>
+        <w:rPr>
+          <w:rFonts w:cs="Arial"/>
+          <w:color w:val="333333"/>
+          <w:sz w:val="28"/>
+          <w:szCs w:val="28"/>
+          <w:lang w:eastAsia="en-US"/>
+        </w:rPr>
+        <w:t>block</w:t>
+      </w:r>
+      <w:r>
+        <w:rPr>
+          <w:rFonts w:cs="Arial"/>
+          <w:color w:val="333333"/>
+          <w:sz w:val="28"/>
+          <w:szCs w:val="28"/>
+          <w:lang w:eastAsia="en-US"/>
+        </w:rPr>
+        <w:t>.</w:t>
+      </w:r>
+      <w:proofErr w:type="gramEnd"/>
+      <w:r>
+        <w:rPr>
+          <w:rFonts w:cs="Arial"/>
+          <w:color w:val="333333"/>
+          <w:sz w:val="28"/>
+          <w:szCs w:val="28"/>
+          <w:lang w:eastAsia="en-US"/>
+        </w:rPr>
+        <w:t xml:space="preserve"> </w:t>
+      </w:r>
+    </w:p>
+    <w:p>
+      <w:pPr>
+        <w:pStyle w:val="ListParagraph"/>
+        <w:numPr>
+          <w:ilvl w:val="1"/>
+          <w:numId w:val="9"/>
+        </w:numPr>
+        <w:spacing w:before="100" w:beforeAutospacing="1" w:after="100" w:afterAutospacing="1" w:line="240" w:lineRule="auto"/>
+        <w:rPr>
+          <w:rFonts w:cs="Arial"/>
+          <w:b/>
+          <w:color w:val="333333"/>
+          <w:sz w:val="28"/>
+          <w:szCs w:val="28"/>
+          <w:lang w:eastAsia="en-US"/>
+        </w:rPr>
+      </w:pPr>
+      <w:r>
+        <w:rPr>
+          <w:rFonts w:cs="Arial"/>
+          <w:b/>
+          <w:color w:val="333333"/>
+          <w:sz w:val="28"/>
+          <w:szCs w:val="28"/>
+          <w:lang w:eastAsia="en-US"/>
+        </w:rPr>
+        <w:t>DO NOT GO DEEPER INTO THE SUBDIRECTORY</w:t>
+      </w:r>
+    </w:p>
+    <w:p>
+      <w:pPr>
+        <w:pStyle w:val="ListParagraph"/>
+        <w:numPr>
+          <w:ilvl w:val="1"/>
+          <w:numId w:val="9"/>
+        </w:numPr>
+        <w:spacing w:before="100" w:beforeAutospacing="1" w:after="100" w:afterAutospacing="1" w:line="240" w:lineRule="auto"/>
+        <w:rPr>
+          <w:rFonts w:cs="Arial"/>
+          <w:b/>
+          <w:color w:val="333333"/>
+          <w:sz w:val="28"/>
+          <w:szCs w:val="28"/>
+          <w:lang w:eastAsia="en-US"/>
+        </w:rPr>
+      </w:pPr>
+      <w:r>
+        <w:rPr>
+          <w:rFonts w:cs="Arial"/>
+          <w:color w:val="333333"/>
+          <w:sz w:val="28"/>
+          <w:szCs w:val="28"/>
+          <w:lang w:eastAsia="en-US"/>
+        </w:rPr>
+        <w:t>For data block, size of each entry is not the same</w:t>
+      </w:r>
+    </w:p>
+    <w:p>
+      <w:pPr>
+        <w:pStyle w:val="ListParagraph"/>
+        <w:numPr>
+          <w:ilvl w:val="1"/>
+          <w:numId w:val="9"/>
+        </w:numPr>
+        <w:spacing w:before="100" w:beforeAutospacing="1" w:after="100" w:afterAutospacing="1" w:line="240" w:lineRule="auto"/>
+        <w:rPr>
+          <w:rFonts w:cs="Arial"/>
+          <w:b/>
+          <w:color w:val="333333"/>
+          <w:sz w:val="28"/>
+          <w:szCs w:val="28"/>
+          <w:lang w:eastAsia="en-US"/>
+        </w:rPr>
+      </w:pPr>
+      <w:r>
+        <w:rPr>
+          <w:rFonts w:cs="Arial"/>
+          <w:color w:val="333333"/>
+          <w:sz w:val="28"/>
+          <w:szCs w:val="28"/>
+          <w:lang w:eastAsia="en-US"/>
+        </w:rPr>
+        <w:t xml:space="preserve">For each </w:t>
+      </w:r>
+      <w:proofErr w:type="spellStart"/>
+      <w:r>
+        <w:rPr>
+          <w:rFonts w:cs="Arial"/>
+          <w:color w:val="333333"/>
+          <w:sz w:val="28"/>
+          <w:szCs w:val="28"/>
+          <w:lang w:eastAsia="en-US"/>
+        </w:rPr>
+        <w:t>inode</w:t>
+      </w:r>
+      <w:proofErr w:type="spellEnd"/>
+      <w:r>
+        <w:rPr>
+          <w:rFonts w:cs="Arial"/>
+          <w:color w:val="333333"/>
+          <w:sz w:val="28"/>
+          <w:szCs w:val="28"/>
+          <w:lang w:eastAsia="en-US"/>
+        </w:rPr>
+        <w:t>, we need to scan every data block. But we have 15 pointers, when do we stop? We try to scan through all 15. First 12 -&gt; go to data block. If 13 is 0 (empty), then go to 14. If it is not 0, go deeper to find the entries there.</w:t>
+      </w:r>
+    </w:p>
+    <w:p>
+      <w:pPr>
+        <w:pStyle w:val="ListParagraph"/>
+        <w:numPr>
+          <w:ilvl w:val="1"/>
+          <w:numId w:val="9"/>
+        </w:numPr>
+        <w:spacing w:before="100" w:beforeAutospacing="1" w:after="100" w:afterAutospacing="1" w:line="240" w:lineRule="auto"/>
+        <w:rPr>
+          <w:rFonts w:cs="Arial"/>
+          <w:b/>
+          <w:color w:val="333333"/>
+          <w:sz w:val="28"/>
+          <w:szCs w:val="28"/>
+          <w:lang w:eastAsia="en-US"/>
+        </w:rPr>
+      </w:pPr>
+      <w:r>
+        <w:rPr>
+          <w:rFonts w:cs="Arial"/>
+          <w:color w:val="333333"/>
+          <w:sz w:val="28"/>
+          <w:szCs w:val="28"/>
+          <w:lang w:eastAsia="en-US"/>
+        </w:rPr>
+        <w:t>The file is broken, so there might be some invalid information, before you encounter valid information.</w:t>
+      </w:r>
+    </w:p>
+    <w:p>
+      <w:pPr>
+        <w:pStyle w:val="ListParagraph"/>
+        <w:numPr>
+          <w:ilvl w:val="0"/>
+          <w:numId w:val="9"/>
+        </w:numPr>
+        <w:spacing w:before="100" w:beforeAutospacing="1" w:after="100" w:afterAutospacing="1" w:line="240" w:lineRule="auto"/>
+        <w:rPr>
+          <w:rFonts w:cs="Arial"/>
+          <w:b/>
+          <w:color w:val="333333"/>
+          <w:sz w:val="28"/>
+          <w:szCs w:val="28"/>
+          <w:lang w:eastAsia="en-US"/>
+        </w:rPr>
+      </w:pPr>
+      <w:r>
+        <w:rPr>
+          <w:rFonts w:cs="Arial"/>
+          <w:color w:val="333333"/>
+          <w:sz w:val="28"/>
+          <w:szCs w:val="28"/>
+          <w:lang w:eastAsia="en-US"/>
+        </w:rPr>
+        <w:t>Scan through all pointers including the indirect pointers.</w:t>
+      </w:r>
+    </w:p>
+    <w:p>
+      <w:pPr>
+        <w:pStyle w:val="ListParagraph"/>
+        <w:numPr>
+          <w:ilvl w:val="0"/>
+          <w:numId w:val="9"/>
+        </w:numPr>
+        <w:spacing w:before="100" w:beforeAutospacing="1" w:after="100" w:afterAutospacing="1" w:line="240" w:lineRule="auto"/>
+        <w:rPr>
+          <w:rFonts w:cs="Arial"/>
+          <w:b/>
+          <w:color w:val="333333"/>
+          <w:sz w:val="28"/>
+          <w:szCs w:val="28"/>
+          <w:lang w:eastAsia="en-US"/>
+        </w:rPr>
+      </w:pPr>
+      <w:r>
+        <w:rPr>
+          <w:rFonts w:cs="Arial"/>
+          <w:color w:val="333333"/>
+          <w:sz w:val="28"/>
+          <w:szCs w:val="28"/>
+          <w:lang w:eastAsia="en-US"/>
+        </w:rPr>
+        <w:t>For printing out the name, follow the name length</w:t>
+      </w:r>
+      <w:r>
+        <w:rPr>
+          <w:rFonts w:cs="Arial"/>
+          <w:color w:val="333333"/>
+          <w:sz w:val="28"/>
+          <w:szCs w:val="28"/>
+          <w:lang w:eastAsia="en-US"/>
+        </w:rPr>
+        <w:t>!</w:t>
+      </w:r>
+    </w:p>
+    <w:p>
+      <w:pPr>
+        <w:spacing w:before="100" w:beforeAutospacing="1" w:after="100" w:afterAutospacing="1" w:line="240" w:lineRule="auto"/>
+        <w:rPr>
+          <w:rFonts w:cs="Arial"/>
+          <w:color w:val="333333"/>
+          <w:sz w:val="28"/>
+          <w:szCs w:val="28"/>
+          <w:lang w:eastAsia="en-US"/>
+        </w:rPr>
+      </w:pPr>
+      <w:r>
+        <w:rPr>
+          <w:rFonts w:cs="Arial"/>
+          <w:color w:val="333333"/>
+          <w:sz w:val="28"/>
+          <w:szCs w:val="28"/>
+          <w:lang w:eastAsia="en-US"/>
+        </w:rPr>
+        <w:t>INDIRECT BLOCK REFERENCES</w:t>
+      </w:r>
+    </w:p>
+    <w:p>
+      <w:pPr>
+        <w:pStyle w:val="ListParagraph"/>
+        <w:numPr>
+          <w:ilvl w:val="0"/>
+          <w:numId w:val="10"/>
+        </w:numPr>
+        <w:spacing w:before="100" w:beforeAutospacing="1" w:after="100" w:afterAutospacing="1" w:line="240" w:lineRule="auto"/>
+        <w:rPr>
+          <w:rFonts w:cs="Arial"/>
+          <w:color w:val="333333"/>
+          <w:sz w:val="28"/>
+          <w:szCs w:val="28"/>
+          <w:lang w:eastAsia="en-US"/>
+        </w:rPr>
+      </w:pPr>
+      <w:r>
+        <w:rPr>
+          <w:rFonts w:cs="Arial"/>
+          <w:color w:val="333333"/>
+          <w:sz w:val="28"/>
+          <w:szCs w:val="28"/>
+          <w:lang w:eastAsia="en-US"/>
+        </w:rPr>
+        <w:t xml:space="preserve">Logical byte offsets are the most misleading ones, </w:t>
+      </w:r>
+      <w:r>
+        <w:rPr>
+          <w:rFonts w:cs="Arial"/>
+          <w:color w:val="333333"/>
+          <w:sz w:val="28"/>
+          <w:szCs w:val="28"/>
+          <w:lang w:eastAsia="en-US"/>
+        </w:rPr>
+        <w:t>If the referenced block is data block, logical offset means position in the file (because if you put all data blocks together you form a file)</w:t>
+      </w:r>
+      <w:r>
+        <w:rPr>
+          <w:rFonts w:cs="Arial"/>
+          <w:color w:val="333333"/>
+          <w:sz w:val="28"/>
+          <w:szCs w:val="28"/>
+          <w:lang w:eastAsia="en-US"/>
+        </w:rPr>
+        <w:t xml:space="preserve"> For the second data block, the logical offset is 1024 (because first 1024 is contained in first data block)</w:t>
+      </w:r>
+    </w:p>
+    <w:p>
+      <w:pPr>
+        <w:pStyle w:val="ListParagraph"/>
+        <w:numPr>
+          <w:ilvl w:val="0"/>
+          <w:numId w:val="10"/>
+        </w:numPr>
+        <w:spacing w:before="100" w:beforeAutospacing="1" w:after="100" w:afterAutospacing="1" w:line="240" w:lineRule="auto"/>
+        <w:rPr>
+          <w:rFonts w:cs="Arial"/>
+          <w:color w:val="333333"/>
+          <w:sz w:val="28"/>
+          <w:szCs w:val="28"/>
+          <w:lang w:eastAsia="en-US"/>
+        </w:rPr>
+      </w:pPr>
+      <w:r>
+        <w:rPr>
+          <w:rFonts w:cs="Arial"/>
+          <w:color w:val="333333"/>
+          <w:sz w:val="28"/>
+          <w:szCs w:val="28"/>
+          <w:lang w:eastAsia="en-US"/>
+        </w:rPr>
+        <w:lastRenderedPageBreak/>
+        <w:t>Drawing: Block 0: 0~1023 Block 1: 1024~2047</w:t>
+      </w:r>
+    </w:p>
+    <w:p>
+      <w:pPr>
+        <w:pStyle w:val="ListParagraph"/>
+        <w:numPr>
+          <w:ilvl w:val="0"/>
+          <w:numId w:val="10"/>
+        </w:numPr>
+        <w:spacing w:before="100" w:beforeAutospacing="1" w:after="100" w:afterAutospacing="1" w:line="240" w:lineRule="auto"/>
+        <w:rPr>
+          <w:rFonts w:cs="Arial"/>
+          <w:color w:val="333333"/>
+          <w:sz w:val="28"/>
+          <w:szCs w:val="28"/>
+          <w:lang w:eastAsia="en-US"/>
+        </w:rPr>
+      </w:pPr>
+      <w:r>
+        <w:rPr>
+          <w:rFonts w:cs="Arial"/>
+          <w:color w:val="333333"/>
+          <w:sz w:val="28"/>
+          <w:szCs w:val="28"/>
+          <w:lang w:eastAsia="en-US"/>
+        </w:rPr>
+        <w:t xml:space="preserve">If the referenced block is a single or double-indirect block, this is the same as the logical offset of the first data block to which it refers: </w:t>
+      </w:r>
+      <w:r>
+        <w:rPr>
+          <w:rFonts w:cs="Arial"/>
+          <w:b/>
+          <w:color w:val="333333"/>
+          <w:sz w:val="28"/>
+          <w:szCs w:val="28"/>
+          <w:lang w:eastAsia="en-US"/>
+        </w:rPr>
+        <w:t xml:space="preserve">MEANS: </w:t>
+      </w:r>
+      <w:r>
+        <w:rPr>
+          <w:rFonts w:cs="Arial"/>
+          <w:color w:val="333333"/>
+          <w:sz w:val="28"/>
+          <w:szCs w:val="28"/>
+          <w:lang w:eastAsia="en-US"/>
+        </w:rPr>
+        <w:t xml:space="preserve">For block 13, we point to somewhere, and then somewhere else. The </w:t>
+      </w:r>
+      <w:proofErr w:type="gramStart"/>
+      <w:r>
+        <w:rPr>
+          <w:rFonts w:cs="Arial"/>
+          <w:color w:val="333333"/>
+          <w:sz w:val="28"/>
+          <w:szCs w:val="28"/>
+          <w:lang w:eastAsia="en-US"/>
+        </w:rPr>
+        <w:t>final destination</w:t>
+      </w:r>
+      <w:proofErr w:type="gramEnd"/>
+      <w:r>
+        <w:rPr>
+          <w:rFonts w:cs="Arial"/>
+          <w:color w:val="333333"/>
+          <w:sz w:val="28"/>
+          <w:szCs w:val="28"/>
+          <w:lang w:eastAsia="en-US"/>
+        </w:rPr>
+        <w:t xml:space="preserve"> follows the 12</w:t>
+      </w:r>
+      <w:r>
+        <w:rPr>
+          <w:rFonts w:cs="Arial"/>
+          <w:color w:val="333333"/>
+          <w:sz w:val="28"/>
+          <w:szCs w:val="28"/>
+          <w:vertAlign w:val="superscript"/>
+          <w:lang w:eastAsia="en-US"/>
+        </w:rPr>
+        <w:t>th</w:t>
+      </w:r>
+      <w:r>
+        <w:rPr>
+          <w:rFonts w:cs="Arial"/>
+          <w:color w:val="333333"/>
+          <w:sz w:val="28"/>
+          <w:szCs w:val="28"/>
+          <w:lang w:eastAsia="en-US"/>
+        </w:rPr>
+        <w:t xml:space="preserve"> block in the file. </w:t>
+      </w:r>
+      <w:proofErr w:type="gramStart"/>
+      <w:r>
+        <w:rPr>
+          <w:rFonts w:cs="Arial"/>
+          <w:color w:val="333333"/>
+          <w:sz w:val="28"/>
+          <w:szCs w:val="28"/>
+          <w:lang w:eastAsia="en-US"/>
+        </w:rPr>
+        <w:t>So</w:t>
+      </w:r>
+      <w:proofErr w:type="gramEnd"/>
+      <w:r>
+        <w:rPr>
+          <w:rFonts w:cs="Arial"/>
+          <w:color w:val="333333"/>
+          <w:sz w:val="28"/>
+          <w:szCs w:val="28"/>
+          <w:lang w:eastAsia="en-US"/>
+        </w:rPr>
+        <w:t xml:space="preserve"> offset of 13</w:t>
+      </w:r>
+      <w:r>
+        <w:rPr>
+          <w:rFonts w:cs="Arial"/>
+          <w:color w:val="333333"/>
+          <w:sz w:val="28"/>
+          <w:szCs w:val="28"/>
+          <w:vertAlign w:val="superscript"/>
+          <w:lang w:eastAsia="en-US"/>
+        </w:rPr>
+        <w:t>th</w:t>
+      </w:r>
+      <w:r>
+        <w:rPr>
+          <w:rFonts w:cs="Arial"/>
+          <w:color w:val="333333"/>
+          <w:sz w:val="28"/>
+          <w:szCs w:val="28"/>
+          <w:lang w:eastAsia="en-US"/>
+        </w:rPr>
+        <w:t xml:space="preserve"> is 1024 *12.</w:t>
+      </w:r>
+    </w:p>
+    <w:p>
+      <w:pPr>
+        <w:pStyle w:val="ListParagraph"/>
+        <w:numPr>
+          <w:ilvl w:val="1"/>
+          <w:numId w:val="10"/>
+        </w:numPr>
+        <w:spacing w:before="100" w:beforeAutospacing="1" w:after="100" w:afterAutospacing="1" w:line="240" w:lineRule="auto"/>
+        <w:rPr>
+          <w:rFonts w:cs="Arial"/>
+          <w:color w:val="333333"/>
+          <w:sz w:val="28"/>
+          <w:szCs w:val="28"/>
+          <w:lang w:eastAsia="en-US"/>
+        </w:rPr>
+      </w:pPr>
+      <w:r>
+        <w:rPr>
+          <w:rFonts w:cs="Arial"/>
+          <w:color w:val="333333"/>
+          <w:sz w:val="28"/>
+          <w:szCs w:val="28"/>
+          <w:lang w:eastAsia="en-US"/>
+        </w:rPr>
+        <w:t>For 14</w:t>
+      </w:r>
+      <w:r>
+        <w:rPr>
+          <w:rFonts w:cs="Arial"/>
+          <w:color w:val="333333"/>
+          <w:sz w:val="28"/>
+          <w:szCs w:val="28"/>
+          <w:vertAlign w:val="superscript"/>
+          <w:lang w:eastAsia="en-US"/>
+        </w:rPr>
+        <w:t>th</w:t>
+      </w:r>
+      <w:r>
+        <w:rPr>
+          <w:rFonts w:cs="Arial"/>
+          <w:color w:val="333333"/>
+          <w:sz w:val="28"/>
+          <w:szCs w:val="28"/>
+          <w:lang w:eastAsia="en-US"/>
+        </w:rPr>
+        <w:t xml:space="preserve"> one: 1024*12 + 1024*256 (</w:t>
+      </w:r>
+      <w:proofErr w:type="spellStart"/>
+      <w:r>
+        <w:rPr>
+          <w:rFonts w:cs="Arial"/>
+          <w:color w:val="333333"/>
+          <w:sz w:val="28"/>
+          <w:szCs w:val="28"/>
+          <w:lang w:eastAsia="en-US"/>
+        </w:rPr>
+        <w:t>bc</w:t>
+      </w:r>
+      <w:proofErr w:type="spellEnd"/>
+      <w:r>
+        <w:rPr>
+          <w:rFonts w:cs="Arial"/>
+          <w:color w:val="333333"/>
+          <w:sz w:val="28"/>
+          <w:szCs w:val="28"/>
+          <w:lang w:eastAsia="en-US"/>
+        </w:rPr>
+        <w:t xml:space="preserve"> 13</w:t>
+      </w:r>
+      <w:r>
+        <w:rPr>
+          <w:rFonts w:cs="Arial"/>
+          <w:color w:val="333333"/>
+          <w:sz w:val="28"/>
+          <w:szCs w:val="28"/>
+          <w:vertAlign w:val="superscript"/>
+          <w:lang w:eastAsia="en-US"/>
+        </w:rPr>
+        <w:t>th</w:t>
+      </w:r>
+      <w:r>
+        <w:rPr>
+          <w:rFonts w:cs="Arial"/>
+          <w:color w:val="333333"/>
+          <w:sz w:val="28"/>
+          <w:szCs w:val="28"/>
+          <w:lang w:eastAsia="en-US"/>
+        </w:rPr>
+        <w:t xml:space="preserve"> one points to 256 data blocks)</w:t>
+      </w:r>
+    </w:p>
+    <w:p>
+      <w:pPr>
+        <w:pStyle w:val="ListParagraph"/>
+        <w:numPr>
+          <w:ilvl w:val="1"/>
+          <w:numId w:val="10"/>
+        </w:numPr>
+        <w:spacing w:before="100" w:beforeAutospacing="1" w:after="100" w:afterAutospacing="1" w:line="240" w:lineRule="auto"/>
+        <w:rPr>
+          <w:rFonts w:cs="Arial"/>
+          <w:color w:val="333333"/>
+          <w:sz w:val="28"/>
+          <w:szCs w:val="28"/>
+          <w:lang w:eastAsia="en-US"/>
+        </w:rPr>
+      </w:pPr>
+      <w:r>
+        <w:rPr>
+          <w:rFonts w:cs="Arial"/>
+          <w:color w:val="333333"/>
+          <w:sz w:val="28"/>
+          <w:szCs w:val="28"/>
+          <w:lang w:eastAsia="en-US"/>
+        </w:rPr>
+        <w:t>Logical offset: How many data blocks are located before the current block, you concatenate them all!</w:t>
+      </w:r>
+    </w:p>
+    <w:bookmarkEnd w:id="0"/>
     <w:sectPr>
-      <w:footerReference w:type="default" r:id="rId7"/>
+      <w:footerReference w:type="default" r:id="rId10"/>
       <w:pgSz w:w="12240" w:h="15840"/>
       <w:pgMar w:top="720" w:right="1440" w:bottom="1800" w:left="1440" w:header="720" w:footer="720" w:gutter="0"/>
       <w:cols w:space="720"/>
@@ -1001,7 +2579,7 @@
           <w:rPr>
             <w:noProof/>
           </w:rPr>
-          <w:t>4</w:t>
+          <w:t>3</w:t>
         </w:r>
         <w:r>
           <w:rPr>
@@ -1058,10 +2636,11 @@
   <w:abstractNum w:abstractNumId="1">
     <w:nsid w:val="FFFFFF89"/>
     <w:multiLevelType w:val="singleLevel"/>
-    <w:tmpl w:val="1682D62C"/>
+    <w:tmpl w:val="3CF04B08"/>
     <w:lvl w:ilvl="0">
       <w:start w:val="1"/>
       <w:numFmt w:val="bullet"/>
+      <w:pStyle w:val="ListBullet"/>
       <w:lvlText w:val=""/>
       <w:lvlJc w:val="left"/>
       <w:pPr>
@@ -1193,6 +2772,345 @@
     </w:lvl>
   </w:abstractNum>
   <w:abstractNum w:abstractNumId="3">
+    <w:nsid w:val="25A55858"/>
+    <w:multiLevelType w:val="hybridMultilevel"/>
+    <w:tmpl w:val="C728FFE4"/>
+    <w:lvl w:ilvl="0" w:tplc="04090001">
+      <w:start w:val="1"/>
+      <w:numFmt w:val="bullet"/>
+      <w:lvlText w:val=""/>
+      <w:lvlJc w:val="left"/>
+      <w:pPr>
+        <w:ind w:left="720" w:hanging="360"/>
+      </w:pPr>
+      <w:rPr>
+        <w:rFonts w:ascii="Symbol" w:hAnsi="Symbol" w:hint="default"/>
+      </w:rPr>
+    </w:lvl>
+    <w:lvl w:ilvl="1" w:tplc="04090003" w:tentative="1">
+      <w:start w:val="1"/>
+      <w:numFmt w:val="bullet"/>
+      <w:lvlText w:val="o"/>
+      <w:lvlJc w:val="left"/>
+      <w:pPr>
+        <w:ind w:left="1440" w:hanging="360"/>
+      </w:pPr>
+      <w:rPr>
+        <w:rFonts w:ascii="Courier New" w:hAnsi="Courier New" w:cs="Courier New" w:hint="default"/>
+      </w:rPr>
+    </w:lvl>
+    <w:lvl w:ilvl="2" w:tplc="04090005" w:tentative="1">
+      <w:start w:val="1"/>
+      <w:numFmt w:val="bullet"/>
+      <w:lvlText w:val=""/>
+      <w:lvlJc w:val="left"/>
+      <w:pPr>
+        <w:ind w:left="2160" w:hanging="360"/>
+      </w:pPr>
+      <w:rPr>
+        <w:rFonts w:ascii="Wingdings" w:hAnsi="Wingdings" w:hint="default"/>
+      </w:rPr>
+    </w:lvl>
+    <w:lvl w:ilvl="3" w:tplc="04090001" w:tentative="1">
+      <w:start w:val="1"/>
+      <w:numFmt w:val="bullet"/>
+      <w:lvlText w:val=""/>
+      <w:lvlJc w:val="left"/>
+      <w:pPr>
+        <w:ind w:left="2880" w:hanging="360"/>
+      </w:pPr>
+      <w:rPr>
+        <w:rFonts w:ascii="Symbol" w:hAnsi="Symbol" w:hint="default"/>
+      </w:rPr>
+    </w:lvl>
+    <w:lvl w:ilvl="4" w:tplc="04090003" w:tentative="1">
+      <w:start w:val="1"/>
+      <w:numFmt w:val="bullet"/>
+      <w:lvlText w:val="o"/>
+      <w:lvlJc w:val="left"/>
+      <w:pPr>
+        <w:ind w:left="3600" w:hanging="360"/>
+      </w:pPr>
+      <w:rPr>
+        <w:rFonts w:ascii="Courier New" w:hAnsi="Courier New" w:cs="Courier New" w:hint="default"/>
+      </w:rPr>
+    </w:lvl>
+    <w:lvl w:ilvl="5" w:tplc="04090005" w:tentative="1">
+      <w:start w:val="1"/>
+      <w:numFmt w:val="bullet"/>
+      <w:lvlText w:val=""/>
+      <w:lvlJc w:val="left"/>
+      <w:pPr>
+        <w:ind w:left="4320" w:hanging="360"/>
+      </w:pPr>
+      <w:rPr>
+        <w:rFonts w:ascii="Wingdings" w:hAnsi="Wingdings" w:hint="default"/>
+      </w:rPr>
+    </w:lvl>
+    <w:lvl w:ilvl="6" w:tplc="04090001" w:tentative="1">
+      <w:start w:val="1"/>
+      <w:numFmt w:val="bullet"/>
+      <w:lvlText w:val=""/>
+      <w:lvlJc w:val="left"/>
+      <w:pPr>
+        <w:ind w:left="5040" w:hanging="360"/>
+      </w:pPr>
+      <w:rPr>
+        <w:rFonts w:ascii="Symbol" w:hAnsi="Symbol" w:hint="default"/>
+      </w:rPr>
+    </w:lvl>
+    <w:lvl w:ilvl="7" w:tplc="04090003" w:tentative="1">
+      <w:start w:val="1"/>
+      <w:numFmt w:val="bullet"/>
+      <w:lvlText w:val="o"/>
+      <w:lvlJc w:val="left"/>
+      <w:pPr>
+        <w:ind w:left="5760" w:hanging="360"/>
+      </w:pPr>
+      <w:rPr>
+        <w:rFonts w:ascii="Courier New" w:hAnsi="Courier New" w:cs="Courier New" w:hint="default"/>
+      </w:rPr>
+    </w:lvl>
+    <w:lvl w:ilvl="8" w:tplc="04090005" w:tentative="1">
+      <w:start w:val="1"/>
+      <w:numFmt w:val="bullet"/>
+      <w:lvlText w:val=""/>
+      <w:lvlJc w:val="left"/>
+      <w:pPr>
+        <w:ind w:left="6480" w:hanging="360"/>
+      </w:pPr>
+      <w:rPr>
+        <w:rFonts w:ascii="Wingdings" w:hAnsi="Wingdings" w:hint="default"/>
+      </w:rPr>
+    </w:lvl>
+  </w:abstractNum>
+  <w:abstractNum w:abstractNumId="4">
+    <w:nsid w:val="39105F5F"/>
+    <w:multiLevelType w:val="hybridMultilevel"/>
+    <w:tmpl w:val="3698C386"/>
+    <w:lvl w:ilvl="0" w:tplc="04090001">
+      <w:start w:val="1"/>
+      <w:numFmt w:val="bullet"/>
+      <w:lvlText w:val=""/>
+      <w:lvlJc w:val="left"/>
+      <w:pPr>
+        <w:ind w:left="1080" w:hanging="360"/>
+      </w:pPr>
+      <w:rPr>
+        <w:rFonts w:ascii="Symbol" w:hAnsi="Symbol" w:hint="default"/>
+      </w:rPr>
+    </w:lvl>
+    <w:lvl w:ilvl="1" w:tplc="04090003">
+      <w:start w:val="1"/>
+      <w:numFmt w:val="bullet"/>
+      <w:lvlText w:val="o"/>
+      <w:lvlJc w:val="left"/>
+      <w:pPr>
+        <w:ind w:left="1800" w:hanging="360"/>
+      </w:pPr>
+      <w:rPr>
+        <w:rFonts w:ascii="Courier New" w:hAnsi="Courier New" w:cs="Courier New" w:hint="default"/>
+      </w:rPr>
+    </w:lvl>
+    <w:lvl w:ilvl="2" w:tplc="04090005" w:tentative="1">
+      <w:start w:val="1"/>
+      <w:numFmt w:val="bullet"/>
+      <w:lvlText w:val=""/>
+      <w:lvlJc w:val="left"/>
+      <w:pPr>
+        <w:ind w:left="2520" w:hanging="360"/>
+      </w:pPr>
+      <w:rPr>
+        <w:rFonts w:ascii="Wingdings" w:hAnsi="Wingdings" w:hint="default"/>
+      </w:rPr>
+    </w:lvl>
+    <w:lvl w:ilvl="3" w:tplc="04090001" w:tentative="1">
+      <w:start w:val="1"/>
+      <w:numFmt w:val="bullet"/>
+      <w:lvlText w:val=""/>
+      <w:lvlJc w:val="left"/>
+      <w:pPr>
+        <w:ind w:left="3240" w:hanging="360"/>
+      </w:pPr>
+      <w:rPr>
+        <w:rFonts w:ascii="Symbol" w:hAnsi="Symbol" w:hint="default"/>
+      </w:rPr>
+    </w:lvl>
+    <w:lvl w:ilvl="4" w:tplc="04090003" w:tentative="1">
+      <w:start w:val="1"/>
+      <w:numFmt w:val="bullet"/>
+      <w:lvlText w:val="o"/>
+      <w:lvlJc w:val="left"/>
+      <w:pPr>
+        <w:ind w:left="3960" w:hanging="360"/>
+      </w:pPr>
+      <w:rPr>
+        <w:rFonts w:ascii="Courier New" w:hAnsi="Courier New" w:cs="Courier New" w:hint="default"/>
+      </w:rPr>
+    </w:lvl>
+    <w:lvl w:ilvl="5" w:tplc="04090005" w:tentative="1">
+      <w:start w:val="1"/>
+      <w:numFmt w:val="bullet"/>
+      <w:lvlText w:val=""/>
+      <w:lvlJc w:val="left"/>
+      <w:pPr>
+        <w:ind w:left="4680" w:hanging="360"/>
+      </w:pPr>
+      <w:rPr>
+        <w:rFonts w:ascii="Wingdings" w:hAnsi="Wingdings" w:hint="default"/>
+      </w:rPr>
+    </w:lvl>
+    <w:lvl w:ilvl="6" w:tplc="04090001" w:tentative="1">
+      <w:start w:val="1"/>
+      <w:numFmt w:val="bullet"/>
+      <w:lvlText w:val=""/>
+      <w:lvlJc w:val="left"/>
+      <w:pPr>
+        <w:ind w:left="5400" w:hanging="360"/>
+      </w:pPr>
+      <w:rPr>
+        <w:rFonts w:ascii="Symbol" w:hAnsi="Symbol" w:hint="default"/>
+      </w:rPr>
+    </w:lvl>
+    <w:lvl w:ilvl="7" w:tplc="04090003" w:tentative="1">
+      <w:start w:val="1"/>
+      <w:numFmt w:val="bullet"/>
+      <w:lvlText w:val="o"/>
+      <w:lvlJc w:val="left"/>
+      <w:pPr>
+        <w:ind w:left="6120" w:hanging="360"/>
+      </w:pPr>
+      <w:rPr>
+        <w:rFonts w:ascii="Courier New" w:hAnsi="Courier New" w:cs="Courier New" w:hint="default"/>
+      </w:rPr>
+    </w:lvl>
+    <w:lvl w:ilvl="8" w:tplc="04090005" w:tentative="1">
+      <w:start w:val="1"/>
+      <w:numFmt w:val="bullet"/>
+      <w:lvlText w:val=""/>
+      <w:lvlJc w:val="left"/>
+      <w:pPr>
+        <w:ind w:left="6840" w:hanging="360"/>
+      </w:pPr>
+      <w:rPr>
+        <w:rFonts w:ascii="Wingdings" w:hAnsi="Wingdings" w:hint="default"/>
+      </w:rPr>
+    </w:lvl>
+  </w:abstractNum>
+  <w:abstractNum w:abstractNumId="5">
+    <w:nsid w:val="45B035DE"/>
+    <w:multiLevelType w:val="hybridMultilevel"/>
+    <w:tmpl w:val="8E8ABBF4"/>
+    <w:lvl w:ilvl="0" w:tplc="04090001">
+      <w:start w:val="1"/>
+      <w:numFmt w:val="bullet"/>
+      <w:lvlText w:val=""/>
+      <w:lvlJc w:val="left"/>
+      <w:pPr>
+        <w:ind w:left="720" w:hanging="360"/>
+      </w:pPr>
+      <w:rPr>
+        <w:rFonts w:ascii="Symbol" w:hAnsi="Symbol" w:hint="default"/>
+      </w:rPr>
+    </w:lvl>
+    <w:lvl w:ilvl="1" w:tplc="04090003" w:tentative="1">
+      <w:start w:val="1"/>
+      <w:numFmt w:val="bullet"/>
+      <w:lvlText w:val="o"/>
+      <w:lvlJc w:val="left"/>
+      <w:pPr>
+        <w:ind w:left="1440" w:hanging="360"/>
+      </w:pPr>
+      <w:rPr>
+        <w:rFonts w:ascii="Courier New" w:hAnsi="Courier New" w:cs="Courier New" w:hint="default"/>
+      </w:rPr>
+    </w:lvl>
+    <w:lvl w:ilvl="2" w:tplc="04090005" w:tentative="1">
+      <w:start w:val="1"/>
+      <w:numFmt w:val="bullet"/>
+      <w:lvlText w:val=""/>
+      <w:lvlJc w:val="left"/>
+      <w:pPr>
+        <w:ind w:left="2160" w:hanging="360"/>
+      </w:pPr>
+      <w:rPr>
+        <w:rFonts w:ascii="Wingdings" w:hAnsi="Wingdings" w:hint="default"/>
+      </w:rPr>
+    </w:lvl>
+    <w:lvl w:ilvl="3" w:tplc="04090001" w:tentative="1">
+      <w:start w:val="1"/>
+      <w:numFmt w:val="bullet"/>
+      <w:lvlText w:val=""/>
+      <w:lvlJc w:val="left"/>
+      <w:pPr>
+        <w:ind w:left="2880" w:hanging="360"/>
+      </w:pPr>
+      <w:rPr>
+        <w:rFonts w:ascii="Symbol" w:hAnsi="Symbol" w:hint="default"/>
+      </w:rPr>
+    </w:lvl>
+    <w:lvl w:ilvl="4" w:tplc="04090003" w:tentative="1">
+      <w:start w:val="1"/>
+      <w:numFmt w:val="bullet"/>
+      <w:lvlText w:val="o"/>
+      <w:lvlJc w:val="left"/>
+      <w:pPr>
+        <w:ind w:left="3600" w:hanging="360"/>
+      </w:pPr>
+      <w:rPr>
+        <w:rFonts w:ascii="Courier New" w:hAnsi="Courier New" w:cs="Courier New" w:hint="default"/>
+      </w:rPr>
+    </w:lvl>
+    <w:lvl w:ilvl="5" w:tplc="04090005" w:tentative="1">
+      <w:start w:val="1"/>
+      <w:numFmt w:val="bullet"/>
+      <w:lvlText w:val=""/>
+      <w:lvlJc w:val="left"/>
+      <w:pPr>
+        <w:ind w:left="4320" w:hanging="360"/>
+      </w:pPr>
+      <w:rPr>
+        <w:rFonts w:ascii="Wingdings" w:hAnsi="Wingdings" w:hint="default"/>
+      </w:rPr>
+    </w:lvl>
+    <w:lvl w:ilvl="6" w:tplc="04090001" w:tentative="1">
+      <w:start w:val="1"/>
+      <w:numFmt w:val="bullet"/>
+      <w:lvlText w:val=""/>
+      <w:lvlJc w:val="left"/>
+      <w:pPr>
+        <w:ind w:left="5040" w:hanging="360"/>
+      </w:pPr>
+      <w:rPr>
+        <w:rFonts w:ascii="Symbol" w:hAnsi="Symbol" w:hint="default"/>
+      </w:rPr>
+    </w:lvl>
+    <w:lvl w:ilvl="7" w:tplc="04090003" w:tentative="1">
+      <w:start w:val="1"/>
+      <w:numFmt w:val="bullet"/>
+      <w:lvlText w:val="o"/>
+      <w:lvlJc w:val="left"/>
+      <w:pPr>
+        <w:ind w:left="5760" w:hanging="360"/>
+      </w:pPr>
+      <w:rPr>
+        <w:rFonts w:ascii="Courier New" w:hAnsi="Courier New" w:cs="Courier New" w:hint="default"/>
+      </w:rPr>
+    </w:lvl>
+    <w:lvl w:ilvl="8" w:tplc="04090005" w:tentative="1">
+      <w:start w:val="1"/>
+      <w:numFmt w:val="bullet"/>
+      <w:lvlText w:val=""/>
+      <w:lvlJc w:val="left"/>
+      <w:pPr>
+        <w:ind w:left="6480" w:hanging="360"/>
+      </w:pPr>
+      <w:rPr>
+        <w:rFonts w:ascii="Wingdings" w:hAnsi="Wingdings" w:hint="default"/>
+      </w:rPr>
+    </w:lvl>
+  </w:abstractNum>
+  <w:abstractNum w:abstractNumId="6">
     <w:nsid w:val="483843C3"/>
     <w:multiLevelType w:val="hybridMultilevel"/>
     <w:tmpl w:val="9B0A3960"/>
@@ -1305,7 +3223,120 @@
       </w:rPr>
     </w:lvl>
   </w:abstractNum>
-  <w:abstractNum w:abstractNumId="4">
+  <w:abstractNum w:abstractNumId="7">
+    <w:nsid w:val="67515A30"/>
+    <w:multiLevelType w:val="hybridMultilevel"/>
+    <w:tmpl w:val="6BCE20AC"/>
+    <w:lvl w:ilvl="0" w:tplc="04090001">
+      <w:start w:val="1"/>
+      <w:numFmt w:val="bullet"/>
+      <w:lvlText w:val=""/>
+      <w:lvlJc w:val="left"/>
+      <w:pPr>
+        <w:ind w:left="720" w:hanging="360"/>
+      </w:pPr>
+      <w:rPr>
+        <w:rFonts w:ascii="Symbol" w:hAnsi="Symbol" w:hint="default"/>
+      </w:rPr>
+    </w:lvl>
+    <w:lvl w:ilvl="1" w:tplc="04090003">
+      <w:start w:val="1"/>
+      <w:numFmt w:val="bullet"/>
+      <w:lvlText w:val="o"/>
+      <w:lvlJc w:val="left"/>
+      <w:pPr>
+        <w:ind w:left="1440" w:hanging="360"/>
+      </w:pPr>
+      <w:rPr>
+        <w:rFonts w:ascii="Courier New" w:hAnsi="Courier New" w:cs="Courier New" w:hint="default"/>
+      </w:rPr>
+    </w:lvl>
+    <w:lvl w:ilvl="2" w:tplc="04090005" w:tentative="1">
+      <w:start w:val="1"/>
+      <w:numFmt w:val="bullet"/>
+      <w:lvlText w:val=""/>
+      <w:lvlJc w:val="left"/>
+      <w:pPr>
+        <w:ind w:left="2160" w:hanging="360"/>
+      </w:pPr>
+      <w:rPr>
+        <w:rFonts w:ascii="Wingdings" w:hAnsi="Wingdings" w:hint="default"/>
+      </w:rPr>
+    </w:lvl>
+    <w:lvl w:ilvl="3" w:tplc="04090001" w:tentative="1">
+      <w:start w:val="1"/>
+      <w:numFmt w:val="bullet"/>
+      <w:lvlText w:val=""/>
+      <w:lvlJc w:val="left"/>
+      <w:pPr>
+        <w:ind w:left="2880" w:hanging="360"/>
+      </w:pPr>
+      <w:rPr>
+        <w:rFonts w:ascii="Symbol" w:hAnsi="Symbol" w:hint="default"/>
+      </w:rPr>
+    </w:lvl>
+    <w:lvl w:ilvl="4" w:tplc="04090003" w:tentative="1">
+      <w:start w:val="1"/>
+      <w:numFmt w:val="bullet"/>
+      <w:lvlText w:val="o"/>
+      <w:lvlJc w:val="left"/>
+      <w:pPr>
+        <w:ind w:left="3600" w:hanging="360"/>
+      </w:pPr>
+      <w:rPr>
+        <w:rFonts w:ascii="Courier New" w:hAnsi="Courier New" w:cs="Courier New" w:hint="default"/>
+      </w:rPr>
+    </w:lvl>
+    <w:lvl w:ilvl="5" w:tplc="04090005" w:tentative="1">
+      <w:start w:val="1"/>
+      <w:numFmt w:val="bullet"/>
+      <w:lvlText w:val=""/>
+      <w:lvlJc w:val="left"/>
+      <w:pPr>
+        <w:ind w:left="4320" w:hanging="360"/>
+      </w:pPr>
+      <w:rPr>
+        <w:rFonts w:ascii="Wingdings" w:hAnsi="Wingdings" w:hint="default"/>
+      </w:rPr>
+    </w:lvl>
+    <w:lvl w:ilvl="6" w:tplc="04090001" w:tentative="1">
+      <w:start w:val="1"/>
+      <w:numFmt w:val="bullet"/>
+      <w:lvlText w:val=""/>
+      <w:lvlJc w:val="left"/>
+      <w:pPr>
+        <w:ind w:left="5040" w:hanging="360"/>
+      </w:pPr>
+      <w:rPr>
+        <w:rFonts w:ascii="Symbol" w:hAnsi="Symbol" w:hint="default"/>
+      </w:rPr>
+    </w:lvl>
+    <w:lvl w:ilvl="7" w:tplc="04090003" w:tentative="1">
+      <w:start w:val="1"/>
+      <w:numFmt w:val="bullet"/>
+      <w:lvlText w:val="o"/>
+      <w:lvlJc w:val="left"/>
+      <w:pPr>
+        <w:ind w:left="5760" w:hanging="360"/>
+      </w:pPr>
+      <w:rPr>
+        <w:rFonts w:ascii="Courier New" w:hAnsi="Courier New" w:cs="Courier New" w:hint="default"/>
+      </w:rPr>
+    </w:lvl>
+    <w:lvl w:ilvl="8" w:tplc="04090005" w:tentative="1">
+      <w:start w:val="1"/>
+      <w:numFmt w:val="bullet"/>
+      <w:lvlText w:val=""/>
+      <w:lvlJc w:val="left"/>
+      <w:pPr>
+        <w:ind w:left="6480" w:hanging="360"/>
+      </w:pPr>
+      <w:rPr>
+        <w:rFonts w:ascii="Wingdings" w:hAnsi="Wingdings" w:hint="default"/>
+      </w:rPr>
+    </w:lvl>
+  </w:abstractNum>
+  <w:abstractNum w:abstractNumId="8">
     <w:nsid w:val="68AB4355"/>
     <w:multiLevelType w:val="hybridMultilevel"/>
     <w:tmpl w:val="0B203272"/>
@@ -1396,6 +3427,119 @@
       <w:pPr>
         <w:ind w:left="6480" w:hanging="180"/>
       </w:pPr>
+    </w:lvl>
+  </w:abstractNum>
+  <w:abstractNum w:abstractNumId="9">
+    <w:nsid w:val="756C72EC"/>
+    <w:multiLevelType w:val="hybridMultilevel"/>
+    <w:tmpl w:val="0E2CE856"/>
+    <w:lvl w:ilvl="0" w:tplc="04090001">
+      <w:start w:val="1"/>
+      <w:numFmt w:val="bullet"/>
+      <w:lvlText w:val=""/>
+      <w:lvlJc w:val="left"/>
+      <w:pPr>
+        <w:ind w:left="1080" w:hanging="360"/>
+      </w:pPr>
+      <w:rPr>
+        <w:rFonts w:ascii="Symbol" w:hAnsi="Symbol" w:hint="default"/>
+      </w:rPr>
+    </w:lvl>
+    <w:lvl w:ilvl="1" w:tplc="04090003">
+      <w:start w:val="1"/>
+      <w:numFmt w:val="bullet"/>
+      <w:lvlText w:val="o"/>
+      <w:lvlJc w:val="left"/>
+      <w:pPr>
+        <w:ind w:left="1800" w:hanging="360"/>
+      </w:pPr>
+      <w:rPr>
+        <w:rFonts w:ascii="Courier New" w:hAnsi="Courier New" w:cs="Courier New" w:hint="default"/>
+      </w:rPr>
+    </w:lvl>
+    <w:lvl w:ilvl="2" w:tplc="04090005" w:tentative="1">
+      <w:start w:val="1"/>
+      <w:numFmt w:val="bullet"/>
+      <w:lvlText w:val=""/>
+      <w:lvlJc w:val="left"/>
+      <w:pPr>
+        <w:ind w:left="2520" w:hanging="360"/>
+      </w:pPr>
+      <w:rPr>
+        <w:rFonts w:ascii="Wingdings" w:hAnsi="Wingdings" w:hint="default"/>
+      </w:rPr>
+    </w:lvl>
+    <w:lvl w:ilvl="3" w:tplc="04090001" w:tentative="1">
+      <w:start w:val="1"/>
+      <w:numFmt w:val="bullet"/>
+      <w:lvlText w:val=""/>
+      <w:lvlJc w:val="left"/>
+      <w:pPr>
+        <w:ind w:left="3240" w:hanging="360"/>
+      </w:pPr>
+      <w:rPr>
+        <w:rFonts w:ascii="Symbol" w:hAnsi="Symbol" w:hint="default"/>
+      </w:rPr>
+    </w:lvl>
+    <w:lvl w:ilvl="4" w:tplc="04090003" w:tentative="1">
+      <w:start w:val="1"/>
+      <w:numFmt w:val="bullet"/>
+      <w:lvlText w:val="o"/>
+      <w:lvlJc w:val="left"/>
+      <w:pPr>
+        <w:ind w:left="3960" w:hanging="360"/>
+      </w:pPr>
+      <w:rPr>
+        <w:rFonts w:ascii="Courier New" w:hAnsi="Courier New" w:cs="Courier New" w:hint="default"/>
+      </w:rPr>
+    </w:lvl>
+    <w:lvl w:ilvl="5" w:tplc="04090005" w:tentative="1">
+      <w:start w:val="1"/>
+      <w:numFmt w:val="bullet"/>
+      <w:lvlText w:val=""/>
+      <w:lvlJc w:val="left"/>
+      <w:pPr>
+        <w:ind w:left="4680" w:hanging="360"/>
+      </w:pPr>
+      <w:rPr>
+        <w:rFonts w:ascii="Wingdings" w:hAnsi="Wingdings" w:hint="default"/>
+      </w:rPr>
+    </w:lvl>
+    <w:lvl w:ilvl="6" w:tplc="04090001" w:tentative="1">
+      <w:start w:val="1"/>
+      <w:numFmt w:val="bullet"/>
+      <w:lvlText w:val=""/>
+      <w:lvlJc w:val="left"/>
+      <w:pPr>
+        <w:ind w:left="5400" w:hanging="360"/>
+      </w:pPr>
+      <w:rPr>
+        <w:rFonts w:ascii="Symbol" w:hAnsi="Symbol" w:hint="default"/>
+      </w:rPr>
+    </w:lvl>
+    <w:lvl w:ilvl="7" w:tplc="04090003" w:tentative="1">
+      <w:start w:val="1"/>
+      <w:numFmt w:val="bullet"/>
+      <w:lvlText w:val="o"/>
+      <w:lvlJc w:val="left"/>
+      <w:pPr>
+        <w:ind w:left="6120" w:hanging="360"/>
+      </w:pPr>
+      <w:rPr>
+        <w:rFonts w:ascii="Courier New" w:hAnsi="Courier New" w:cs="Courier New" w:hint="default"/>
+      </w:rPr>
+    </w:lvl>
+    <w:lvl w:ilvl="8" w:tplc="04090005" w:tentative="1">
+      <w:start w:val="1"/>
+      <w:numFmt w:val="bullet"/>
+      <w:lvlText w:val=""/>
+      <w:lvlJc w:val="left"/>
+      <w:pPr>
+        <w:ind w:left="6840" w:hanging="360"/>
+      </w:pPr>
+      <w:rPr>
+        <w:rFonts w:ascii="Wingdings" w:hAnsi="Wingdings" w:hint="default"/>
+      </w:rPr>
     </w:lvl>
   </w:abstractNum>
   <w:num w:numId="1">
@@ -1408,10 +3552,25 @@
     <w:abstractNumId w:val="2"/>
   </w:num>
   <w:num w:numId="4">
-    <w:abstractNumId w:val="4"/>
+    <w:abstractNumId w:val="8"/>
   </w:num>
   <w:num w:numId="5">
+    <w:abstractNumId w:val="6"/>
+  </w:num>
+  <w:num w:numId="6">
     <w:abstractNumId w:val="3"/>
+  </w:num>
+  <w:num w:numId="7">
+    <w:abstractNumId w:val="5"/>
+  </w:num>
+  <w:num w:numId="8">
+    <w:abstractNumId w:val="7"/>
+  </w:num>
+  <w:num w:numId="9">
+    <w:abstractNumId w:val="9"/>
+  </w:num>
+  <w:num w:numId="10">
+    <w:abstractNumId w:val="4"/>
   </w:num>
 </w:numbering>
 </file>
@@ -2479,6 +4638,36 @@
       <w:u w:val="single"/>
     </w:rPr>
   </w:style>
+  <w:style w:type="paragraph" w:styleId="NormalWeb">
+    <w:name w:val="Normal (Web)"/>
+    <w:basedOn w:val="Normal"/>
+    <w:uiPriority w:val="99"/>
+    <w:semiHidden/>
+    <w:unhideWhenUsed/>
+    <w:rsid w:val="005557FD"/>
+    <w:pPr>
+      <w:spacing w:before="100" w:beforeAutospacing="1" w:after="100" w:afterAutospacing="1" w:line="240" w:lineRule="auto"/>
+    </w:pPr>
+    <w:rPr>
+      <w:rFonts w:ascii="Times New Roman" w:hAnsi="Times New Roman" w:cs="Times New Roman"/>
+      <w:color w:val="auto"/>
+      <w:sz w:val="24"/>
+      <w:szCs w:val="24"/>
+      <w:lang w:eastAsia="en-US"/>
+    </w:rPr>
+  </w:style>
+  <w:style w:type="paragraph" w:styleId="ListParagraph">
+    <w:name w:val="List Paragraph"/>
+    <w:basedOn w:val="Normal"/>
+    <w:uiPriority w:val="34"/>
+    <w:unhideWhenUsed/>
+    <w:qFormat/>
+    <w:rsid w:val="005557FD"/>
+    <w:pPr>
+      <w:ind w:left="720"/>
+      <w:contextualSpacing/>
+    </w:pPr>
+  </w:style>
 </w:styles>
 </file>
 

</xml_diff>

<commit_message>
added dummy layout for project 4c and review material from UPE Review Session
</commit_message>
<xml_diff>
--- a/Study Material/Discussion Notes.docx
+++ b/Study Material/Discussion Notes.docx
@@ -42,15 +42,7 @@
         <w:pStyle w:val="ListBullet"/>
       </w:pPr>
       <w:r>
-        <w:t xml:space="preserve">Make sure you use </w:t>
-      </w:r>
-      <w:proofErr w:type="spellStart"/>
-      <w:r>
-        <w:t>gnuplot</w:t>
-      </w:r>
-      <w:proofErr w:type="spellEnd"/>
-      <w:r>
-        <w:t xml:space="preserve"> 5</w:t>
+        <w:t>Make sure you use gnuplot 5</w:t>
       </w:r>
     </w:p>
     <w:p>
@@ -120,13 +112,8 @@
         </w:rPr>
       </w:pPr>
       <w:r>
-        <w:t xml:space="preserve">Use </w:t>
-      </w:r>
-      <w:proofErr w:type="spellStart"/>
-      <w:r>
-        <w:t>gpreftools</w:t>
-      </w:r>
-      <w:proofErr w:type="spellEnd"/>
+        <w:t>Use gpreftools</w:t>
+      </w:r>
     </w:p>
     <w:p>
       <w:pPr>
@@ -139,13 +126,8 @@
           <w:b/>
         </w:rPr>
       </w:pPr>
-      <w:proofErr w:type="spellStart"/>
-      <w:r>
-        <w:t>taskset</w:t>
-      </w:r>
-      <w:proofErr w:type="spellEnd"/>
-      <w:r>
-        <w:t xml:space="preserve"> -&gt; gives number of CPU cores the application could use</w:t>
+      <w:r>
+        <w:t>taskset -&gt; gives number of CPU cores the application could use</w:t>
       </w:r>
     </w:p>
     <w:p>
@@ -172,16 +154,8 @@
         <w:rPr>
           <w:b/>
         </w:rPr>
-        <w:t xml:space="preserve">Where do you believe most of the cycles are spent in the 1 and 2-thread list </w:t>
-      </w:r>
-      <w:proofErr w:type="gramStart"/>
-      <w:r>
-        <w:rPr>
-          <w:b/>
-        </w:rPr>
-        <w:t>tests ?</w:t>
-      </w:r>
-      <w:proofErr w:type="gramEnd"/>
+        <w:t>Where do you believe most of the cycles are spent in the 1 and 2-thread list tests ?</w:t>
+      </w:r>
     </w:p>
     <w:p>
       <w:pPr>
@@ -208,15 +182,7 @@
         <w:ind w:left="360"/>
       </w:pPr>
       <w:r>
-        <w:t xml:space="preserve">1-thread with </w:t>
-      </w:r>
-      <w:proofErr w:type="spellStart"/>
-      <w:r>
-        <w:t>mutex</w:t>
-      </w:r>
-      <w:proofErr w:type="spellEnd"/>
-      <w:r>
-        <w:t xml:space="preserve"> -&gt; </w:t>
+        <w:t xml:space="preserve">1-thread with mutex -&gt; </w:t>
       </w:r>
       <w:r>
         <w:t xml:space="preserve">intuition: if list large, most cycles in list operations. If list small, </w:t>
@@ -238,15 +204,7 @@
         <w:t xml:space="preserve"> 2-thread with spin lock, -&gt; </w:t>
       </w:r>
       <w:r>
-        <w:t xml:space="preserve">we have two threads, when one thread is modifying the </w:t>
-      </w:r>
-      <w:proofErr w:type="spellStart"/>
-      <w:r>
-        <w:t>lsit</w:t>
-      </w:r>
-      <w:proofErr w:type="spellEnd"/>
-      <w:r>
-        <w:t>, the other one is spinning. Hence, we can say 50% of CPU cycles go to spinning and 50% to list operations</w:t>
+        <w:t>we have two threads, when one thread is modifying the lsit, the other one is spinning. Hence, we can say 50% of CPU cycles go to spinning and 50% to list operations</w:t>
       </w:r>
     </w:p>
     <w:p>
@@ -262,23 +220,10 @@
         </w:rPr>
       </w:pPr>
       <w:r>
-        <w:t xml:space="preserve">2-thread with </w:t>
-      </w:r>
-      <w:proofErr w:type="spellStart"/>
-      <w:r>
-        <w:t>mutex</w:t>
-      </w:r>
-      <w:proofErr w:type="spellEnd"/>
-      <w:r>
-        <w:t xml:space="preserve"> -&gt; if list large -&gt; most cycles go to list operations. If list small -&gt; possible that </w:t>
-      </w:r>
-      <w:proofErr w:type="spellStart"/>
-      <w:r>
-        <w:t>mutex</w:t>
-      </w:r>
-      <w:proofErr w:type="spellEnd"/>
-      <w:r>
-        <w:t xml:space="preserve"> will take most of the CPU cycle</w:t>
+        <w:t>2-thread with mutex</w:t>
+      </w:r>
+      <w:r>
+        <w:t xml:space="preserve"> -&gt; if list large -&gt; most cycles go to list operations. If list small -&gt; possible that mutex will take most of the CPU cycle</w:t>
       </w:r>
     </w:p>
     <w:p>
@@ -360,21 +305,7 @@
         <w:rPr>
           <w:b/>
         </w:rPr>
-        <w:t xml:space="preserve">Where do you believe most of the time/cycles are being spent in the high-thread </w:t>
-      </w:r>
-      <w:proofErr w:type="spellStart"/>
-      <w:r>
-        <w:rPr>
-          <w:b/>
-        </w:rPr>
-        <w:t>mutex</w:t>
-      </w:r>
-      <w:proofErr w:type="spellEnd"/>
-      <w:r>
-        <w:rPr>
-          <w:b/>
-        </w:rPr>
-        <w:t xml:space="preserve"> tests?</w:t>
+        <w:t>Where do you believe most of the time/cycles are being spent in the high-thread mutex tests?</w:t>
       </w:r>
     </w:p>
     <w:p>
@@ -411,21 +342,8 @@
         </w:numPr>
       </w:pPr>
       <w:r>
-        <w:t xml:space="preserve">To find </w:t>
-      </w:r>
-      <w:proofErr w:type="spellStart"/>
-      <w:r>
-        <w:t>gperf</w:t>
-      </w:r>
-      <w:proofErr w:type="spellEnd"/>
-      <w:r>
-        <w:t xml:space="preserve"> -&gt; -v </w:t>
-      </w:r>
-      <w:proofErr w:type="spellStart"/>
-      <w:r>
-        <w:t>pprof</w:t>
-      </w:r>
-      <w:proofErr w:type="spellEnd"/>
+        <w:t>To find gperf -&gt; -v pprof</w:t>
+      </w:r>
     </w:p>
     <w:p>
       <w:pPr>
@@ -445,15 +363,7 @@
         </w:numPr>
       </w:pPr>
       <w:r>
-        <w:t xml:space="preserve">Always use the debug option: make sure you have –g turned on when compiling </w:t>
-      </w:r>
-      <w:proofErr w:type="gramStart"/>
-      <w:r>
-        <w:t>*.o</w:t>
-      </w:r>
-      <w:proofErr w:type="gramEnd"/>
-      <w:r>
-        <w:t xml:space="preserve"> files</w:t>
+        <w:t>Always use the debug option: make sure you have –g turned on when compiling *.o files</w:t>
       </w:r>
     </w:p>
     <w:p>
@@ -518,41 +428,22 @@
       <w:r>
         <w:t xml:space="preserve">If you use the sample code, then you should be done with the </w:t>
       </w:r>
-      <w:proofErr w:type="spellStart"/>
-      <w:r>
-        <w:t>gperf</w:t>
-      </w:r>
-      <w:proofErr w:type="spellEnd"/>
-      <w:r>
-        <w:t xml:space="preserve"> part of the project</w:t>
-      </w:r>
-    </w:p>
-    <w:p>
-      <w:pPr>
-        <w:pStyle w:val="ListBullet"/>
-        <w:rPr>
-          <w:b/>
-        </w:rPr>
-      </w:pPr>
-      <w:r>
-        <w:rPr>
-          <w:b/>
-        </w:rPr>
-        <w:t xml:space="preserve">Where (what lines of code) are consuming most of the cycles when the spin-lock version of the list exerciser is run with </w:t>
-      </w:r>
-      <w:proofErr w:type="gramStart"/>
-      <w:r>
-        <w:rPr>
-          <w:b/>
-        </w:rPr>
-        <w:t>a large number of</w:t>
-      </w:r>
-      <w:proofErr w:type="gramEnd"/>
-      <w:r>
-        <w:rPr>
-          <w:b/>
-        </w:rPr>
-        <w:t xml:space="preserve"> threads?</w:t>
+      <w:r>
+        <w:t>gperf part of the project</w:t>
+      </w:r>
+    </w:p>
+    <w:p>
+      <w:pPr>
+        <w:pStyle w:val="ListBullet"/>
+        <w:rPr>
+          <w:b/>
+        </w:rPr>
+      </w:pPr>
+      <w:r>
+        <w:rPr>
+          <w:b/>
+        </w:rPr>
+        <w:t>Where (what lines of code) are consuming most of the cycles when the spin-lock version of the list exerciser is run with a large number of threads?</w:t>
       </w:r>
     </w:p>
     <w:p>
@@ -611,49 +502,21 @@
         <w:rPr>
           <w:b/>
         </w:rPr>
-        <w:t xml:space="preserve">QUESTION 2.3.3 - </w:t>
-      </w:r>
-      <w:proofErr w:type="spellStart"/>
-      <w:r>
-        <w:rPr>
-          <w:b/>
-        </w:rPr>
-        <w:t>Mutex</w:t>
-      </w:r>
-      <w:proofErr w:type="spellEnd"/>
-      <w:r>
-        <w:rPr>
-          <w:b/>
-        </w:rPr>
-        <w:t xml:space="preserve"> Wait Time:</w:t>
-      </w:r>
-    </w:p>
-    <w:p>
-      <w:pPr>
-        <w:pStyle w:val="ListBullet"/>
-        <w:rPr>
-          <w:b/>
-        </w:rPr>
-      </w:pPr>
-      <w:r>
-        <w:rPr>
-          <w:b/>
-        </w:rPr>
-        <w:t>Look at the average time per operation (vs. # threads) and the average wait-for-</w:t>
-      </w:r>
-      <w:proofErr w:type="spellStart"/>
-      <w:r>
-        <w:rPr>
-          <w:b/>
-        </w:rPr>
-        <w:t>mutex</w:t>
-      </w:r>
-      <w:proofErr w:type="spellEnd"/>
-      <w:r>
-        <w:rPr>
-          <w:b/>
-        </w:rPr>
-        <w:t xml:space="preserve"> time (vs. #threads).</w:t>
+        <w:t>QUESTION 2.3.3 - Mutex Wait Time:</w:t>
+      </w:r>
+    </w:p>
+    <w:p>
+      <w:pPr>
+        <w:pStyle w:val="ListBullet"/>
+        <w:rPr>
+          <w:b/>
+        </w:rPr>
+      </w:pPr>
+      <w:r>
+        <w:rPr>
+          <w:b/>
+        </w:rPr>
+        <w:t>Look at the average time per operation (vs. # threads) and the average wait-for-mutex time (vs. #threads).</w:t>
       </w:r>
     </w:p>
     <w:p>
@@ -734,15 +597,7 @@
         <w:ind w:left="432" w:hanging="432"/>
       </w:pPr>
       <w:r>
-        <w:t xml:space="preserve">Addressing the underlying problem: Hash will pick up one key, decide which </w:t>
-      </w:r>
-      <w:proofErr w:type="spellStart"/>
-      <w:r>
-        <w:t>sublist</w:t>
-      </w:r>
-      <w:proofErr w:type="spellEnd"/>
-      <w:r>
-        <w:t xml:space="preserve"> it should go to </w:t>
+        <w:t xml:space="preserve">Addressing the underlying problem: Hash will pick up one key, decide which sublist it should go to </w:t>
       </w:r>
     </w:p>
     <w:p>
@@ -755,29 +610,8 @@
         <w:ind w:left="432" w:hanging="432"/>
       </w:pPr>
       <w:r>
-        <w:t xml:space="preserve">How to get the length of all the </w:t>
-      </w:r>
-      <w:proofErr w:type="spellStart"/>
-      <w:r>
-        <w:t>sublists</w:t>
-      </w:r>
-      <w:proofErr w:type="spellEnd"/>
-      <w:r>
-        <w:t xml:space="preserve">? If there are 20 </w:t>
-      </w:r>
-      <w:proofErr w:type="spellStart"/>
-      <w:r>
-        <w:t>sublists</w:t>
-      </w:r>
-      <w:proofErr w:type="spellEnd"/>
-      <w:r>
-        <w:t xml:space="preserve">, then there are 20 </w:t>
-      </w:r>
-      <w:proofErr w:type="spellStart"/>
-      <w:r>
-        <w:t>sublists</w:t>
-      </w:r>
-      <w:proofErr w:type="spellEnd"/>
+        <w:t>How to get the length of all the sublists? If there are 20 sublists, then there are 20 sublists</w:t>
+      </w:r>
       <w:r>
         <w:t>: just lock them all, calculate the length and release the locks</w:t>
       </w:r>
@@ -805,15 +639,7 @@
         <w:ind w:left="432" w:hanging="432"/>
       </w:pPr>
       <w:r>
-        <w:t xml:space="preserve">When we add more </w:t>
-      </w:r>
-      <w:proofErr w:type="spellStart"/>
-      <w:r>
-        <w:t>sublists</w:t>
-      </w:r>
-      <w:proofErr w:type="spellEnd"/>
-      <w:r>
-        <w:t>, the throughput increases</w:t>
+        <w:t>When we add more sublists, the throughput increases</w:t>
       </w:r>
     </w:p>
     <w:p>
@@ -875,23 +701,7 @@
         <w:t xml:space="preserve">If we have one list, then the </w:t>
       </w:r>
       <w:r>
-        <w:t xml:space="preserve">Since there’s so many </w:t>
-      </w:r>
-      <w:proofErr w:type="spellStart"/>
-      <w:r>
-        <w:t>sublists</w:t>
-      </w:r>
-      <w:proofErr w:type="spellEnd"/>
-      <w:r>
-        <w:t xml:space="preserve">, then the possibility of two threads modifying the same </w:t>
-      </w:r>
-      <w:proofErr w:type="spellStart"/>
-      <w:r>
-        <w:t>sublists</w:t>
-      </w:r>
-      <w:proofErr w:type="spellEnd"/>
-      <w:r>
-        <w:t xml:space="preserve"> is low. Once we have reached the perfect parallelism</w:t>
+        <w:t>Since there’s so many sublists, then the possibility of two threads modifying the same sublists is low. Once we have reached the perfect parallelism</w:t>
       </w:r>
       <w:r>
         <w:t>, we cannot continue increasing the throughput</w:t>
@@ -906,15 +716,7 @@
         </w:numPr>
       </w:pPr>
       <w:r>
-        <w:t xml:space="preserve">If we continue increasing the number of </w:t>
-      </w:r>
-      <w:proofErr w:type="spellStart"/>
-      <w:r>
-        <w:t>sublists</w:t>
-      </w:r>
-      <w:proofErr w:type="spellEnd"/>
-      <w:r>
-        <w:t>, the list size will keep getting smaller. Insert and lookup are both O(n). The time for each operation is going to keep decreasing, which means we will spend fewer time in the list operation</w:t>
+        <w:t>If we continue increasing the number of sublists, the list size will keep getting smaller. Insert and lookup are both O(n). The time for each operation is going to keep decreasing, which means we will spend fewer time in the list operation</w:t>
       </w:r>
       <w:r>
         <w:t>. Eventually we will reach an upper bound for the throughput</w:t>
@@ -1022,21 +824,8 @@
           <w:b/>
         </w:rPr>
       </w:pPr>
-      <w:proofErr w:type="spellStart"/>
-      <w:r>
-        <w:t>Sudo</w:t>
-      </w:r>
-      <w:proofErr w:type="spellEnd"/>
-      <w:r>
-        <w:t xml:space="preserve"> </w:t>
-      </w:r>
-      <w:proofErr w:type="spellStart"/>
-      <w:r>
-        <w:t>aptget</w:t>
-      </w:r>
-      <w:proofErr w:type="spellEnd"/>
-      <w:r>
-        <w:t xml:space="preserve"> to install the library</w:t>
+      <w:r>
+        <w:t>Sudo aptget to install the library</w:t>
       </w:r>
     </w:p>
     <w:p>
@@ -1051,15 +840,7 @@
         </w:rPr>
       </w:pPr>
       <w:r>
-        <w:t xml:space="preserve">Login with root </w:t>
-      </w:r>
-      <w:proofErr w:type="gramStart"/>
-      <w:r>
-        <w:t>in order to</w:t>
-      </w:r>
-      <w:proofErr w:type="gramEnd"/>
-      <w:r>
-        <w:t xml:space="preserve"> access the temperature</w:t>
+        <w:t>Login with root in order to access the temperature</w:t>
       </w:r>
     </w:p>
     <w:p>
@@ -1074,15 +855,8 @@
         </w:rPr>
       </w:pPr>
       <w:r>
-        <w:t xml:space="preserve">The reading is </w:t>
-      </w:r>
-      <w:proofErr w:type="spellStart"/>
-      <w:proofErr w:type="gramStart"/>
-      <w:r>
-        <w:t>non blocking</w:t>
-      </w:r>
-      <w:proofErr w:type="spellEnd"/>
-      <w:proofErr w:type="gramEnd"/>
+        <w:t>The reading is non blocking</w:t>
+      </w:r>
     </w:p>
     <w:p>
       <w:pPr>
@@ -1096,15 +870,7 @@
         </w:rPr>
       </w:pPr>
       <w:r>
-        <w:t>-DDUMMY #</w:t>
-      </w:r>
-      <w:proofErr w:type="spellStart"/>
-      <w:r>
-        <w:t>ifdef</w:t>
-      </w:r>
-      <w:proofErr w:type="spellEnd"/>
-      <w:r>
-        <w:t xml:space="preserve"> DUMMY, then do something</w:t>
+        <w:t>-DDUMMY #ifdef DUMMY, then do something</w:t>
       </w:r>
     </w:p>
     <w:p>
@@ -1118,13 +884,8 @@
           <w:b/>
         </w:rPr>
       </w:pPr>
-      <w:proofErr w:type="spellStart"/>
-      <w:r>
-        <w:t>gettimeofday</w:t>
-      </w:r>
-      <w:proofErr w:type="spellEnd"/>
-      <w:r>
-        <w:t xml:space="preserve">, set the second one to </w:t>
+      <w:r>
+        <w:t xml:space="preserve">gettimeofday, set the second one to </w:t>
       </w:r>
     </w:p>
     <w:p>
@@ -1177,7 +938,6 @@
           <w:b/>
         </w:rPr>
       </w:pPr>
-      <w:bookmarkStart w:id="0" w:name="_GoBack"/>
       <w:r>
         <w:rPr>
           <w:b/>
@@ -1295,7 +1055,7 @@
           <w:b/>
         </w:rPr>
       </w:pPr>
-      <w:hyperlink r:id="rId9" w:history="1">
+      <w:hyperlink r:id="rId9" w:anchor="DISK-LAYOUT-SAMPLE-20MB" w:history="1">
         <w:r>
           <w:rPr>
             <w:rStyle w:val="Hyperlink"/>
@@ -1311,13 +1071,8 @@
         <w:t xml:space="preserve"> </w:t>
       </w:r>
       <w:r>
-        <w:t xml:space="preserve">Table 3-1. Is our case for the basic </w:t>
-      </w:r>
-      <w:proofErr w:type="gramStart"/>
-      <w:r>
-        <w:t>output</w:t>
-      </w:r>
-      <w:proofErr w:type="gramEnd"/>
+        <w:t>Table 3-1. Is our case for the basic output</w:t>
+      </w:r>
     </w:p>
     <w:p>
       <w:pPr>
@@ -1330,13 +1085,8 @@
           <w:b/>
         </w:rPr>
       </w:pPr>
-      <w:proofErr w:type="spellStart"/>
-      <w:r>
-        <w:t>Pread</w:t>
-      </w:r>
-      <w:proofErr w:type="spellEnd"/>
-      <w:r>
-        <w:t xml:space="preserve"> explanation: </w:t>
+      <w:r>
+        <w:t xml:space="preserve">Pread explanation: </w:t>
       </w:r>
       <w:r>
         <w:t>offset specifies from which point you start to read</w:t>
@@ -1354,29 +1104,8 @@
         </w:rPr>
       </w:pPr>
       <w:r>
-        <w:t>(</w:t>
-      </w:r>
-      <w:proofErr w:type="spellStart"/>
-      <w:r>
-        <w:t>struct</w:t>
-      </w:r>
-      <w:proofErr w:type="spellEnd"/>
-      <w:r>
-        <w:t xml:space="preserve"> *) super = (</w:t>
-      </w:r>
-      <w:proofErr w:type="spellStart"/>
-      <w:r>
-        <w:t>struct</w:t>
-      </w:r>
-      <w:proofErr w:type="spellEnd"/>
-      <w:r>
-        <w:t xml:space="preserve"> *) </w:t>
-      </w:r>
-      <w:proofErr w:type="spellStart"/>
-      <w:r>
-        <w:t>buf</w:t>
-      </w:r>
-      <w:proofErr w:type="spellEnd"/>
+        <w:t>(struct *) super = (struct *) buf</w:t>
+      </w:r>
     </w:p>
     <w:p>
       <w:pPr>
@@ -1416,28 +1145,7 @@
         <w:ind w:left="432" w:hanging="432"/>
       </w:pPr>
       <w:r>
-        <w:t>char *</w:t>
-      </w:r>
-      <w:proofErr w:type="spellStart"/>
-      <w:r>
-        <w:t>buf</w:t>
-      </w:r>
-      <w:proofErr w:type="spellEnd"/>
-      <w:r>
-        <w:t xml:space="preserve"> = </w:t>
-      </w:r>
-      <w:proofErr w:type="spellStart"/>
-      <w:proofErr w:type="gramStart"/>
-      <w:r>
-        <w:t>malloc</w:t>
-      </w:r>
-      <w:proofErr w:type="spellEnd"/>
-      <w:r>
-        <w:t>(</w:t>
-      </w:r>
-      <w:proofErr w:type="gramEnd"/>
-      <w:r>
-        <w:t>1024);</w:t>
+        <w:t>char *buf = malloc(1024);</w:t>
       </w:r>
     </w:p>
     <w:p>
@@ -1449,31 +1157,8 @@
         </w:numPr>
         <w:ind w:left="432" w:hanging="432"/>
       </w:pPr>
-      <w:proofErr w:type="spellStart"/>
-      <w:proofErr w:type="gramStart"/>
-      <w:r>
-        <w:t>pread</w:t>
-      </w:r>
-      <w:proofErr w:type="spellEnd"/>
-      <w:r>
-        <w:t>(</w:t>
-      </w:r>
-      <w:proofErr w:type="spellStart"/>
-      <w:proofErr w:type="gramEnd"/>
-      <w:r>
-        <w:t>fd</w:t>
-      </w:r>
-      <w:proofErr w:type="spellEnd"/>
-      <w:r>
-        <w:t xml:space="preserve">, </w:t>
-      </w:r>
-      <w:proofErr w:type="spellStart"/>
-      <w:r>
-        <w:t>buf</w:t>
-      </w:r>
-      <w:proofErr w:type="spellEnd"/>
-      <w:r>
-        <w:t>, 1024, 1024);</w:t>
+      <w:r>
+        <w:t>pread(fd, buf, 1024, 1024);</w:t>
       </w:r>
     </w:p>
     <w:p>
@@ -1486,31 +1171,7 @@
         <w:ind w:left="432" w:hanging="432"/>
       </w:pPr>
       <w:r>
-        <w:t>(</w:t>
-      </w:r>
-      <w:proofErr w:type="spellStart"/>
-      <w:r>
-        <w:t>struct</w:t>
-      </w:r>
-      <w:proofErr w:type="spellEnd"/>
-      <w:r>
-        <w:t xml:space="preserve"> superblock *) </w:t>
-      </w:r>
-      <w:proofErr w:type="spellStart"/>
-      <w:r>
-        <w:t>sp</w:t>
-      </w:r>
-      <w:proofErr w:type="spellEnd"/>
-      <w:r>
-        <w:t xml:space="preserve"> = (superblock *) </w:t>
-      </w:r>
-      <w:proofErr w:type="spellStart"/>
-      <w:r>
-        <w:t>buf</w:t>
-      </w:r>
-      <w:proofErr w:type="spellEnd"/>
-      <w:r>
-        <w:t>;</w:t>
+        <w:t>(struct superblock *) sp = (superblock *) buf;</w:t>
       </w:r>
     </w:p>
     <w:p>
@@ -1583,15 +1244,7 @@
         </w:numPr>
       </w:pPr>
       <w:r>
-        <w:t xml:space="preserve">Size of each </w:t>
-      </w:r>
-      <w:proofErr w:type="spellStart"/>
-      <w:r>
-        <w:t>inode</w:t>
-      </w:r>
-      <w:proofErr w:type="spellEnd"/>
-      <w:r>
-        <w:t xml:space="preserve"> entry is a static number</w:t>
+        <w:t>Size of each inode entry is a static number</w:t>
       </w:r>
     </w:p>
     <w:p>
@@ -1612,15 +1265,7 @@
         <w:t>(Missing in the spec??)</w:t>
       </w:r>
       <w:r>
-        <w:t xml:space="preserve"> For each </w:t>
-      </w:r>
-      <w:proofErr w:type="spellStart"/>
-      <w:r>
-        <w:t>inode</w:t>
-      </w:r>
-      <w:proofErr w:type="spellEnd"/>
-      <w:r>
-        <w:t xml:space="preserve">, there are 15 pointers. The first twelve are direct pointers, they </w:t>
+        <w:t xml:space="preserve"> For each inode, there are 15 pointers. The first twelve are direct pointers, they </w:t>
       </w:r>
       <w:r>
         <w:lastRenderedPageBreak/>
@@ -1711,25 +1356,7 @@
           <w:color w:val="333333"/>
           <w:lang w:eastAsia="en-US"/>
         </w:rPr>
-        <w:t xml:space="preserve">Follow the allocated definition for checking </w:t>
-      </w:r>
-      <w:proofErr w:type="spellStart"/>
-      <w:r>
-        <w:rPr>
-          <w:rFonts w:cs="Arial"/>
-          <w:color w:val="333333"/>
-          <w:lang w:eastAsia="en-US"/>
-        </w:rPr>
-        <w:t>inodes</w:t>
-      </w:r>
-      <w:proofErr w:type="spellEnd"/>
-      <w:r>
-        <w:rPr>
-          <w:rFonts w:cs="Arial"/>
-          <w:color w:val="333333"/>
-          <w:lang w:eastAsia="en-US"/>
-        </w:rPr>
-        <w:t xml:space="preserve">: </w:t>
+        <w:t xml:space="preserve">Follow the allocated definition for checking inodes: </w:t>
       </w:r>
       <w:r>
         <w:rPr>
@@ -1787,51 +1414,7 @@
           <w:szCs w:val="28"/>
           <w:lang w:eastAsia="en-US"/>
         </w:rPr>
-        <w:t xml:space="preserve">Valid still means </w:t>
-      </w:r>
-      <w:proofErr w:type="gramStart"/>
-      <w:r>
-        <w:rPr>
-          <w:rFonts w:cs="Arial"/>
-          <w:color w:val="333333"/>
-          <w:sz w:val="28"/>
-          <w:szCs w:val="28"/>
-          <w:lang w:eastAsia="en-US"/>
-        </w:rPr>
-        <w:t>non zero</w:t>
-      </w:r>
-      <w:proofErr w:type="gramEnd"/>
-      <w:r>
-        <w:rPr>
-          <w:rFonts w:cs="Arial"/>
-          <w:color w:val="333333"/>
-          <w:sz w:val="28"/>
-          <w:szCs w:val="28"/>
-          <w:lang w:eastAsia="en-US"/>
-        </w:rPr>
-        <w:t xml:space="preserve"> </w:t>
-      </w:r>
-      <w:proofErr w:type="spellStart"/>
-      <w:r>
-        <w:rPr>
-          <w:rFonts w:cs="Arial"/>
-          <w:color w:val="333333"/>
-          <w:sz w:val="28"/>
-          <w:szCs w:val="28"/>
-          <w:lang w:eastAsia="en-US"/>
-        </w:rPr>
-        <w:t>inode</w:t>
-      </w:r>
-      <w:proofErr w:type="spellEnd"/>
-      <w:r>
-        <w:rPr>
-          <w:rFonts w:cs="Arial"/>
-          <w:color w:val="333333"/>
-          <w:sz w:val="28"/>
-          <w:szCs w:val="28"/>
-          <w:lang w:eastAsia="en-US"/>
-        </w:rPr>
-        <w:t xml:space="preserve"> number, follow the definition. </w:t>
+        <w:t xml:space="preserve">Valid still means non zero inode number, follow the definition. </w:t>
       </w:r>
     </w:p>
     <w:p>
@@ -1860,31 +1443,7 @@
           <w:szCs w:val="28"/>
           <w:lang w:eastAsia="en-US"/>
         </w:rPr>
-        <w:t xml:space="preserve">How do we find the parent </w:t>
-      </w:r>
-      <w:proofErr w:type="spellStart"/>
-      <w:r>
-        <w:rPr>
-          <w:rFonts w:cs="Arial"/>
-          <w:b/>
-          <w:color w:val="333333"/>
-          <w:sz w:val="28"/>
-          <w:szCs w:val="28"/>
-          <w:lang w:eastAsia="en-US"/>
-        </w:rPr>
-        <w:t>inode</w:t>
-      </w:r>
-      <w:proofErr w:type="spellEnd"/>
-      <w:r>
-        <w:rPr>
-          <w:rFonts w:cs="Arial"/>
-          <w:b/>
-          <w:color w:val="333333"/>
-          <w:sz w:val="28"/>
-          <w:szCs w:val="28"/>
-          <w:lang w:eastAsia="en-US"/>
-        </w:rPr>
-        <w:t>:</w:t>
+        <w:t>How do we find the parent inode:</w:t>
       </w:r>
       <w:r>
         <w:rPr>
@@ -1905,61 +1464,17 @@
           <w:szCs w:val="28"/>
           <w:lang w:eastAsia="en-US"/>
         </w:rPr>
-        <w:t xml:space="preserve">when you scan through the </w:t>
-      </w:r>
-      <w:proofErr w:type="spellStart"/>
-      <w:r>
-        <w:rPr>
-          <w:rFonts w:cs="Arial"/>
-          <w:color w:val="333333"/>
-          <w:sz w:val="28"/>
-          <w:szCs w:val="28"/>
-          <w:lang w:eastAsia="en-US"/>
-        </w:rPr>
-        <w:t>inode</w:t>
-      </w:r>
-      <w:proofErr w:type="spellEnd"/>
-      <w:r>
-        <w:rPr>
-          <w:rFonts w:cs="Arial"/>
-          <w:color w:val="333333"/>
-          <w:sz w:val="28"/>
-          <w:szCs w:val="28"/>
-          <w:lang w:eastAsia="en-US"/>
-        </w:rPr>
-        <w:t xml:space="preserve">, go to data </w:t>
-      </w:r>
-      <w:proofErr w:type="gramStart"/>
-      <w:r>
-        <w:rPr>
-          <w:rFonts w:cs="Arial"/>
-          <w:color w:val="333333"/>
-          <w:sz w:val="28"/>
-          <w:szCs w:val="28"/>
-          <w:lang w:eastAsia="en-US"/>
-        </w:rPr>
-        <w:t>block</w:t>
-      </w:r>
-      <w:r>
-        <w:rPr>
-          <w:rFonts w:cs="Arial"/>
-          <w:color w:val="333333"/>
-          <w:sz w:val="28"/>
-          <w:szCs w:val="28"/>
-          <w:lang w:eastAsia="en-US"/>
-        </w:rPr>
-        <w:t>.</w:t>
-      </w:r>
-      <w:proofErr w:type="gramEnd"/>
-      <w:r>
-        <w:rPr>
-          <w:rFonts w:cs="Arial"/>
-          <w:color w:val="333333"/>
-          <w:sz w:val="28"/>
-          <w:szCs w:val="28"/>
-          <w:lang w:eastAsia="en-US"/>
-        </w:rPr>
-        <w:t xml:space="preserve"> </w:t>
+        <w:t>when you scan through the inode, go to data block</w:t>
+      </w:r>
+      <w:r>
+        <w:rPr>
+          <w:rFonts w:cs="Arial"/>
+          <w:color w:val="333333"/>
+          <w:sz w:val="28"/>
+          <w:szCs w:val="28"/>
+          <w:lang w:eastAsia="en-US"/>
+        </w:rPr>
+        <w:t xml:space="preserve">. </w:t>
       </w:r>
     </w:p>
     <w:p>
@@ -2044,29 +1559,7 @@
           <w:szCs w:val="28"/>
           <w:lang w:eastAsia="en-US"/>
         </w:rPr>
-        <w:t xml:space="preserve">For each </w:t>
-      </w:r>
-      <w:proofErr w:type="spellStart"/>
-      <w:r>
-        <w:rPr>
-          <w:rFonts w:cs="Arial"/>
-          <w:color w:val="333333"/>
-          <w:sz w:val="28"/>
-          <w:szCs w:val="28"/>
-          <w:lang w:eastAsia="en-US"/>
-        </w:rPr>
-        <w:t>inode</w:t>
-      </w:r>
-      <w:proofErr w:type="spellEnd"/>
-      <w:r>
-        <w:rPr>
-          <w:rFonts w:cs="Arial"/>
-          <w:color w:val="333333"/>
-          <w:sz w:val="28"/>
-          <w:szCs w:val="28"/>
-          <w:lang w:eastAsia="en-US"/>
-        </w:rPr>
-        <w:t>, we need to scan every data block. But we have 15 pointers, when do we stop? We try to scan through all 15. First 12 -&gt; go to data block. If 13 is 0 (empty), then go to 14. If it is not 0, go deeper to find the entries there.</w:t>
+        <w:t>For each inode, we need to scan every data block. But we have 15 pointers, when do we stop? We try to scan through all 15. First 12 -&gt; go to data block. If 13 is 0 (empty), then go to 14. If it is not 0, go deeper to find the entries there.</w:t>
       </w:r>
     </w:p>
     <w:p>
@@ -2305,29 +1798,7 @@
           <w:szCs w:val="28"/>
           <w:lang w:eastAsia="en-US"/>
         </w:rPr>
-        <w:t xml:space="preserve">For block 13, we point to somewhere, and then somewhere else. The </w:t>
-      </w:r>
-      <w:proofErr w:type="gramStart"/>
-      <w:r>
-        <w:rPr>
-          <w:rFonts w:cs="Arial"/>
-          <w:color w:val="333333"/>
-          <w:sz w:val="28"/>
-          <w:szCs w:val="28"/>
-          <w:lang w:eastAsia="en-US"/>
-        </w:rPr>
-        <w:t>final destination</w:t>
-      </w:r>
-      <w:proofErr w:type="gramEnd"/>
-      <w:r>
-        <w:rPr>
-          <w:rFonts w:cs="Arial"/>
-          <w:color w:val="333333"/>
-          <w:sz w:val="28"/>
-          <w:szCs w:val="28"/>
-          <w:lang w:eastAsia="en-US"/>
-        </w:rPr>
-        <w:t xml:space="preserve"> follows the 12</w:t>
+        <w:t>For block 13, we point to somewhere, and then somewhere else. The final destination follows the 12</w:t>
       </w:r>
       <w:r>
         <w:rPr>
@@ -2348,29 +1819,7 @@
           <w:szCs w:val="28"/>
           <w:lang w:eastAsia="en-US"/>
         </w:rPr>
-        <w:t xml:space="preserve"> block in the file. </w:t>
-      </w:r>
-      <w:proofErr w:type="gramStart"/>
-      <w:r>
-        <w:rPr>
-          <w:rFonts w:cs="Arial"/>
-          <w:color w:val="333333"/>
-          <w:sz w:val="28"/>
-          <w:szCs w:val="28"/>
-          <w:lang w:eastAsia="en-US"/>
-        </w:rPr>
-        <w:t>So</w:t>
-      </w:r>
-      <w:proofErr w:type="gramEnd"/>
-      <w:r>
-        <w:rPr>
-          <w:rFonts w:cs="Arial"/>
-          <w:color w:val="333333"/>
-          <w:sz w:val="28"/>
-          <w:szCs w:val="28"/>
-          <w:lang w:eastAsia="en-US"/>
-        </w:rPr>
-        <w:t xml:space="preserve"> offset of 13</w:t>
+        <w:t xml:space="preserve"> block in the file. So offset of 13</w:t>
       </w:r>
       <w:r>
         <w:rPr>
@@ -2439,29 +1888,7 @@
           <w:szCs w:val="28"/>
           <w:lang w:eastAsia="en-US"/>
         </w:rPr>
-        <w:t xml:space="preserve"> one: 1024*12 + 1024*256 (</w:t>
-      </w:r>
-      <w:proofErr w:type="spellStart"/>
-      <w:r>
-        <w:rPr>
-          <w:rFonts w:cs="Arial"/>
-          <w:color w:val="333333"/>
-          <w:sz w:val="28"/>
-          <w:szCs w:val="28"/>
-          <w:lang w:eastAsia="en-US"/>
-        </w:rPr>
-        <w:t>bc</w:t>
-      </w:r>
-      <w:proofErr w:type="spellEnd"/>
-      <w:r>
-        <w:rPr>
-          <w:rFonts w:cs="Arial"/>
-          <w:color w:val="333333"/>
-          <w:sz w:val="28"/>
-          <w:szCs w:val="28"/>
-          <w:lang w:eastAsia="en-US"/>
-        </w:rPr>
-        <w:t xml:space="preserve"> 13</w:t>
+        <w:t xml:space="preserve"> one: 1024*12 + 1024*256 (bc 13</w:t>
       </w:r>
       <w:r>
         <w:rPr>
@@ -2512,7 +1939,82 @@
         <w:t>Logical offset: How many data blocks are located before the current block, you concatenate them all!</w:t>
       </w:r>
     </w:p>
-    <w:bookmarkEnd w:id="0"/>
+    <w:p>
+      <w:pPr>
+        <w:spacing w:before="100" w:beforeAutospacing="1" w:after="100" w:afterAutospacing="1" w:line="240" w:lineRule="auto"/>
+        <w:rPr>
+          <w:rFonts w:cs="Arial"/>
+          <w:color w:val="333333"/>
+          <w:sz w:val="28"/>
+          <w:szCs w:val="28"/>
+          <w:lang w:eastAsia="en-US"/>
+        </w:rPr>
+      </w:pPr>
+    </w:p>
+    <w:p>
+      <w:pPr>
+        <w:spacing w:before="100" w:beforeAutospacing="1" w:after="100" w:afterAutospacing="1" w:line="240" w:lineRule="auto"/>
+        <w:rPr>
+          <w:rFonts w:cs="Arial"/>
+          <w:b/>
+          <w:color w:val="333333"/>
+          <w:sz w:val="28"/>
+          <w:szCs w:val="28"/>
+          <w:lang w:eastAsia="en-US"/>
+        </w:rPr>
+      </w:pPr>
+      <w:r>
+        <w:rPr>
+          <w:rFonts w:cs="Arial"/>
+          <w:b/>
+          <w:color w:val="333333"/>
+          <w:sz w:val="28"/>
+          <w:szCs w:val="28"/>
+          <w:lang w:eastAsia="en-US"/>
+        </w:rPr>
+        <w:t xml:space="preserve">06/08/2018 </w:t>
+      </w:r>
+    </w:p>
+    <w:p>
+      <w:pPr>
+        <w:pStyle w:val="ListParagraph"/>
+        <w:numPr>
+          <w:ilvl w:val="0"/>
+          <w:numId w:val="11"/>
+        </w:numPr>
+        <w:spacing w:before="100" w:beforeAutospacing="1" w:after="100" w:afterAutospacing="1" w:line="240" w:lineRule="auto"/>
+        <w:rPr>
+          <w:rFonts w:cs="Arial"/>
+          <w:b/>
+          <w:color w:val="333333"/>
+          <w:sz w:val="28"/>
+          <w:szCs w:val="28"/>
+          <w:lang w:eastAsia="en-US"/>
+        </w:rPr>
+      </w:pPr>
+      <w:r>
+        <w:rPr>
+          <w:rFonts w:cs="Arial"/>
+          <w:color w:val="333333"/>
+          <w:sz w:val="28"/>
+          <w:szCs w:val="28"/>
+          <w:lang w:eastAsia="en-US"/>
+        </w:rPr>
+        <w:t xml:space="preserve">Need to set up time using Ubuntu for every </w:t>
+      </w:r>
+      <w:r>
+        <w:rPr>
+          <w:rFonts w:cs="Arial"/>
+          <w:color w:val="333333"/>
+          <w:sz w:val="28"/>
+          <w:szCs w:val="28"/>
+          <w:lang w:eastAsia="en-US"/>
+        </w:rPr>
+        <w:t>time you connect the beaglebone to your computer! The picture is in favorites in iPhone!</w:t>
+      </w:r>
+      <w:bookmarkStart w:id="0" w:name="_GoBack"/>
+      <w:bookmarkEnd w:id="0"/>
+    </w:p>
     <w:sectPr>
       <w:footerReference w:type="default" r:id="rId10"/>
       <w:pgSz w:w="12240" w:h="15840"/>
@@ -2579,7 +2081,7 @@
           <w:rPr>
             <w:noProof/>
           </w:rPr>
-          <w:t>3</w:t>
+          <w:t>7</w:t>
         </w:r>
         <w:r>
           <w:rPr>
@@ -2640,7 +2142,6 @@
     <w:lvl w:ilvl="0">
       <w:start w:val="1"/>
       <w:numFmt w:val="bullet"/>
-      <w:pStyle w:val="ListBullet"/>
       <w:lvlText w:val=""/>
       <w:lvlJc w:val="left"/>
       <w:pPr>
@@ -3224,6 +2725,119 @@
     </w:lvl>
   </w:abstractNum>
   <w:abstractNum w:abstractNumId="7">
+    <w:nsid w:val="5BC6002C"/>
+    <w:multiLevelType w:val="hybridMultilevel"/>
+    <w:tmpl w:val="9580C48A"/>
+    <w:lvl w:ilvl="0" w:tplc="04090001">
+      <w:start w:val="1"/>
+      <w:numFmt w:val="bullet"/>
+      <w:lvlText w:val=""/>
+      <w:lvlJc w:val="left"/>
+      <w:pPr>
+        <w:ind w:left="720" w:hanging="360"/>
+      </w:pPr>
+      <w:rPr>
+        <w:rFonts w:ascii="Symbol" w:hAnsi="Symbol" w:hint="default"/>
+      </w:rPr>
+    </w:lvl>
+    <w:lvl w:ilvl="1" w:tplc="04090003" w:tentative="1">
+      <w:start w:val="1"/>
+      <w:numFmt w:val="bullet"/>
+      <w:lvlText w:val="o"/>
+      <w:lvlJc w:val="left"/>
+      <w:pPr>
+        <w:ind w:left="1440" w:hanging="360"/>
+      </w:pPr>
+      <w:rPr>
+        <w:rFonts w:ascii="Courier New" w:hAnsi="Courier New" w:cs="Courier New" w:hint="default"/>
+      </w:rPr>
+    </w:lvl>
+    <w:lvl w:ilvl="2" w:tplc="04090005" w:tentative="1">
+      <w:start w:val="1"/>
+      <w:numFmt w:val="bullet"/>
+      <w:lvlText w:val=""/>
+      <w:lvlJc w:val="left"/>
+      <w:pPr>
+        <w:ind w:left="2160" w:hanging="360"/>
+      </w:pPr>
+      <w:rPr>
+        <w:rFonts w:ascii="Wingdings" w:hAnsi="Wingdings" w:hint="default"/>
+      </w:rPr>
+    </w:lvl>
+    <w:lvl w:ilvl="3" w:tplc="04090001" w:tentative="1">
+      <w:start w:val="1"/>
+      <w:numFmt w:val="bullet"/>
+      <w:lvlText w:val=""/>
+      <w:lvlJc w:val="left"/>
+      <w:pPr>
+        <w:ind w:left="2880" w:hanging="360"/>
+      </w:pPr>
+      <w:rPr>
+        <w:rFonts w:ascii="Symbol" w:hAnsi="Symbol" w:hint="default"/>
+      </w:rPr>
+    </w:lvl>
+    <w:lvl w:ilvl="4" w:tplc="04090003" w:tentative="1">
+      <w:start w:val="1"/>
+      <w:numFmt w:val="bullet"/>
+      <w:lvlText w:val="o"/>
+      <w:lvlJc w:val="left"/>
+      <w:pPr>
+        <w:ind w:left="3600" w:hanging="360"/>
+      </w:pPr>
+      <w:rPr>
+        <w:rFonts w:ascii="Courier New" w:hAnsi="Courier New" w:cs="Courier New" w:hint="default"/>
+      </w:rPr>
+    </w:lvl>
+    <w:lvl w:ilvl="5" w:tplc="04090005" w:tentative="1">
+      <w:start w:val="1"/>
+      <w:numFmt w:val="bullet"/>
+      <w:lvlText w:val=""/>
+      <w:lvlJc w:val="left"/>
+      <w:pPr>
+        <w:ind w:left="4320" w:hanging="360"/>
+      </w:pPr>
+      <w:rPr>
+        <w:rFonts w:ascii="Wingdings" w:hAnsi="Wingdings" w:hint="default"/>
+      </w:rPr>
+    </w:lvl>
+    <w:lvl w:ilvl="6" w:tplc="04090001" w:tentative="1">
+      <w:start w:val="1"/>
+      <w:numFmt w:val="bullet"/>
+      <w:lvlText w:val=""/>
+      <w:lvlJc w:val="left"/>
+      <w:pPr>
+        <w:ind w:left="5040" w:hanging="360"/>
+      </w:pPr>
+      <w:rPr>
+        <w:rFonts w:ascii="Symbol" w:hAnsi="Symbol" w:hint="default"/>
+      </w:rPr>
+    </w:lvl>
+    <w:lvl w:ilvl="7" w:tplc="04090003" w:tentative="1">
+      <w:start w:val="1"/>
+      <w:numFmt w:val="bullet"/>
+      <w:lvlText w:val="o"/>
+      <w:lvlJc w:val="left"/>
+      <w:pPr>
+        <w:ind w:left="5760" w:hanging="360"/>
+      </w:pPr>
+      <w:rPr>
+        <w:rFonts w:ascii="Courier New" w:hAnsi="Courier New" w:cs="Courier New" w:hint="default"/>
+      </w:rPr>
+    </w:lvl>
+    <w:lvl w:ilvl="8" w:tplc="04090005" w:tentative="1">
+      <w:start w:val="1"/>
+      <w:numFmt w:val="bullet"/>
+      <w:lvlText w:val=""/>
+      <w:lvlJc w:val="left"/>
+      <w:pPr>
+        <w:ind w:left="6480" w:hanging="360"/>
+      </w:pPr>
+      <w:rPr>
+        <w:rFonts w:ascii="Wingdings" w:hAnsi="Wingdings" w:hint="default"/>
+      </w:rPr>
+    </w:lvl>
+  </w:abstractNum>
+  <w:abstractNum w:abstractNumId="8">
     <w:nsid w:val="67515A30"/>
     <w:multiLevelType w:val="hybridMultilevel"/>
     <w:tmpl w:val="6BCE20AC"/>
@@ -3336,7 +2950,7 @@
       </w:rPr>
     </w:lvl>
   </w:abstractNum>
-  <w:abstractNum w:abstractNumId="8">
+  <w:abstractNum w:abstractNumId="9">
     <w:nsid w:val="68AB4355"/>
     <w:multiLevelType w:val="hybridMultilevel"/>
     <w:tmpl w:val="0B203272"/>
@@ -3429,7 +3043,7 @@
       </w:pPr>
     </w:lvl>
   </w:abstractNum>
-  <w:abstractNum w:abstractNumId="9">
+  <w:abstractNum w:abstractNumId="10">
     <w:nsid w:val="756C72EC"/>
     <w:multiLevelType w:val="hybridMultilevel"/>
     <w:tmpl w:val="0E2CE856"/>
@@ -3552,7 +3166,7 @@
     <w:abstractNumId w:val="2"/>
   </w:num>
   <w:num w:numId="4">
-    <w:abstractNumId w:val="8"/>
+    <w:abstractNumId w:val="9"/>
   </w:num>
   <w:num w:numId="5">
     <w:abstractNumId w:val="6"/>
@@ -3564,13 +3178,16 @@
     <w:abstractNumId w:val="5"/>
   </w:num>
   <w:num w:numId="8">
-    <w:abstractNumId w:val="7"/>
+    <w:abstractNumId w:val="8"/>
   </w:num>
   <w:num w:numId="9">
-    <w:abstractNumId w:val="9"/>
+    <w:abstractNumId w:val="10"/>
   </w:num>
   <w:num w:numId="10">
     <w:abstractNumId w:val="4"/>
+  </w:num>
+  <w:num w:numId="11">
+    <w:abstractNumId w:val="7"/>
   </w:num>
 </w:numbering>
 </file>

</xml_diff>

<commit_message>
Program passes checks for the first part, starting on second part now
</commit_message>
<xml_diff>
--- a/Study Material/Discussion Notes.docx
+++ b/Study Material/Discussion Notes.docx
@@ -42,7 +42,15 @@
         <w:pStyle w:val="ListBullet"/>
       </w:pPr>
       <w:r>
-        <w:t>Make sure you use gnuplot 5</w:t>
+        <w:t xml:space="preserve">Make sure you use </w:t>
+      </w:r>
+      <w:proofErr w:type="spellStart"/>
+      <w:r>
+        <w:t>gnuplot</w:t>
+      </w:r>
+      <w:proofErr w:type="spellEnd"/>
+      <w:r>
+        <w:t xml:space="preserve"> 5</w:t>
       </w:r>
     </w:p>
     <w:p>
@@ -112,8 +120,13 @@
         </w:rPr>
       </w:pPr>
       <w:r>
-        <w:t>Use gpreftools</w:t>
-      </w:r>
+        <w:t xml:space="preserve">Use </w:t>
+      </w:r>
+      <w:proofErr w:type="spellStart"/>
+      <w:r>
+        <w:t>gpreftools</w:t>
+      </w:r>
+      <w:proofErr w:type="spellEnd"/>
     </w:p>
     <w:p>
       <w:pPr>
@@ -126,8 +139,13 @@
           <w:b/>
         </w:rPr>
       </w:pPr>
-      <w:r>
-        <w:t>taskset -&gt; gives number of CPU cores the application could use</w:t>
+      <w:proofErr w:type="spellStart"/>
+      <w:r>
+        <w:t>taskset</w:t>
+      </w:r>
+      <w:proofErr w:type="spellEnd"/>
+      <w:r>
+        <w:t xml:space="preserve"> -&gt; gives number of CPU cores the application could use</w:t>
       </w:r>
     </w:p>
     <w:p>
@@ -154,8 +172,16 @@
         <w:rPr>
           <w:b/>
         </w:rPr>
-        <w:t>Where do you believe most of the cycles are spent in the 1 and 2-thread list tests ?</w:t>
-      </w:r>
+        <w:t xml:space="preserve">Where do you believe most of the cycles are spent in the 1 and 2-thread list </w:t>
+      </w:r>
+      <w:proofErr w:type="gramStart"/>
+      <w:r>
+        <w:rPr>
+          <w:b/>
+        </w:rPr>
+        <w:t>tests ?</w:t>
+      </w:r>
+      <w:proofErr w:type="gramEnd"/>
     </w:p>
     <w:p>
       <w:pPr>
@@ -182,7 +208,15 @@
         <w:ind w:left="360"/>
       </w:pPr>
       <w:r>
-        <w:t xml:space="preserve">1-thread with mutex -&gt; </w:t>
+        <w:t xml:space="preserve">1-thread with </w:t>
+      </w:r>
+      <w:proofErr w:type="spellStart"/>
+      <w:r>
+        <w:t>mutex</w:t>
+      </w:r>
+      <w:proofErr w:type="spellEnd"/>
+      <w:r>
+        <w:t xml:space="preserve"> -&gt; </w:t>
       </w:r>
       <w:r>
         <w:t xml:space="preserve">intuition: if list large, most cycles in list operations. If list small, </w:t>
@@ -204,7 +238,15 @@
         <w:t xml:space="preserve"> 2-thread with spin lock, -&gt; </w:t>
       </w:r>
       <w:r>
-        <w:t>we have two threads, when one thread is modifying the lsit, the other one is spinning. Hence, we can say 50% of CPU cycles go to spinning and 50% to list operations</w:t>
+        <w:t xml:space="preserve">we have two threads, when one thread is modifying the </w:t>
+      </w:r>
+      <w:proofErr w:type="spellStart"/>
+      <w:r>
+        <w:t>lsit</w:t>
+      </w:r>
+      <w:proofErr w:type="spellEnd"/>
+      <w:r>
+        <w:t>, the other one is spinning. Hence, we can say 50% of CPU cycles go to spinning and 50% to list operations</w:t>
       </w:r>
     </w:p>
     <w:p>
@@ -220,10 +262,23 @@
         </w:rPr>
       </w:pPr>
       <w:r>
-        <w:t>2-thread with mutex</w:t>
-      </w:r>
-      <w:r>
-        <w:t xml:space="preserve"> -&gt; if list large -&gt; most cycles go to list operations. If list small -&gt; possible that mutex will take most of the CPU cycle</w:t>
+        <w:t xml:space="preserve">2-thread with </w:t>
+      </w:r>
+      <w:proofErr w:type="spellStart"/>
+      <w:r>
+        <w:t>mutex</w:t>
+      </w:r>
+      <w:proofErr w:type="spellEnd"/>
+      <w:r>
+        <w:t xml:space="preserve"> -&gt; if list large -&gt; most cycles go to list operations. If list small -&gt; possible that </w:t>
+      </w:r>
+      <w:proofErr w:type="spellStart"/>
+      <w:r>
+        <w:t>mutex</w:t>
+      </w:r>
+      <w:proofErr w:type="spellEnd"/>
+      <w:r>
+        <w:t xml:space="preserve"> will take most of the CPU cycle</w:t>
       </w:r>
     </w:p>
     <w:p>
@@ -305,7 +360,21 @@
         <w:rPr>
           <w:b/>
         </w:rPr>
-        <w:t>Where do you believe most of the time/cycles are being spent in the high-thread mutex tests?</w:t>
+        <w:t xml:space="preserve">Where do you believe most of the time/cycles are being spent in the high-thread </w:t>
+      </w:r>
+      <w:proofErr w:type="spellStart"/>
+      <w:r>
+        <w:rPr>
+          <w:b/>
+        </w:rPr>
+        <w:t>mutex</w:t>
+      </w:r>
+      <w:proofErr w:type="spellEnd"/>
+      <w:r>
+        <w:rPr>
+          <w:b/>
+        </w:rPr>
+        <w:t xml:space="preserve"> tests?</w:t>
       </w:r>
     </w:p>
     <w:p>
@@ -342,8 +411,21 @@
         </w:numPr>
       </w:pPr>
       <w:r>
-        <w:t>To find gperf -&gt; -v pprof</w:t>
-      </w:r>
+        <w:t xml:space="preserve">To find </w:t>
+      </w:r>
+      <w:proofErr w:type="spellStart"/>
+      <w:r>
+        <w:t>gperf</w:t>
+      </w:r>
+      <w:proofErr w:type="spellEnd"/>
+      <w:r>
+        <w:t xml:space="preserve"> -&gt; -v </w:t>
+      </w:r>
+      <w:proofErr w:type="spellStart"/>
+      <w:r>
+        <w:t>pprof</w:t>
+      </w:r>
+      <w:proofErr w:type="spellEnd"/>
     </w:p>
     <w:p>
       <w:pPr>
@@ -363,7 +445,15 @@
         </w:numPr>
       </w:pPr>
       <w:r>
-        <w:t>Always use the debug option: make sure you have –g turned on when compiling *.o files</w:t>
+        <w:t xml:space="preserve">Always use the debug option: make sure you have –g turned on when compiling </w:t>
+      </w:r>
+      <w:proofErr w:type="gramStart"/>
+      <w:r>
+        <w:t>*.o</w:t>
+      </w:r>
+      <w:proofErr w:type="gramEnd"/>
+      <w:r>
+        <w:t xml:space="preserve"> files</w:t>
       </w:r>
     </w:p>
     <w:p>
@@ -428,22 +518,41 @@
       <w:r>
         <w:t xml:space="preserve">If you use the sample code, then you should be done with the </w:t>
       </w:r>
-      <w:r>
-        <w:t>gperf part of the project</w:t>
-      </w:r>
-    </w:p>
-    <w:p>
-      <w:pPr>
-        <w:pStyle w:val="ListBullet"/>
-        <w:rPr>
-          <w:b/>
-        </w:rPr>
-      </w:pPr>
-      <w:r>
-        <w:rPr>
-          <w:b/>
-        </w:rPr>
-        <w:t>Where (what lines of code) are consuming most of the cycles when the spin-lock version of the list exerciser is run with a large number of threads?</w:t>
+      <w:proofErr w:type="spellStart"/>
+      <w:r>
+        <w:t>gperf</w:t>
+      </w:r>
+      <w:proofErr w:type="spellEnd"/>
+      <w:r>
+        <w:t xml:space="preserve"> part of the project</w:t>
+      </w:r>
+    </w:p>
+    <w:p>
+      <w:pPr>
+        <w:pStyle w:val="ListBullet"/>
+        <w:rPr>
+          <w:b/>
+        </w:rPr>
+      </w:pPr>
+      <w:r>
+        <w:rPr>
+          <w:b/>
+        </w:rPr>
+        <w:t xml:space="preserve">Where (what lines of code) are consuming most of the cycles when the spin-lock version of the list exerciser is run with </w:t>
+      </w:r>
+      <w:proofErr w:type="gramStart"/>
+      <w:r>
+        <w:rPr>
+          <w:b/>
+        </w:rPr>
+        <w:t>a large number of</w:t>
+      </w:r>
+      <w:proofErr w:type="gramEnd"/>
+      <w:r>
+        <w:rPr>
+          <w:b/>
+        </w:rPr>
+        <w:t xml:space="preserve"> threads?</w:t>
       </w:r>
     </w:p>
     <w:p>
@@ -502,21 +611,49 @@
         <w:rPr>
           <w:b/>
         </w:rPr>
-        <w:t>QUESTION 2.3.3 - Mutex Wait Time:</w:t>
-      </w:r>
-    </w:p>
-    <w:p>
-      <w:pPr>
-        <w:pStyle w:val="ListBullet"/>
-        <w:rPr>
-          <w:b/>
-        </w:rPr>
-      </w:pPr>
-      <w:r>
-        <w:rPr>
-          <w:b/>
-        </w:rPr>
-        <w:t>Look at the average time per operation (vs. # threads) and the average wait-for-mutex time (vs. #threads).</w:t>
+        <w:t xml:space="preserve">QUESTION 2.3.3 - </w:t>
+      </w:r>
+      <w:proofErr w:type="spellStart"/>
+      <w:r>
+        <w:rPr>
+          <w:b/>
+        </w:rPr>
+        <w:t>Mutex</w:t>
+      </w:r>
+      <w:proofErr w:type="spellEnd"/>
+      <w:r>
+        <w:rPr>
+          <w:b/>
+        </w:rPr>
+        <w:t xml:space="preserve"> Wait Time:</w:t>
+      </w:r>
+    </w:p>
+    <w:p>
+      <w:pPr>
+        <w:pStyle w:val="ListBullet"/>
+        <w:rPr>
+          <w:b/>
+        </w:rPr>
+      </w:pPr>
+      <w:r>
+        <w:rPr>
+          <w:b/>
+        </w:rPr>
+        <w:t>Look at the average time per operation (vs. # threads) and the average wait-for-</w:t>
+      </w:r>
+      <w:proofErr w:type="spellStart"/>
+      <w:r>
+        <w:rPr>
+          <w:b/>
+        </w:rPr>
+        <w:t>mutex</w:t>
+      </w:r>
+      <w:proofErr w:type="spellEnd"/>
+      <w:r>
+        <w:rPr>
+          <w:b/>
+        </w:rPr>
+        <w:t xml:space="preserve"> time (vs. #threads).</w:t>
       </w:r>
     </w:p>
     <w:p>
@@ -597,7 +734,15 @@
         <w:ind w:left="432" w:hanging="432"/>
       </w:pPr>
       <w:r>
-        <w:t xml:space="preserve">Addressing the underlying problem: Hash will pick up one key, decide which sublist it should go to </w:t>
+        <w:t xml:space="preserve">Addressing the underlying problem: Hash will pick up one key, decide which </w:t>
+      </w:r>
+      <w:proofErr w:type="spellStart"/>
+      <w:r>
+        <w:t>sublist</w:t>
+      </w:r>
+      <w:proofErr w:type="spellEnd"/>
+      <w:r>
+        <w:t xml:space="preserve"> it should go to </w:t>
       </w:r>
     </w:p>
     <w:p>
@@ -610,8 +755,29 @@
         <w:ind w:left="432" w:hanging="432"/>
       </w:pPr>
       <w:r>
-        <w:t>How to get the length of all the sublists? If there are 20 sublists, then there are 20 sublists</w:t>
-      </w:r>
+        <w:t xml:space="preserve">How to get the length of all the </w:t>
+      </w:r>
+      <w:proofErr w:type="spellStart"/>
+      <w:r>
+        <w:t>sublists</w:t>
+      </w:r>
+      <w:proofErr w:type="spellEnd"/>
+      <w:r>
+        <w:t xml:space="preserve">? If there are 20 </w:t>
+      </w:r>
+      <w:proofErr w:type="spellStart"/>
+      <w:r>
+        <w:t>sublists</w:t>
+      </w:r>
+      <w:proofErr w:type="spellEnd"/>
+      <w:r>
+        <w:t xml:space="preserve">, then there are 20 </w:t>
+      </w:r>
+      <w:proofErr w:type="spellStart"/>
+      <w:r>
+        <w:t>sublists</w:t>
+      </w:r>
+      <w:proofErr w:type="spellEnd"/>
       <w:r>
         <w:t>: just lock them all, calculate the length and release the locks</w:t>
       </w:r>
@@ -639,7 +805,15 @@
         <w:ind w:left="432" w:hanging="432"/>
       </w:pPr>
       <w:r>
-        <w:t>When we add more sublists, the throughput increases</w:t>
+        <w:t xml:space="preserve">When we add more </w:t>
+      </w:r>
+      <w:proofErr w:type="spellStart"/>
+      <w:r>
+        <w:t>sublists</w:t>
+      </w:r>
+      <w:proofErr w:type="spellEnd"/>
+      <w:r>
+        <w:t>, the throughput increases</w:t>
       </w:r>
     </w:p>
     <w:p>
@@ -701,7 +875,23 @@
         <w:t xml:space="preserve">If we have one list, then the </w:t>
       </w:r>
       <w:r>
-        <w:t>Since there’s so many sublists, then the possibility of two threads modifying the same sublists is low. Once we have reached the perfect parallelism</w:t>
+        <w:t xml:space="preserve">Since there’s so many </w:t>
+      </w:r>
+      <w:proofErr w:type="spellStart"/>
+      <w:r>
+        <w:t>sublists</w:t>
+      </w:r>
+      <w:proofErr w:type="spellEnd"/>
+      <w:r>
+        <w:t xml:space="preserve">, then the possibility of two threads modifying the same </w:t>
+      </w:r>
+      <w:proofErr w:type="spellStart"/>
+      <w:r>
+        <w:t>sublists</w:t>
+      </w:r>
+      <w:proofErr w:type="spellEnd"/>
+      <w:r>
+        <w:t xml:space="preserve"> is low. Once we have reached the perfect parallelism</w:t>
       </w:r>
       <w:r>
         <w:t>, we cannot continue increasing the throughput</w:t>
@@ -716,7 +906,15 @@
         </w:numPr>
       </w:pPr>
       <w:r>
-        <w:t>If we continue increasing the number of sublists, the list size will keep getting smaller. Insert and lookup are both O(n). The time for each operation is going to keep decreasing, which means we will spend fewer time in the list operation</w:t>
+        <w:t xml:space="preserve">If we continue increasing the number of </w:t>
+      </w:r>
+      <w:proofErr w:type="spellStart"/>
+      <w:r>
+        <w:t>sublists</w:t>
+      </w:r>
+      <w:proofErr w:type="spellEnd"/>
+      <w:r>
+        <w:t>, the list size will keep getting smaller. Insert and lookup are both O(n). The time for each operation is going to keep decreasing, which means we will spend fewer time in the list operation</w:t>
       </w:r>
       <w:r>
         <w:t>. Eventually we will reach an upper bound for the throughput</w:t>
@@ -824,8 +1022,21 @@
           <w:b/>
         </w:rPr>
       </w:pPr>
-      <w:r>
-        <w:t>Sudo aptget to install the library</w:t>
+      <w:proofErr w:type="spellStart"/>
+      <w:r>
+        <w:t>Sudo</w:t>
+      </w:r>
+      <w:proofErr w:type="spellEnd"/>
+      <w:r>
+        <w:t xml:space="preserve"> </w:t>
+      </w:r>
+      <w:proofErr w:type="spellStart"/>
+      <w:r>
+        <w:t>aptget</w:t>
+      </w:r>
+      <w:proofErr w:type="spellEnd"/>
+      <w:r>
+        <w:t xml:space="preserve"> to install the library</w:t>
       </w:r>
     </w:p>
     <w:p>
@@ -840,7 +1051,15 @@
         </w:rPr>
       </w:pPr>
       <w:r>
-        <w:t>Login with root in order to access the temperature</w:t>
+        <w:t xml:space="preserve">Login with root </w:t>
+      </w:r>
+      <w:proofErr w:type="gramStart"/>
+      <w:r>
+        <w:t>in order to</w:t>
+      </w:r>
+      <w:proofErr w:type="gramEnd"/>
+      <w:r>
+        <w:t xml:space="preserve"> access the temperature</w:t>
       </w:r>
     </w:p>
     <w:p>
@@ -855,8 +1074,15 @@
         </w:rPr>
       </w:pPr>
       <w:r>
-        <w:t>The reading is non blocking</w:t>
-      </w:r>
+        <w:t xml:space="preserve">The reading is </w:t>
+      </w:r>
+      <w:proofErr w:type="spellStart"/>
+      <w:proofErr w:type="gramStart"/>
+      <w:r>
+        <w:t>non blocking</w:t>
+      </w:r>
+      <w:proofErr w:type="spellEnd"/>
+      <w:proofErr w:type="gramEnd"/>
     </w:p>
     <w:p>
       <w:pPr>
@@ -870,7 +1096,15 @@
         </w:rPr>
       </w:pPr>
       <w:r>
-        <w:t>-DDUMMY #ifdef DUMMY, then do something</w:t>
+        <w:t>-DDUMMY #</w:t>
+      </w:r>
+      <w:proofErr w:type="spellStart"/>
+      <w:r>
+        <w:t>ifdef</w:t>
+      </w:r>
+      <w:proofErr w:type="spellEnd"/>
+      <w:r>
+        <w:t xml:space="preserve"> DUMMY, then do something</w:t>
       </w:r>
     </w:p>
     <w:p>
@@ -884,8 +1118,13 @@
           <w:b/>
         </w:rPr>
       </w:pPr>
-      <w:r>
-        <w:t xml:space="preserve">gettimeofday, set the second one to </w:t>
+      <w:proofErr w:type="spellStart"/>
+      <w:r>
+        <w:t>gettimeofday</w:t>
+      </w:r>
+      <w:proofErr w:type="spellEnd"/>
+      <w:r>
+        <w:t xml:space="preserve">, set the second one to </w:t>
       </w:r>
     </w:p>
     <w:p>
@@ -1071,8 +1310,13 @@
         <w:t xml:space="preserve"> </w:t>
       </w:r>
       <w:r>
-        <w:t>Table 3-1. Is our case for the basic output</w:t>
-      </w:r>
+        <w:t xml:space="preserve">Table 3-1. Is our case for the basic </w:t>
+      </w:r>
+      <w:proofErr w:type="gramStart"/>
+      <w:r>
+        <w:t>output</w:t>
+      </w:r>
+      <w:proofErr w:type="gramEnd"/>
     </w:p>
     <w:p>
       <w:pPr>
@@ -1085,8 +1329,13 @@
           <w:b/>
         </w:rPr>
       </w:pPr>
-      <w:r>
-        <w:t xml:space="preserve">Pread explanation: </w:t>
+      <w:proofErr w:type="spellStart"/>
+      <w:r>
+        <w:t>Pread</w:t>
+      </w:r>
+      <w:proofErr w:type="spellEnd"/>
+      <w:r>
+        <w:t xml:space="preserve"> explanation: </w:t>
       </w:r>
       <w:r>
         <w:t>offset specifies from which point you start to read</w:t>
@@ -1104,8 +1353,29 @@
         </w:rPr>
       </w:pPr>
       <w:r>
-        <w:t>(struct *) super = (struct *) buf</w:t>
-      </w:r>
+        <w:t>(</w:t>
+      </w:r>
+      <w:proofErr w:type="spellStart"/>
+      <w:r>
+        <w:t>struct</w:t>
+      </w:r>
+      <w:proofErr w:type="spellEnd"/>
+      <w:r>
+        <w:t xml:space="preserve"> *) super = (</w:t>
+      </w:r>
+      <w:proofErr w:type="spellStart"/>
+      <w:r>
+        <w:t>struct</w:t>
+      </w:r>
+      <w:proofErr w:type="spellEnd"/>
+      <w:r>
+        <w:t xml:space="preserve"> *) </w:t>
+      </w:r>
+      <w:proofErr w:type="spellStart"/>
+      <w:r>
+        <w:t>buf</w:t>
+      </w:r>
+      <w:proofErr w:type="spellEnd"/>
     </w:p>
     <w:p>
       <w:pPr>
@@ -1145,7 +1415,28 @@
         <w:ind w:left="432" w:hanging="432"/>
       </w:pPr>
       <w:r>
-        <w:t>char *buf = malloc(1024);</w:t>
+        <w:t>char *</w:t>
+      </w:r>
+      <w:proofErr w:type="spellStart"/>
+      <w:r>
+        <w:t>buf</w:t>
+      </w:r>
+      <w:proofErr w:type="spellEnd"/>
+      <w:r>
+        <w:t xml:space="preserve"> = </w:t>
+      </w:r>
+      <w:proofErr w:type="spellStart"/>
+      <w:proofErr w:type="gramStart"/>
+      <w:r>
+        <w:t>malloc</w:t>
+      </w:r>
+      <w:proofErr w:type="spellEnd"/>
+      <w:r>
+        <w:t>(</w:t>
+      </w:r>
+      <w:proofErr w:type="gramEnd"/>
+      <w:r>
+        <w:t>1024);</w:t>
       </w:r>
     </w:p>
     <w:p>
@@ -1157,8 +1448,31 @@
         </w:numPr>
         <w:ind w:left="432" w:hanging="432"/>
       </w:pPr>
-      <w:r>
-        <w:t>pread(fd, buf, 1024, 1024);</w:t>
+      <w:proofErr w:type="spellStart"/>
+      <w:proofErr w:type="gramStart"/>
+      <w:r>
+        <w:t>pread</w:t>
+      </w:r>
+      <w:proofErr w:type="spellEnd"/>
+      <w:r>
+        <w:t>(</w:t>
+      </w:r>
+      <w:proofErr w:type="spellStart"/>
+      <w:proofErr w:type="gramEnd"/>
+      <w:r>
+        <w:t>fd</w:t>
+      </w:r>
+      <w:proofErr w:type="spellEnd"/>
+      <w:r>
+        <w:t xml:space="preserve">, </w:t>
+      </w:r>
+      <w:proofErr w:type="spellStart"/>
+      <w:r>
+        <w:t>buf</w:t>
+      </w:r>
+      <w:proofErr w:type="spellEnd"/>
+      <w:r>
+        <w:t>, 1024, 1024);</w:t>
       </w:r>
     </w:p>
     <w:p>
@@ -1171,7 +1485,31 @@
         <w:ind w:left="432" w:hanging="432"/>
       </w:pPr>
       <w:r>
-        <w:t>(struct superblock *) sp = (superblock *) buf;</w:t>
+        <w:t>(</w:t>
+      </w:r>
+      <w:proofErr w:type="spellStart"/>
+      <w:r>
+        <w:t>struct</w:t>
+      </w:r>
+      <w:proofErr w:type="spellEnd"/>
+      <w:r>
+        <w:t xml:space="preserve"> superblock *) </w:t>
+      </w:r>
+      <w:proofErr w:type="spellStart"/>
+      <w:r>
+        <w:t>sp</w:t>
+      </w:r>
+      <w:proofErr w:type="spellEnd"/>
+      <w:r>
+        <w:t xml:space="preserve"> = (superblock *) </w:t>
+      </w:r>
+      <w:proofErr w:type="spellStart"/>
+      <w:r>
+        <w:t>buf</w:t>
+      </w:r>
+      <w:proofErr w:type="spellEnd"/>
+      <w:r>
+        <w:t>;</w:t>
       </w:r>
     </w:p>
     <w:p>
@@ -1244,7 +1582,15 @@
         </w:numPr>
       </w:pPr>
       <w:r>
-        <w:t>Size of each inode entry is a static number</w:t>
+        <w:t xml:space="preserve">Size of each </w:t>
+      </w:r>
+      <w:proofErr w:type="spellStart"/>
+      <w:r>
+        <w:t>inode</w:t>
+      </w:r>
+      <w:proofErr w:type="spellEnd"/>
+      <w:r>
+        <w:t xml:space="preserve"> entry is a static number</w:t>
       </w:r>
     </w:p>
     <w:p>
@@ -1265,7 +1611,15 @@
         <w:t>(Missing in the spec??)</w:t>
       </w:r>
       <w:r>
-        <w:t xml:space="preserve"> For each inode, there are 15 pointers. The first twelve are direct pointers, they </w:t>
+        <w:t xml:space="preserve"> For each </w:t>
+      </w:r>
+      <w:proofErr w:type="spellStart"/>
+      <w:r>
+        <w:t>inode</w:t>
+      </w:r>
+      <w:proofErr w:type="spellEnd"/>
+      <w:r>
+        <w:t xml:space="preserve">, there are 15 pointers. The first twelve are direct pointers, they </w:t>
       </w:r>
       <w:r>
         <w:lastRenderedPageBreak/>
@@ -1356,7 +1710,25 @@
           <w:color w:val="333333"/>
           <w:lang w:eastAsia="en-US"/>
         </w:rPr>
-        <w:t xml:space="preserve">Follow the allocated definition for checking inodes: </w:t>
+        <w:t xml:space="preserve">Follow the allocated definition for checking </w:t>
+      </w:r>
+      <w:proofErr w:type="spellStart"/>
+      <w:r>
+        <w:rPr>
+          <w:rFonts w:cs="Arial"/>
+          <w:color w:val="333333"/>
+          <w:lang w:eastAsia="en-US"/>
+        </w:rPr>
+        <w:t>inodes</w:t>
+      </w:r>
+      <w:proofErr w:type="spellEnd"/>
+      <w:r>
+        <w:rPr>
+          <w:rFonts w:cs="Arial"/>
+          <w:color w:val="333333"/>
+          <w:lang w:eastAsia="en-US"/>
+        </w:rPr>
+        <w:t xml:space="preserve">: </w:t>
       </w:r>
       <w:r>
         <w:rPr>
@@ -1414,7 +1786,51 @@
           <w:szCs w:val="28"/>
           <w:lang w:eastAsia="en-US"/>
         </w:rPr>
-        <w:t xml:space="preserve">Valid still means non zero inode number, follow the definition. </w:t>
+        <w:t xml:space="preserve">Valid still means </w:t>
+      </w:r>
+      <w:proofErr w:type="gramStart"/>
+      <w:r>
+        <w:rPr>
+          <w:rFonts w:cs="Arial"/>
+          <w:color w:val="333333"/>
+          <w:sz w:val="28"/>
+          <w:szCs w:val="28"/>
+          <w:lang w:eastAsia="en-US"/>
+        </w:rPr>
+        <w:t>non zero</w:t>
+      </w:r>
+      <w:proofErr w:type="gramEnd"/>
+      <w:r>
+        <w:rPr>
+          <w:rFonts w:cs="Arial"/>
+          <w:color w:val="333333"/>
+          <w:sz w:val="28"/>
+          <w:szCs w:val="28"/>
+          <w:lang w:eastAsia="en-US"/>
+        </w:rPr>
+        <w:t xml:space="preserve"> </w:t>
+      </w:r>
+      <w:proofErr w:type="spellStart"/>
+      <w:r>
+        <w:rPr>
+          <w:rFonts w:cs="Arial"/>
+          <w:color w:val="333333"/>
+          <w:sz w:val="28"/>
+          <w:szCs w:val="28"/>
+          <w:lang w:eastAsia="en-US"/>
+        </w:rPr>
+        <w:t>inode</w:t>
+      </w:r>
+      <w:proofErr w:type="spellEnd"/>
+      <w:r>
+        <w:rPr>
+          <w:rFonts w:cs="Arial"/>
+          <w:color w:val="333333"/>
+          <w:sz w:val="28"/>
+          <w:szCs w:val="28"/>
+          <w:lang w:eastAsia="en-US"/>
+        </w:rPr>
+        <w:t xml:space="preserve"> number, follow the definition. </w:t>
       </w:r>
     </w:p>
     <w:p>
@@ -1443,7 +1859,31 @@
           <w:szCs w:val="28"/>
           <w:lang w:eastAsia="en-US"/>
         </w:rPr>
-        <w:t>How do we find the parent inode:</w:t>
+        <w:t xml:space="preserve">How do we find the parent </w:t>
+      </w:r>
+      <w:proofErr w:type="spellStart"/>
+      <w:r>
+        <w:rPr>
+          <w:rFonts w:cs="Arial"/>
+          <w:b/>
+          <w:color w:val="333333"/>
+          <w:sz w:val="28"/>
+          <w:szCs w:val="28"/>
+          <w:lang w:eastAsia="en-US"/>
+        </w:rPr>
+        <w:t>inode</w:t>
+      </w:r>
+      <w:proofErr w:type="spellEnd"/>
+      <w:r>
+        <w:rPr>
+          <w:rFonts w:cs="Arial"/>
+          <w:b/>
+          <w:color w:val="333333"/>
+          <w:sz w:val="28"/>
+          <w:szCs w:val="28"/>
+          <w:lang w:eastAsia="en-US"/>
+        </w:rPr>
+        <w:t>:</w:t>
       </w:r>
       <w:r>
         <w:rPr>
@@ -1464,17 +1904,61 @@
           <w:szCs w:val="28"/>
           <w:lang w:eastAsia="en-US"/>
         </w:rPr>
-        <w:t>when you scan through the inode, go to data block</w:t>
-      </w:r>
-      <w:r>
-        <w:rPr>
-          <w:rFonts w:cs="Arial"/>
-          <w:color w:val="333333"/>
-          <w:sz w:val="28"/>
-          <w:szCs w:val="28"/>
-          <w:lang w:eastAsia="en-US"/>
-        </w:rPr>
-        <w:t xml:space="preserve">. </w:t>
+        <w:t xml:space="preserve">when you scan through the </w:t>
+      </w:r>
+      <w:proofErr w:type="spellStart"/>
+      <w:r>
+        <w:rPr>
+          <w:rFonts w:cs="Arial"/>
+          <w:color w:val="333333"/>
+          <w:sz w:val="28"/>
+          <w:szCs w:val="28"/>
+          <w:lang w:eastAsia="en-US"/>
+        </w:rPr>
+        <w:t>inode</w:t>
+      </w:r>
+      <w:proofErr w:type="spellEnd"/>
+      <w:r>
+        <w:rPr>
+          <w:rFonts w:cs="Arial"/>
+          <w:color w:val="333333"/>
+          <w:sz w:val="28"/>
+          <w:szCs w:val="28"/>
+          <w:lang w:eastAsia="en-US"/>
+        </w:rPr>
+        <w:t xml:space="preserve">, go to data </w:t>
+      </w:r>
+      <w:proofErr w:type="gramStart"/>
+      <w:r>
+        <w:rPr>
+          <w:rFonts w:cs="Arial"/>
+          <w:color w:val="333333"/>
+          <w:sz w:val="28"/>
+          <w:szCs w:val="28"/>
+          <w:lang w:eastAsia="en-US"/>
+        </w:rPr>
+        <w:t>block</w:t>
+      </w:r>
+      <w:r>
+        <w:rPr>
+          <w:rFonts w:cs="Arial"/>
+          <w:color w:val="333333"/>
+          <w:sz w:val="28"/>
+          <w:szCs w:val="28"/>
+          <w:lang w:eastAsia="en-US"/>
+        </w:rPr>
+        <w:t>.</w:t>
+      </w:r>
+      <w:proofErr w:type="gramEnd"/>
+      <w:r>
+        <w:rPr>
+          <w:rFonts w:cs="Arial"/>
+          <w:color w:val="333333"/>
+          <w:sz w:val="28"/>
+          <w:szCs w:val="28"/>
+          <w:lang w:eastAsia="en-US"/>
+        </w:rPr>
+        <w:t xml:space="preserve"> </w:t>
       </w:r>
     </w:p>
     <w:p>
@@ -1559,7 +2043,29 @@
           <w:szCs w:val="28"/>
           <w:lang w:eastAsia="en-US"/>
         </w:rPr>
-        <w:t>For each inode, we need to scan every data block. But we have 15 pointers, when do we stop? We try to scan through all 15. First 12 -&gt; go to data block. If 13 is 0 (empty), then go to 14. If it is not 0, go deeper to find the entries there.</w:t>
+        <w:t xml:space="preserve">For each </w:t>
+      </w:r>
+      <w:proofErr w:type="spellStart"/>
+      <w:r>
+        <w:rPr>
+          <w:rFonts w:cs="Arial"/>
+          <w:color w:val="333333"/>
+          <w:sz w:val="28"/>
+          <w:szCs w:val="28"/>
+          <w:lang w:eastAsia="en-US"/>
+        </w:rPr>
+        <w:t>inode</w:t>
+      </w:r>
+      <w:proofErr w:type="spellEnd"/>
+      <w:r>
+        <w:rPr>
+          <w:rFonts w:cs="Arial"/>
+          <w:color w:val="333333"/>
+          <w:sz w:val="28"/>
+          <w:szCs w:val="28"/>
+          <w:lang w:eastAsia="en-US"/>
+        </w:rPr>
+        <w:t>, we need to scan every data block. But we have 15 pointers, when do we stop? We try to scan through all 15. First 12 -&gt; go to data block. If 13 is 0 (empty), then go to 14. If it is not 0, go deeper to find the entries there.</w:t>
       </w:r>
     </w:p>
     <w:p>
@@ -1798,7 +2304,29 @@
           <w:szCs w:val="28"/>
           <w:lang w:eastAsia="en-US"/>
         </w:rPr>
-        <w:t>For block 13, we point to somewhere, and then somewhere else. The final destination follows the 12</w:t>
+        <w:t xml:space="preserve">For block 13, we point to somewhere, and then somewhere else. The </w:t>
+      </w:r>
+      <w:proofErr w:type="gramStart"/>
+      <w:r>
+        <w:rPr>
+          <w:rFonts w:cs="Arial"/>
+          <w:color w:val="333333"/>
+          <w:sz w:val="28"/>
+          <w:szCs w:val="28"/>
+          <w:lang w:eastAsia="en-US"/>
+        </w:rPr>
+        <w:t>final destination</w:t>
+      </w:r>
+      <w:proofErr w:type="gramEnd"/>
+      <w:r>
+        <w:rPr>
+          <w:rFonts w:cs="Arial"/>
+          <w:color w:val="333333"/>
+          <w:sz w:val="28"/>
+          <w:szCs w:val="28"/>
+          <w:lang w:eastAsia="en-US"/>
+        </w:rPr>
+        <w:t xml:space="preserve"> follows the 12</w:t>
       </w:r>
       <w:r>
         <w:rPr>
@@ -1819,7 +2347,29 @@
           <w:szCs w:val="28"/>
           <w:lang w:eastAsia="en-US"/>
         </w:rPr>
-        <w:t xml:space="preserve"> block in the file. So offset of 13</w:t>
+        <w:t xml:space="preserve"> block in the file. </w:t>
+      </w:r>
+      <w:proofErr w:type="gramStart"/>
+      <w:r>
+        <w:rPr>
+          <w:rFonts w:cs="Arial"/>
+          <w:color w:val="333333"/>
+          <w:sz w:val="28"/>
+          <w:szCs w:val="28"/>
+          <w:lang w:eastAsia="en-US"/>
+        </w:rPr>
+        <w:t>So</w:t>
+      </w:r>
+      <w:proofErr w:type="gramEnd"/>
+      <w:r>
+        <w:rPr>
+          <w:rFonts w:cs="Arial"/>
+          <w:color w:val="333333"/>
+          <w:sz w:val="28"/>
+          <w:szCs w:val="28"/>
+          <w:lang w:eastAsia="en-US"/>
+        </w:rPr>
+        <w:t xml:space="preserve"> offset of 13</w:t>
       </w:r>
       <w:r>
         <w:rPr>
@@ -1888,7 +2438,29 @@
           <w:szCs w:val="28"/>
           <w:lang w:eastAsia="en-US"/>
         </w:rPr>
-        <w:t xml:space="preserve"> one: 1024*12 + 1024*256 (bc 13</w:t>
+        <w:t xml:space="preserve"> one: 1024*12 + 1024*256 (</w:t>
+      </w:r>
+      <w:proofErr w:type="spellStart"/>
+      <w:r>
+        <w:rPr>
+          <w:rFonts w:cs="Arial"/>
+          <w:color w:val="333333"/>
+          <w:sz w:val="28"/>
+          <w:szCs w:val="28"/>
+          <w:lang w:eastAsia="en-US"/>
+        </w:rPr>
+        <w:t>bc</w:t>
+      </w:r>
+      <w:proofErr w:type="spellEnd"/>
+      <w:r>
+        <w:rPr>
+          <w:rFonts w:cs="Arial"/>
+          <w:color w:val="333333"/>
+          <w:sz w:val="28"/>
+          <w:szCs w:val="28"/>
+          <w:lang w:eastAsia="en-US"/>
+        </w:rPr>
+        <w:t xml:space="preserve"> 13</w:t>
       </w:r>
       <w:r>
         <w:rPr>
@@ -2010,10 +2582,393 @@
           <w:szCs w:val="28"/>
           <w:lang w:eastAsia="en-US"/>
         </w:rPr>
-        <w:t>time you connect the beaglebone to your computer! The picture is in favorites in iPhone!</w:t>
+        <w:t xml:space="preserve">time you connect the </w:t>
+      </w:r>
+      <w:proofErr w:type="spellStart"/>
+      <w:r>
+        <w:rPr>
+          <w:rFonts w:cs="Arial"/>
+          <w:color w:val="333333"/>
+          <w:sz w:val="28"/>
+          <w:szCs w:val="28"/>
+          <w:lang w:eastAsia="en-US"/>
+        </w:rPr>
+        <w:t>beaglebone</w:t>
+      </w:r>
+      <w:proofErr w:type="spellEnd"/>
+      <w:r>
+        <w:rPr>
+          <w:rFonts w:cs="Arial"/>
+          <w:color w:val="333333"/>
+          <w:sz w:val="28"/>
+          <w:szCs w:val="28"/>
+          <w:lang w:eastAsia="en-US"/>
+        </w:rPr>
+        <w:t xml:space="preserve"> to your computer! The picture is in favorites in iPhone!</w:t>
+      </w:r>
+    </w:p>
+    <w:p>
+      <w:pPr>
+        <w:spacing w:before="100" w:beforeAutospacing="1" w:after="100" w:afterAutospacing="1" w:line="240" w:lineRule="auto"/>
+        <w:ind w:left="360"/>
+        <w:rPr>
+          <w:rFonts w:cs="Arial"/>
+          <w:b/>
+          <w:color w:val="333333"/>
+          <w:sz w:val="28"/>
+          <w:szCs w:val="28"/>
+          <w:lang w:eastAsia="en-US"/>
+        </w:rPr>
+      </w:pPr>
+      <w:r>
+        <w:rPr>
+          <w:rFonts w:cs="Arial"/>
+          <w:b/>
+          <w:color w:val="333333"/>
+          <w:sz w:val="28"/>
+          <w:szCs w:val="28"/>
+          <w:lang w:eastAsia="en-US"/>
+        </w:rPr>
+        <w:t>FINAL:</w:t>
+      </w:r>
+    </w:p>
+    <w:p>
+      <w:pPr>
+        <w:pStyle w:val="ListParagraph"/>
+        <w:numPr>
+          <w:ilvl w:val="0"/>
+          <w:numId w:val="11"/>
+        </w:numPr>
+        <w:spacing w:before="100" w:beforeAutospacing="1" w:after="100" w:afterAutospacing="1" w:line="240" w:lineRule="auto"/>
+        <w:rPr>
+          <w:rFonts w:cs="Arial"/>
+          <w:b/>
+          <w:color w:val="333333"/>
+          <w:sz w:val="28"/>
+          <w:szCs w:val="28"/>
+          <w:lang w:eastAsia="en-US"/>
+        </w:rPr>
+      </w:pPr>
+      <w:r>
+        <w:rPr>
+          <w:rFonts w:cs="Arial"/>
+          <w:color w:val="333333"/>
+          <w:sz w:val="28"/>
+          <w:szCs w:val="28"/>
+          <w:lang w:eastAsia="en-US"/>
+        </w:rPr>
+        <w:t xml:space="preserve">First part, </w:t>
+      </w:r>
+      <w:r>
+        <w:rPr>
+          <w:rFonts w:cs="Arial"/>
+          <w:color w:val="333333"/>
+          <w:sz w:val="28"/>
+          <w:szCs w:val="28"/>
+          <w:lang w:eastAsia="en-US"/>
+        </w:rPr>
+        <w:t>you have two minutes for each subpart question</w:t>
+      </w:r>
+      <w:r>
+        <w:rPr>
+          <w:rFonts w:cs="Arial"/>
+          <w:color w:val="333333"/>
+          <w:sz w:val="28"/>
+          <w:szCs w:val="28"/>
+          <w:lang w:eastAsia="en-US"/>
+        </w:rPr>
+        <w:t>. For the second part, you have four minutes for each subpart question</w:t>
+      </w:r>
+    </w:p>
+    <w:p>
+      <w:pPr>
+        <w:pStyle w:val="ListParagraph"/>
+        <w:numPr>
+          <w:ilvl w:val="0"/>
+          <w:numId w:val="11"/>
+        </w:numPr>
+        <w:spacing w:before="100" w:beforeAutospacing="1" w:after="100" w:afterAutospacing="1" w:line="240" w:lineRule="auto"/>
+        <w:rPr>
+          <w:rFonts w:cs="Arial"/>
+          <w:b/>
+          <w:color w:val="333333"/>
+          <w:sz w:val="28"/>
+          <w:szCs w:val="28"/>
+          <w:lang w:eastAsia="en-US"/>
+        </w:rPr>
+      </w:pPr>
+      <w:r>
+        <w:rPr>
+          <w:rFonts w:cs="Arial"/>
+          <w:color w:val="333333"/>
+          <w:sz w:val="28"/>
+          <w:szCs w:val="28"/>
+          <w:lang w:eastAsia="en-US"/>
+        </w:rPr>
+        <w:t>--log: same parameter from 4B</w:t>
+      </w:r>
+    </w:p>
+    <w:p>
+      <w:pPr>
+        <w:pStyle w:val="ListParagraph"/>
+        <w:numPr>
+          <w:ilvl w:val="0"/>
+          <w:numId w:val="11"/>
+        </w:numPr>
+        <w:spacing w:before="100" w:beforeAutospacing="1" w:after="100" w:afterAutospacing="1" w:line="240" w:lineRule="auto"/>
+        <w:rPr>
+          <w:rFonts w:cs="Arial"/>
+          <w:b/>
+          <w:color w:val="333333"/>
+          <w:sz w:val="28"/>
+          <w:szCs w:val="28"/>
+          <w:lang w:eastAsia="en-US"/>
+        </w:rPr>
+      </w:pPr>
+      <w:r>
+        <w:rPr>
+          <w:rFonts w:cs="Arial"/>
+          <w:color w:val="333333"/>
+          <w:sz w:val="28"/>
+          <w:szCs w:val="28"/>
+          <w:lang w:eastAsia="en-US"/>
+        </w:rPr>
+        <w:t>It is not guaranteed that the port number is the last parameter</w:t>
+      </w:r>
+    </w:p>
+    <w:p>
+      <w:pPr>
+        <w:pStyle w:val="ListParagraph"/>
+        <w:numPr>
+          <w:ilvl w:val="0"/>
+          <w:numId w:val="11"/>
+        </w:numPr>
+        <w:spacing w:before="100" w:beforeAutospacing="1" w:after="100" w:afterAutospacing="1" w:line="240" w:lineRule="auto"/>
+        <w:rPr>
+          <w:rFonts w:cs="Arial"/>
+          <w:b/>
+          <w:color w:val="333333"/>
+          <w:sz w:val="28"/>
+          <w:szCs w:val="28"/>
+          <w:lang w:eastAsia="en-US"/>
+        </w:rPr>
+      </w:pPr>
+      <w:proofErr w:type="spellStart"/>
+      <w:r>
+        <w:rPr>
+          <w:rFonts w:cs="Arial"/>
+          <w:color w:val="333333"/>
+          <w:sz w:val="28"/>
+          <w:szCs w:val="28"/>
+          <w:lang w:eastAsia="en-US"/>
+        </w:rPr>
+        <w:t>G</w:t>
+      </w:r>
+      <w:r>
+        <w:rPr>
+          <w:rFonts w:cs="Arial"/>
+          <w:color w:val="333333"/>
+          <w:sz w:val="28"/>
+          <w:szCs w:val="28"/>
+          <w:lang w:eastAsia="en-US"/>
+        </w:rPr>
+        <w:t>etoptlong</w:t>
+      </w:r>
+      <w:proofErr w:type="spellEnd"/>
+      <w:r>
+        <w:rPr>
+          <w:rFonts w:cs="Arial"/>
+          <w:color w:val="333333"/>
+          <w:sz w:val="28"/>
+          <w:szCs w:val="28"/>
+          <w:lang w:eastAsia="en-US"/>
+        </w:rPr>
+        <w:t xml:space="preserve"> -&gt; will reorder all the parameters, puts complex ones at the beginning of the queue</w:t>
+      </w:r>
+      <w:r>
+        <w:rPr>
+          <w:rFonts w:cs="Arial"/>
+          <w:color w:val="333333"/>
+          <w:sz w:val="28"/>
+          <w:szCs w:val="28"/>
+          <w:lang w:eastAsia="en-US"/>
+        </w:rPr>
+        <w:t>.</w:t>
+      </w:r>
+    </w:p>
+    <w:p>
+      <w:pPr>
+        <w:pStyle w:val="ListParagraph"/>
+        <w:numPr>
+          <w:ilvl w:val="0"/>
+          <w:numId w:val="11"/>
+        </w:numPr>
+        <w:spacing w:before="100" w:beforeAutospacing="1" w:after="100" w:afterAutospacing="1" w:line="240" w:lineRule="auto"/>
+        <w:rPr>
+          <w:rFonts w:cs="Arial"/>
+          <w:b/>
+          <w:color w:val="333333"/>
+          <w:sz w:val="28"/>
+          <w:szCs w:val="28"/>
+          <w:lang w:eastAsia="en-US"/>
+        </w:rPr>
+      </w:pPr>
+      <w:r>
+        <w:rPr>
+          <w:rFonts w:cs="Arial"/>
+          <w:color w:val="333333"/>
+          <w:sz w:val="28"/>
+          <w:szCs w:val="28"/>
+          <w:lang w:eastAsia="en-US"/>
+        </w:rPr>
+        <w:t xml:space="preserve">Compare </w:t>
+      </w:r>
+      <w:proofErr w:type="spellStart"/>
+      <w:r>
+        <w:rPr>
+          <w:rFonts w:cs="Arial"/>
+          <w:color w:val="333333"/>
+          <w:sz w:val="28"/>
+          <w:szCs w:val="28"/>
+          <w:lang w:eastAsia="en-US"/>
+        </w:rPr>
+        <w:t>opt_ind</w:t>
+      </w:r>
+      <w:proofErr w:type="spellEnd"/>
+      <w:r>
+        <w:rPr>
+          <w:rFonts w:cs="Arial"/>
+          <w:color w:val="333333"/>
+          <w:sz w:val="28"/>
+          <w:szCs w:val="28"/>
+          <w:lang w:eastAsia="en-US"/>
+        </w:rPr>
+        <w:t xml:space="preserve"> &lt; total number of arguments</w:t>
+      </w:r>
+    </w:p>
+    <w:p>
+      <w:pPr>
+        <w:pStyle w:val="ListParagraph"/>
+        <w:numPr>
+          <w:ilvl w:val="0"/>
+          <w:numId w:val="11"/>
+        </w:numPr>
+        <w:spacing w:before="100" w:beforeAutospacing="1" w:after="100" w:afterAutospacing="1" w:line="240" w:lineRule="auto"/>
+        <w:rPr>
+          <w:rFonts w:cs="Arial"/>
+          <w:b/>
+          <w:color w:val="333333"/>
+          <w:sz w:val="28"/>
+          <w:szCs w:val="28"/>
+          <w:lang w:eastAsia="en-US"/>
+        </w:rPr>
+      </w:pPr>
+      <w:r>
+        <w:rPr>
+          <w:rFonts w:cs="Arial"/>
+          <w:color w:val="333333"/>
+          <w:sz w:val="28"/>
+          <w:szCs w:val="28"/>
+          <w:lang w:eastAsia="en-US"/>
+        </w:rPr>
+        <w:t xml:space="preserve">Need to </w:t>
+      </w:r>
+      <w:proofErr w:type="spellStart"/>
+      <w:r>
+        <w:rPr>
+          <w:rFonts w:cs="Arial"/>
+          <w:color w:val="333333"/>
+          <w:sz w:val="28"/>
+          <w:szCs w:val="28"/>
+          <w:lang w:eastAsia="en-US"/>
+        </w:rPr>
+        <w:t>atoi</w:t>
+      </w:r>
+      <w:proofErr w:type="spellEnd"/>
+      <w:r>
+        <w:rPr>
+          <w:rFonts w:cs="Arial"/>
+          <w:color w:val="333333"/>
+          <w:sz w:val="28"/>
+          <w:szCs w:val="28"/>
+          <w:lang w:eastAsia="en-US"/>
+        </w:rPr>
+        <w:t>(port)</w:t>
+      </w:r>
+    </w:p>
+    <w:p>
+      <w:pPr>
+        <w:pStyle w:val="ListParagraph"/>
+        <w:numPr>
+          <w:ilvl w:val="0"/>
+          <w:numId w:val="11"/>
+        </w:numPr>
+        <w:spacing w:before="100" w:beforeAutospacing="1" w:after="100" w:afterAutospacing="1" w:line="240" w:lineRule="auto"/>
+        <w:rPr>
+          <w:rFonts w:cs="Arial"/>
+          <w:b/>
+          <w:color w:val="333333"/>
+          <w:sz w:val="28"/>
+          <w:szCs w:val="28"/>
+          <w:lang w:eastAsia="en-US"/>
+        </w:rPr>
+      </w:pPr>
+      <w:proofErr w:type="spellStart"/>
+      <w:r>
+        <w:rPr>
+          <w:rFonts w:cs="Arial"/>
+          <w:color w:val="333333"/>
+          <w:sz w:val="28"/>
+          <w:szCs w:val="28"/>
+          <w:lang w:eastAsia="en-US"/>
+        </w:rPr>
+        <w:t>Htons</w:t>
+      </w:r>
+      <w:proofErr w:type="spellEnd"/>
+      <w:r>
+        <w:rPr>
+          <w:rFonts w:cs="Arial"/>
+          <w:color w:val="333333"/>
+          <w:sz w:val="28"/>
+          <w:szCs w:val="28"/>
+          <w:lang w:eastAsia="en-US"/>
+        </w:rPr>
+        <w:t xml:space="preserve"> (host to network) -&gt; to change the Endian, guaranteed that </w:t>
+      </w:r>
+      <w:proofErr w:type="gramStart"/>
+      <w:r>
+        <w:rPr>
+          <w:rFonts w:cs="Arial"/>
+          <w:color w:val="333333"/>
+          <w:sz w:val="28"/>
+          <w:szCs w:val="28"/>
+          <w:lang w:eastAsia="en-US"/>
+        </w:rPr>
+        <w:t>final result</w:t>
+      </w:r>
+      <w:proofErr w:type="gramEnd"/>
+      <w:r>
+        <w:rPr>
+          <w:rFonts w:cs="Arial"/>
+          <w:color w:val="333333"/>
+          <w:sz w:val="28"/>
+          <w:szCs w:val="28"/>
+          <w:lang w:eastAsia="en-US"/>
+        </w:rPr>
+        <w:t xml:space="preserve"> will be in proper o</w:t>
       </w:r>
       <w:bookmarkStart w:id="0" w:name="_GoBack"/>
       <w:bookmarkEnd w:id="0"/>
+      <w:r>
+        <w:rPr>
+          <w:rFonts w:cs="Arial"/>
+          <w:color w:val="333333"/>
+          <w:sz w:val="28"/>
+          <w:szCs w:val="28"/>
+          <w:lang w:eastAsia="en-US"/>
+        </w:rPr>
+        <w:t>rder</w:t>
+      </w:r>
     </w:p>
     <w:sectPr>
       <w:footerReference w:type="default" r:id="rId10"/>
@@ -2727,7 +3682,7 @@
   <w:abstractNum w:abstractNumId="7">
     <w:nsid w:val="5BC6002C"/>
     <w:multiLevelType w:val="hybridMultilevel"/>
-    <w:tmpl w:val="9580C48A"/>
+    <w:tmpl w:val="E424E954"/>
     <w:lvl w:ilvl="0" w:tplc="04090001">
       <w:start w:val="1"/>
       <w:numFmt w:val="bullet"/>

</xml_diff>